<commit_message>
Made courier new font bold on all slides made links consistently active Labeled slides 5-21 and 5-21 as Examples instead of Demo
</commit_message>
<xml_diff>
--- a/05-testing-cookbooks.docx
+++ b/05-testing-cookbooks.docx
@@ -6,8 +6,6 @@
       <w:pPr>
         <w:pStyle w:val="Heading2"/>
       </w:pPr>
-      <w:bookmarkStart w:id="0" w:name="_GoBack"/>
-      <w:bookmarkEnd w:id="0"/>
       <w:r>
         <w:t xml:space="preserve">5: </w:t>
       </w:r>
@@ -38,7 +36,7 @@
             <v:path o:extrusionok="f" gradientshapeok="t" o:connecttype="rect"/>
             <o:lock v:ext="edit" aspectratio="t"/>
           </v:shapetype>
-          <v:shape id="_x0000_i1025" type="#_x0000_t75" style="width:480.2pt;height:269.85pt" o:ole="" o:bordertopcolor="this" o:borderleftcolor="this" o:borderbottomcolor="this" o:borderrightcolor="this">
+          <v:shape id="_x0000_i1025" type="#_x0000_t75" style="width:480pt;height:269.65pt" o:ole="">
             <v:imagedata r:id="rId8" o:title=""/>
             <w10:bordertop type="single" width="4" shadow="t"/>
             <w10:borderleft type="single" width="4" shadow="t"/>
@@ -71,7 +69,7 @@
     <w:p>
       <w:r>
         <w:object w:dxaOrig="12805" w:dyaOrig="7189">
-          <v:shape id="_x0000_i1026" type="#_x0000_t75" style="width:480.2pt;height:269.85pt" o:ole="" o:bordertopcolor="this" o:borderleftcolor="this" o:borderbottomcolor="this" o:borderrightcolor="this">
+          <v:shape id="_x0000_i1026" type="#_x0000_t75" style="width:480pt;height:269.65pt" o:ole="">
             <v:imagedata r:id="rId10" o:title=""/>
             <w10:bordertop type="single" width="4" shadow="t"/>
             <w10:borderleft type="single" width="4" shadow="t"/>
@@ -110,7 +108,7 @@
     <w:p>
       <w:r>
         <w:object w:dxaOrig="12805" w:dyaOrig="7189">
-          <v:shape id="_x0000_i1027" type="#_x0000_t75" style="width:480.2pt;height:269.85pt" o:ole="" o:bordertopcolor="this" o:borderleftcolor="this" o:borderbottomcolor="this" o:borderrightcolor="this">
+          <v:shape id="_x0000_i1027" type="#_x0000_t75" style="width:480pt;height:269.65pt" o:ole="">
             <v:imagedata r:id="rId12" o:title=""/>
             <w10:bordertop type="single" width="4" shadow="t"/>
             <w10:borderleft type="single" width="4" shadow="t"/>
@@ -158,8 +156,8 @@
     <w:p/>
     <w:p>
       <w:r>
-        <w:object w:dxaOrig="12805" w:dyaOrig="7189">
-          <v:shape id="_x0000_i1028" type="#_x0000_t75" style="width:480.2pt;height:269.85pt" o:ole="" o:bordertopcolor="this" o:borderleftcolor="this" o:borderbottomcolor="this" o:borderrightcolor="this">
+        <w:object w:dxaOrig="12806" w:dyaOrig="7189">
+          <v:shape id="_x0000_i1028" type="#_x0000_t75" style="width:480pt;height:269.65pt" o:ole="">
             <v:imagedata r:id="rId14" o:title=""/>
             <w10:bordertop type="single" width="4" shadow="t"/>
             <w10:borderleft type="single" width="4" shadow="t"/>
@@ -218,7 +216,7 @@
     <w:p>
       <w:r>
         <w:object w:dxaOrig="12805" w:dyaOrig="7189">
-          <v:shape id="_x0000_i1029" type="#_x0000_t75" style="width:480.2pt;height:269.85pt" o:ole="" o:bordertopcolor="this" o:borderleftcolor="this" o:borderbottomcolor="this" o:borderrightcolor="this">
+          <v:shape id="_x0000_i1029" type="#_x0000_t75" style="width:480pt;height:269.65pt" o:ole="">
             <v:imagedata r:id="rId16" o:title=""/>
             <w10:bordertop type="single" width="4" shadow="t"/>
             <w10:borderleft type="single" width="4" shadow="t"/>
@@ -344,7 +342,7 @@
     <w:p>
       <w:r>
         <w:object w:dxaOrig="12805" w:dyaOrig="7189">
-          <v:shape id="_x0000_i1030" type="#_x0000_t75" style="width:480.2pt;height:269.85pt" o:ole="" o:bordertopcolor="this" o:borderleftcolor="this" o:borderbottomcolor="this" o:borderrightcolor="this">
+          <v:shape id="_x0000_i1030" type="#_x0000_t75" style="width:480pt;height:269.65pt" o:ole="">
             <v:imagedata r:id="rId18" o:title=""/>
             <w10:bordertop type="single" width="4" shadow="t"/>
             <w10:borderleft type="single" width="4" shadow="t"/>
@@ -394,7 +392,7 @@
     <w:p>
       <w:r>
         <w:object w:dxaOrig="12805" w:dyaOrig="7189">
-          <v:shape id="_x0000_i1031" type="#_x0000_t75" style="width:480.2pt;height:269.85pt" o:ole="" o:bordertopcolor="this" o:borderleftcolor="this" o:borderbottomcolor="this" o:borderrightcolor="this">
+          <v:shape id="_x0000_i1031" type="#_x0000_t75" style="width:480pt;height:269.65pt" o:ole="">
             <v:imagedata r:id="rId20" o:title=""/>
             <w10:bordertop type="single" width="4" shadow="t"/>
             <w10:borderleft type="single" width="4" shadow="t"/>
@@ -437,7 +435,7 @@
     <w:p>
       <w:r>
         <w:object w:dxaOrig="12805" w:dyaOrig="7189">
-          <v:shape id="_x0000_i1032" type="#_x0000_t75" style="width:480.2pt;height:269.85pt" o:ole="" o:bordertopcolor="this" o:borderleftcolor="this" o:borderbottomcolor="this" o:borderrightcolor="this">
+          <v:shape id="_x0000_i1032" type="#_x0000_t75" style="width:480pt;height:269.65pt" o:ole="">
             <v:imagedata r:id="rId22" o:title=""/>
             <w10:bordertop type="single" width="4" shadow="t"/>
             <w10:borderleft type="single" width="4" shadow="t"/>
@@ -474,7 +472,7 @@
     <w:p>
       <w:r>
         <w:object w:dxaOrig="12805" w:dyaOrig="7189">
-          <v:shape id="_x0000_i1033" type="#_x0000_t75" style="width:480.2pt;height:269.85pt" o:ole="" o:bordertopcolor="this" o:borderleftcolor="this" o:borderbottomcolor="this" o:borderrightcolor="this">
+          <v:shape id="_x0000_i1033" type="#_x0000_t75" style="width:480pt;height:269.65pt" o:ole="">
             <v:imagedata r:id="rId24" o:title=""/>
             <w10:bordertop type="single" width="4" shadow="t"/>
             <w10:borderleft type="single" width="4" shadow="t"/>
@@ -545,7 +543,7 @@
     <w:p>
       <w:r>
         <w:object w:dxaOrig="12805" w:dyaOrig="7189">
-          <v:shape id="_x0000_i1034" type="#_x0000_t75" style="width:480.2pt;height:269.85pt" o:ole="" o:bordertopcolor="this" o:borderleftcolor="this" o:borderbottomcolor="this" o:borderrightcolor="this">
+          <v:shape id="_x0000_i1034" type="#_x0000_t75" style="width:480pt;height:269.65pt" o:ole="">
             <v:imagedata r:id="rId26" o:title=""/>
             <w10:bordertop type="single" width="4" shadow="t"/>
             <w10:borderleft type="single" width="4" shadow="t"/>
@@ -586,6 +584,8 @@
       </w:r>
     </w:p>
     <w:p>
+      <w:bookmarkStart w:id="0" w:name="_GoBack"/>
+      <w:bookmarkEnd w:id="0"/>
       <w:r>
         <w:lastRenderedPageBreak/>
         <w:t>Slide 11</w:t>
@@ -595,7 +595,7 @@
     <w:p>
       <w:r>
         <w:object w:dxaOrig="12805" w:dyaOrig="7189">
-          <v:shape id="_x0000_i1035" type="#_x0000_t75" style="width:480.2pt;height:269.85pt" o:ole="" o:bordertopcolor="this" o:borderleftcolor="this" o:borderbottomcolor="this" o:borderrightcolor="this">
+          <v:shape id="_x0000_i1035" type="#_x0000_t75" style="width:480pt;height:269.65pt" o:ole="">
             <v:imagedata r:id="rId28" o:title=""/>
             <w10:bordertop type="single" width="4" shadow="t"/>
             <w10:borderleft type="single" width="4" shadow="t"/>
@@ -639,7 +639,7 @@
     <w:p>
       <w:r>
         <w:object w:dxaOrig="12805" w:dyaOrig="7189">
-          <v:shape id="_x0000_i1036" type="#_x0000_t75" style="width:480.2pt;height:269.85pt" o:ole="" o:bordertopcolor="this" o:borderleftcolor="this" o:borderbottomcolor="this" o:borderrightcolor="this">
+          <v:shape id="_x0000_i1036" type="#_x0000_t75" style="width:480pt;height:269.65pt" o:ole="">
             <v:imagedata r:id="rId30" o:title=""/>
             <w10:bordertop type="single" width="4" shadow="t"/>
             <w10:borderleft type="single" width="4" shadow="t"/>
@@ -697,7 +697,7 @@
     <w:p>
       <w:r>
         <w:object w:dxaOrig="12805" w:dyaOrig="7189">
-          <v:shape id="_x0000_i1037" type="#_x0000_t75" style="width:480.2pt;height:269.85pt" o:ole="" o:bordertopcolor="this" o:borderleftcolor="this" o:borderbottomcolor="this" o:borderrightcolor="this">
+          <v:shape id="_x0000_i1037" type="#_x0000_t75" style="width:480pt;height:269.65pt" o:ole="">
             <v:imagedata r:id="rId32" o:title=""/>
             <w10:bordertop type="single" width="4" shadow="t"/>
             <w10:borderleft type="single" width="4" shadow="t"/>
@@ -734,7 +734,7 @@
     <w:p>
       <w:r>
         <w:object w:dxaOrig="12805" w:dyaOrig="7189">
-          <v:shape id="_x0000_i1038" type="#_x0000_t75" style="width:480.2pt;height:269.85pt" o:ole="" o:bordertopcolor="this" o:borderleftcolor="this" o:borderbottomcolor="this" o:borderrightcolor="this">
+          <v:shape id="_x0000_i1038" type="#_x0000_t75" style="width:480pt;height:269.65pt" o:ole="">
             <v:imagedata r:id="rId34" o:title=""/>
             <w10:bordertop type="single" width="4" shadow="t"/>
             <w10:borderleft type="single" width="4" shadow="t"/>
@@ -771,7 +771,7 @@
     <w:p>
       <w:r>
         <w:object w:dxaOrig="12805" w:dyaOrig="7189">
-          <v:shape id="_x0000_i1039" type="#_x0000_t75" style="width:480.2pt;height:269.85pt" o:ole="" o:bordertopcolor="this" o:borderleftcolor="this" o:borderbottomcolor="this" o:borderrightcolor="this">
+          <v:shape id="_x0000_i1039" type="#_x0000_t75" style="width:480pt;height:269.65pt" o:ole="">
             <v:imagedata r:id="rId36" o:title=""/>
             <w10:bordertop type="single" width="4" shadow="t"/>
             <w10:borderleft type="single" width="4" shadow="t"/>
@@ -830,7 +830,7 @@
     <w:p>
       <w:r>
         <w:object w:dxaOrig="12805" w:dyaOrig="7189">
-          <v:shape id="_x0000_i1040" type="#_x0000_t75" style="width:480.2pt;height:269.85pt" o:ole="" o:bordertopcolor="this" o:borderleftcolor="this" o:borderbottomcolor="this" o:borderrightcolor="this">
+          <v:shape id="_x0000_i1040" type="#_x0000_t75" style="width:480pt;height:269.65pt" o:ole="">
             <v:imagedata r:id="rId38" o:title=""/>
             <w10:bordertop type="single" width="4" shadow="t"/>
             <w10:borderleft type="single" width="4" shadow="t"/>
@@ -867,7 +867,7 @@
     <w:p>
       <w:r>
         <w:object w:dxaOrig="12805" w:dyaOrig="7189">
-          <v:shape id="_x0000_i1041" type="#_x0000_t75" style="width:480.2pt;height:269.85pt" o:ole="" o:bordertopcolor="this" o:borderleftcolor="this" o:borderbottomcolor="this" o:borderrightcolor="this">
+          <v:shape id="_x0000_i1041" type="#_x0000_t75" style="width:480pt;height:269.65pt" o:ole="">
             <v:imagedata r:id="rId40" o:title=""/>
             <w10:bordertop type="single" width="4" shadow="t"/>
             <w10:borderleft type="single" width="4" shadow="t"/>
@@ -904,7 +904,7 @@
     <w:p>
       <w:r>
         <w:object w:dxaOrig="12805" w:dyaOrig="7189">
-          <v:shape id="_x0000_i1042" type="#_x0000_t75" style="width:480.2pt;height:269.85pt" o:ole="" o:bordertopcolor="this" o:borderleftcolor="this" o:borderbottomcolor="this" o:borderrightcolor="this">
+          <v:shape id="_x0000_i1042" type="#_x0000_t75" style="width:480pt;height:269.65pt" o:ole="">
             <v:imagedata r:id="rId42" o:title=""/>
             <w10:bordertop type="single" width="4" shadow="t"/>
             <w10:borderleft type="single" width="4" shadow="t"/>
@@ -947,7 +947,7 @@
     <w:p>
       <w:r>
         <w:object w:dxaOrig="12805" w:dyaOrig="7189">
-          <v:shape id="_x0000_i1043" type="#_x0000_t75" style="width:480.2pt;height:269.85pt" o:ole="" o:bordertopcolor="this" o:borderleftcolor="this" o:borderbottomcolor="this" o:borderrightcolor="this">
+          <v:shape id="_x0000_i1043" type="#_x0000_t75" style="width:480pt;height:269.65pt" o:ole="">
             <v:imagedata r:id="rId44" o:title=""/>
             <w10:bordertop type="single" width="4" shadow="t"/>
             <w10:borderleft type="single" width="4" shadow="t"/>
@@ -984,7 +984,7 @@
     <w:p>
       <w:r>
         <w:object w:dxaOrig="12805" w:dyaOrig="7189">
-          <v:shape id="_x0000_i1044" type="#_x0000_t75" style="width:480.2pt;height:269.85pt" o:ole="" o:bordertopcolor="this" o:borderleftcolor="this" o:borderbottomcolor="this" o:borderrightcolor="this">
+          <v:shape id="_x0000_i1044" type="#_x0000_t75" style="width:480pt;height:269.65pt" o:ole="">
             <v:imagedata r:id="rId46" o:title=""/>
             <w10:bordertop type="single" width="4" shadow="t"/>
             <w10:borderleft type="single" width="4" shadow="t"/>
@@ -1022,7 +1022,7 @@
     <w:p>
       <w:r>
         <w:object w:dxaOrig="12805" w:dyaOrig="7189">
-          <v:shape id="_x0000_i1045" type="#_x0000_t75" style="width:480.2pt;height:269.85pt" o:ole="" o:bordertopcolor="this" o:borderleftcolor="this" o:borderbottomcolor="this" o:borderrightcolor="this">
+          <v:shape id="_x0000_i1045" type="#_x0000_t75" style="width:480pt;height:269.65pt" o:ole="">
             <v:imagedata r:id="rId48" o:title=""/>
             <w10:bordertop type="single" width="4" shadow="t"/>
             <w10:borderleft type="single" width="4" shadow="t"/>
@@ -1061,418 +1061,361 @@
           <w:rFonts w:hAnsi="Arial"/>
           <w:vanish/>
         </w:rPr>
-        <w:t>Instructor Note: This command will fail if ran on the workstations because the vagrant driver is still defined on the remote workstation. This is an example.</w:t>
-      </w:r>
-    </w:p>
-    <w:p/>
-    <w:p/>
-    <w:p>
-      <w:r>
-        <w:br w:type="page"/>
-      </w:r>
-    </w:p>
-    <w:p>
-      <w:r>
-        <w:lastRenderedPageBreak/>
-        <w:t>Slide 22</w:t>
-      </w:r>
-    </w:p>
-    <w:p/>
-    <w:p>
-      <w:r>
-        <w:object w:dxaOrig="12805" w:dyaOrig="7189">
-          <v:shape id="_x0000_i1046" type="#_x0000_t75" style="width:480.2pt;height:269.85pt" o:ole="" o:bordertopcolor="this" o:borderleftcolor="this" o:borderbottomcolor="this" o:borderrightcolor="this">
-            <v:imagedata r:id="rId50" o:title=""/>
-            <w10:bordertop type="single" width="4" shadow="t"/>
-            <w10:borderleft type="single" width="4" shadow="t"/>
-            <w10:borderbottom type="single" width="4" shadow="t"/>
-            <w10:borderright type="single" width="4" shadow="t"/>
-          </v:shape>
-          <o:OLEObject Type="Link" ProgID="PowerPoint.Slide.8" ShapeID="_x0000_i1046" DrawAspect="Content" r:id="rId51" UpdateMode="Always">
-            <o:LinkType>EnhancedMetaFile</o:LinkType>
-            <o:LockedField>false</o:LockedField>
-          </o:OLEObject>
-        </w:object>
-      </w:r>
-    </w:p>
-    <w:p/>
-    <w:p>
-      <w:r>
-        <w:t>And the second centos 6.5 platform.</w:t>
-      </w:r>
-    </w:p>
-    <w:p/>
-    <w:p>
-      <w:pPr>
+        <w:t>Instructor No</w:t>
+      </w:r>
+      <w:r>
         <w:rPr>
           <w:rFonts w:hAnsi="Arial"/>
           <w:vanish/>
         </w:rPr>
-      </w:pPr>
+        <w:t>te: This command will fail if ru</w:t>
+      </w:r>
       <w:r>
         <w:rPr>
           <w:rFonts w:hAnsi="Arial"/>
           <w:vanish/>
         </w:rPr>
-        <w:t>Instructor Note: This command will fail if ran on the workstations because the vagrant driver is still defined on the remote workstation. This is an example.</w:t>
-      </w:r>
-    </w:p>
-    <w:p/>
-    <w:p/>
-    <w:p>
-      <w:r>
-        <w:br w:type="page"/>
-      </w:r>
-    </w:p>
-    <w:p>
-      <w:r>
-        <w:lastRenderedPageBreak/>
-        <w:t>Slide 23</w:t>
-      </w:r>
-    </w:p>
-    <w:p/>
-    <w:p>
-      <w:r>
-        <w:object w:dxaOrig="12805" w:dyaOrig="7189">
-          <v:shape id="_x0000_i1047" type="#_x0000_t75" style="width:480.2pt;height:269.85pt" o:ole="" o:bordertopcolor="this" o:borderleftcolor="this" o:borderbottomcolor="this" o:borderrightcolor="this">
-            <v:imagedata r:id="rId52" o:title=""/>
-            <w10:bordertop type="single" width="4" shadow="t"/>
-            <w10:borderleft type="single" width="4" shadow="t"/>
-            <w10:borderbottom type="single" width="4" shadow="t"/>
-            <w10:borderright type="single" width="4" shadow="t"/>
-          </v:shape>
-          <o:OLEObject Type="Link" ProgID="PowerPoint.Slide.8" ShapeID="_x0000_i1047" DrawAspect="Content" r:id="rId53" UpdateMode="Always">
-            <o:LinkType>EnhancedMetaFile</o:LinkType>
-            <o:LockedField>false</o:LockedField>
-          </o:OLEObject>
-        </w:object>
-      </w:r>
-    </w:p>
-    <w:p/>
-    <w:p>
-      <w:r>
-        <w:t>Remembering our objective, we want to update our .kitchen.yml file to use the Docker driver and we want to test against a single platform named centos 6.7.</w:t>
-      </w:r>
-    </w:p>
-    <w:p/>
-    <w:p/>
-    <w:p/>
-    <w:p/>
-    <w:p>
-      <w:r>
-        <w:br w:type="page"/>
-      </w:r>
-    </w:p>
-    <w:p>
-      <w:r>
-        <w:lastRenderedPageBreak/>
-        <w:t>Slide 24</w:t>
-      </w:r>
-    </w:p>
-    <w:p/>
-    <w:p>
-      <w:r>
-        <w:object w:dxaOrig="12805" w:dyaOrig="7189">
-          <v:shape id="_x0000_i1048" type="#_x0000_t75" style="width:480.2pt;height:269.85pt" o:ole="" o:bordertopcolor="this" o:borderleftcolor="this" o:borderbottomcolor="this" o:borderrightcolor="this">
-            <v:imagedata r:id="rId54" o:title=""/>
-            <w10:bordertop type="single" width="4" shadow="t"/>
-            <w10:borderleft type="single" width="4" shadow="t"/>
-            <w10:borderbottom type="single" width="4" shadow="t"/>
-            <w10:borderright type="single" width="4" shadow="t"/>
-          </v:shape>
-          <o:OLEObject Type="Link" ProgID="PowerPoint.Slide.8" ShapeID="_x0000_i1048" DrawAspect="Content" r:id="rId55" UpdateMode="Always">
-            <o:LinkType>EnhancedMetaFile</o:LinkType>
-            <o:LockedField>false</o:LockedField>
-          </o:OLEObject>
-        </w:object>
-      </w:r>
-    </w:p>
-    <w:p/>
-    <w:p>
-      <w:r>
-        <w:t>Let's change into our workstation cookbook's directory.</w:t>
-      </w:r>
-    </w:p>
-    <w:p/>
-    <w:p/>
-    <w:p>
-      <w:r>
-        <w:br w:type="page"/>
-      </w:r>
-    </w:p>
-    <w:p>
-      <w:r>
-        <w:lastRenderedPageBreak/>
-        <w:t>Slide 25</w:t>
-      </w:r>
-    </w:p>
-    <w:p/>
-    <w:p>
-      <w:r>
-        <w:object w:dxaOrig="12805" w:dyaOrig="7189">
-          <v:shape id="_x0000_i1049" type="#_x0000_t75" style="width:480.2pt;height:269.85pt" o:ole="" o:bordertopcolor="this" o:borderleftcolor="this" o:borderbottomcolor="this" o:borderrightcolor="this">
-            <v:imagedata r:id="rId56" o:title=""/>
-            <w10:bordertop type="single" width="4" shadow="t"/>
-            <w10:borderleft type="single" width="4" shadow="t"/>
-            <w10:borderbottom type="single" width="4" shadow="t"/>
-            <w10:borderright type="single" width="4" shadow="t"/>
-          </v:shape>
-          <o:OLEObject Type="Link" ProgID="PowerPoint.Slide.8" ShapeID="_x0000_i1049" DrawAspect="Content" r:id="rId57" UpdateMode="Always">
-            <o:LinkType>EnhancedMetaFile</o:LinkType>
-            <o:LockedField>false</o:LockedField>
-          </o:OLEObject>
-        </w:object>
-      </w:r>
-    </w:p>
-    <w:p/>
-    <w:p>
-      <w:r>
-        <w:t>Docker is a driver. So replace the existing vagrant driver, in your .kitchen.yml, with the Docker driver.</w:t>
-      </w:r>
-    </w:p>
-    <w:p/>
-    <w:p>
-      <w:r>
+        <w:t>n on the workstations because the vagrant driver is still defined on the remote workstation. This is an example.</w:t>
+      </w:r>
+    </w:p>
+    <w:p/>
+    <w:p/>
+    <w:p>
+      <w:r>
+        <w:br w:type="page"/>
+      </w:r>
+    </w:p>
+    <w:p>
+      <w:r>
+        <w:lastRenderedPageBreak/>
+        <w:t>Slide 22</w:t>
+      </w:r>
+    </w:p>
+    <w:p/>
+    <w:p>
+      <w:r>
+        <w:object w:dxaOrig="12805" w:dyaOrig="7189">
+          <v:shape id="_x0000_i1046" type="#_x0000_t75" style="width:480pt;height:269.65pt" o:ole="">
+            <v:imagedata r:id="rId50" o:title=""/>
+            <w10:bordertop type="single" width="4" shadow="t"/>
+            <w10:borderleft type="single" width="4" shadow="t"/>
+            <w10:borderbottom type="single" width="4" shadow="t"/>
+            <w10:borderright type="single" width="4" shadow="t"/>
+          </v:shape>
+          <o:OLEObject Type="Link" ProgID="PowerPoint.Slide.8" ShapeID="_x0000_i1046" DrawAspect="Content" r:id="rId51" UpdateMode="Always">
+            <o:LinkType>EnhancedMetaFile</o:LinkType>
+            <o:LockedField>false</o:LockedField>
+          </o:OLEObject>
+        </w:object>
+      </w:r>
+    </w:p>
+    <w:p/>
+    <w:p>
+      <w:r>
+        <w:t>And the second centos 6.5 platform.</w:t>
+      </w:r>
+    </w:p>
+    <w:p/>
+    <w:p>
+      <w:pPr>
         <w:rPr>
           <w:rFonts w:hAnsi="Arial"/>
           <w:vanish/>
         </w:rPr>
-        <w:t>Instructor Note: The reason we are using the Docker driver is that it is possible to run this on cloud platforms and perform virtualization within the already existing virtualization</w:t>
-      </w:r>
-      <w:r>
-        <w:t>.</w:t>
-      </w:r>
-    </w:p>
-    <w:p/>
-    <w:p/>
-    <w:p>
-      <w:r>
-        <w:br w:type="page"/>
-      </w:r>
-    </w:p>
-    <w:p>
-      <w:r>
-        <w:lastRenderedPageBreak/>
-        <w:t>Slide 26</w:t>
-      </w:r>
-    </w:p>
-    <w:p/>
-    <w:p>
-      <w:r>
-        <w:object w:dxaOrig="12805" w:dyaOrig="7189">
-          <v:shape id="_x0000_i1050" type="#_x0000_t75" style="width:480.2pt;height:269.85pt" o:ole="" o:bordertopcolor="this" o:borderleftcolor="this" o:borderbottomcolor="this" o:borderrightcolor="this">
-            <v:imagedata r:id="rId58" o:title=""/>
-            <w10:bordertop type="single" width="4" shadow="t"/>
-            <w10:borderleft type="single" width="4" shadow="t"/>
-            <w10:borderbottom type="single" width="4" shadow="t"/>
-            <w10:borderright type="single" width="4" shadow="t"/>
-          </v:shape>
-          <o:OLEObject Type="Link" ProgID="PowerPoint.Slide.8" ShapeID="_x0000_i1050" DrawAspect="Content" r:id="rId59" UpdateMode="Always">
-            <o:LinkType>EnhancedMetaFile</o:LinkType>
-            <o:LockedField>false</o:LockedField>
-          </o:OLEObject>
-        </w:object>
-      </w:r>
-    </w:p>
-    <w:p/>
-    <w:p>
-      <w:r>
-        <w:t>We also want to update our platforms to list only centos-6.7.</w:t>
-      </w:r>
-    </w:p>
-    <w:p/>
-    <w:p/>
-    <w:p/>
-    <w:p>
-      <w:r>
-        <w:br w:type="page"/>
-      </w:r>
-    </w:p>
-    <w:p>
-      <w:r>
-        <w:lastRenderedPageBreak/>
-        <w:t>Slide 27</w:t>
-      </w:r>
-    </w:p>
-    <w:p/>
-    <w:p>
-      <w:r>
-        <w:object w:dxaOrig="12805" w:dyaOrig="7189">
-          <v:shape id="_x0000_i1051" type="#_x0000_t75" style="width:480.2pt;height:269.85pt" o:ole="" o:bordertopcolor="this" o:borderleftcolor="this" o:borderbottomcolor="this" o:borderrightcolor="this">
-            <v:imagedata r:id="rId60" o:title=""/>
-            <w10:bordertop type="single" width="4" shadow="t"/>
-            <w10:borderleft type="single" width="4" shadow="t"/>
-            <w10:borderbottom type="single" width="4" shadow="t"/>
-            <w10:borderright type="single" width="4" shadow="t"/>
-          </v:shape>
-          <o:OLEObject Type="Link" ProgID="PowerPoint.Slide.8" ShapeID="_x0000_i1051" DrawAspect="Content" r:id="rId61" UpdateMode="Always">
-            <o:LinkType>EnhancedMetaFile</o:LinkType>
-            <o:LockedField>false</o:LockedField>
-          </o:OLEObject>
-        </w:object>
-      </w:r>
-    </w:p>
-    <w:p/>
-    <w:p>
-      <w:r>
-        <w:t>Run the `kitchen list` command to display our test matrix. You should see a single instance.</w:t>
-      </w:r>
-    </w:p>
-    <w:p/>
-    <w:p/>
-    <w:p>
-      <w:r>
-        <w:br w:type="page"/>
-      </w:r>
-    </w:p>
-    <w:p>
-      <w:r>
-        <w:lastRenderedPageBreak/>
-        <w:t>Slide 28</w:t>
-      </w:r>
-    </w:p>
-    <w:p/>
-    <w:p>
-      <w:r>
-        <w:object w:dxaOrig="12805" w:dyaOrig="7189">
-          <v:shape id="_x0000_i1052" type="#_x0000_t75" style="width:480.2pt;height:269.85pt" o:ole="" o:bordertopcolor="this" o:borderleftcolor="this" o:borderbottomcolor="this" o:borderrightcolor="this">
-            <v:imagedata r:id="rId62" o:title=""/>
-            <w10:bordertop type="single" width="4" shadow="t"/>
-            <w10:borderleft type="single" width="4" shadow="t"/>
-            <w10:borderbottom type="single" width="4" shadow="t"/>
-            <w10:borderright type="single" width="4" shadow="t"/>
-          </v:shape>
-          <o:OLEObject Type="Link" ProgID="PowerPoint.Slide.8" ShapeID="_x0000_i1052" DrawAspect="Content" r:id="rId63" UpdateMode="Always">
-            <o:LinkType>EnhancedMetaFile</o:LinkType>
-            <o:LockedField>false</o:LockedField>
-          </o:OLEObject>
-        </w:object>
-      </w:r>
-    </w:p>
-    <w:p/>
-    <w:p>
-      <w:r>
-        <w:t>Now that we've defined the test matrix that we want to support, it is time to understand how to use Test Kitchen to create an instance, converge a run list of recipes on that instance, verify that the instance is in the desired state, and then destroy the instance.</w:t>
-      </w:r>
-    </w:p>
-    <w:p/>
-    <w:p/>
-    <w:p>
-      <w:r>
-        <w:br w:type="page"/>
-      </w:r>
-    </w:p>
-    <w:p>
-      <w:r>
-        <w:lastRenderedPageBreak/>
-        <w:t>Slide 29</w:t>
-      </w:r>
-    </w:p>
-    <w:p/>
-    <w:p>
-      <w:r>
-        <w:object w:dxaOrig="12805" w:dyaOrig="7189">
-          <v:shape id="_x0000_i1053" type="#_x0000_t75" style="width:480.2pt;height:269.85pt" o:ole="" o:bordertopcolor="this" o:borderleftcolor="this" o:borderbottomcolor="this" o:borderrightcolor="this">
-            <v:imagedata r:id="rId64" o:title=""/>
-            <w10:bordertop type="single" width="4" shadow="t"/>
-            <w10:borderleft type="single" width="4" shadow="t"/>
-            <w10:borderbottom type="single" width="4" shadow="t"/>
-            <w10:borderright type="single" width="4" shadow="t"/>
-          </v:shape>
-          <o:OLEObject Type="Link" ProgID="PowerPoint.Slide.8" ShapeID="_x0000_i1053" DrawAspect="Content" r:id="rId65" UpdateMode="Always">
-            <o:LinkType>EnhancedMetaFile</o:LinkType>
-            <o:LockedField>false</o:LockedField>
-          </o:OLEObject>
-        </w:object>
-      </w:r>
-    </w:p>
-    <w:p/>
-    <w:p>
-      <w:r>
-        <w:t>The first kitchen command is `kitchen create`.</w:t>
-      </w:r>
-    </w:p>
-    <w:p/>
-    <w:p>
-      <w:r>
-        <w:t>To create an instance means to turn on virtual or cloud instances for the platforms specified in the kitchen configuration.</w:t>
-      </w:r>
-    </w:p>
-    <w:p/>
-    <w:p>
-      <w:r>
-        <w:t>In our case, this command would use the Docker driver to create a docker image based on centos-6.7.</w:t>
-      </w:r>
-    </w:p>
-    <w:p/>
-    <w:p>
-      <w:pPr>
+      </w:pPr>
+      <w:r>
         <w:rPr>
           <w:rFonts w:hAnsi="Arial"/>
           <w:vanish/>
         </w:rPr>
-      </w:pPr>
+        <w:t>Instructor Note: This command will fail if ran on the workstations because the vagrant driver is still defined on the remote workstation. This is an example.</w:t>
+      </w:r>
+    </w:p>
+    <w:p/>
+    <w:p/>
+    <w:p>
+      <w:r>
+        <w:br w:type="page"/>
+      </w:r>
+    </w:p>
+    <w:p>
+      <w:r>
+        <w:lastRenderedPageBreak/>
+        <w:t>Slide 23</w:t>
+      </w:r>
+    </w:p>
+    <w:p/>
+    <w:p>
+      <w:r>
+        <w:object w:dxaOrig="12805" w:dyaOrig="7189">
+          <v:shape id="_x0000_i1047" type="#_x0000_t75" style="width:480pt;height:269.65pt" o:ole="">
+            <v:imagedata r:id="rId52" o:title=""/>
+            <w10:bordertop type="single" width="4" shadow="t"/>
+            <w10:borderleft type="single" width="4" shadow="t"/>
+            <w10:borderbottom type="single" width="4" shadow="t"/>
+            <w10:borderright type="single" width="4" shadow="t"/>
+          </v:shape>
+          <o:OLEObject Type="Link" ProgID="PowerPoint.Slide.8" ShapeID="_x0000_i1047" DrawAspect="Content" r:id="rId53" UpdateMode="Always">
+            <o:LinkType>EnhancedMetaFile</o:LinkType>
+            <o:LockedField>false</o:LockedField>
+          </o:OLEObject>
+        </w:object>
+      </w:r>
+    </w:p>
+    <w:p/>
+    <w:p>
+      <w:r>
+        <w:t>Remembering our objective, we want to update our .kitchen.yml file to use the Docker driver and we want to test against a single platform named centos 6.7.</w:t>
+      </w:r>
+    </w:p>
+    <w:p/>
+    <w:p/>
+    <w:p/>
+    <w:p/>
+    <w:p>
+      <w:r>
+        <w:br w:type="page"/>
+      </w:r>
+    </w:p>
+    <w:p>
+      <w:r>
+        <w:lastRenderedPageBreak/>
+        <w:t>Slide 24</w:t>
+      </w:r>
+    </w:p>
+    <w:p/>
+    <w:p>
+      <w:r>
+        <w:object w:dxaOrig="12805" w:dyaOrig="7189">
+          <v:shape id="_x0000_i1048" type="#_x0000_t75" style="width:480pt;height:269.65pt" o:ole="">
+            <v:imagedata r:id="rId54" o:title=""/>
+            <w10:bordertop type="single" width="4" shadow="t"/>
+            <w10:borderleft type="single" width="4" shadow="t"/>
+            <w10:borderbottom type="single" width="4" shadow="t"/>
+            <w10:borderright type="single" width="4" shadow="t"/>
+          </v:shape>
+          <o:OLEObject Type="Link" ProgID="PowerPoint.Slide.8" ShapeID="_x0000_i1048" DrawAspect="Content" r:id="rId55" UpdateMode="Always">
+            <o:LinkType>EnhancedMetaFile</o:LinkType>
+            <o:LockedField>false</o:LockedField>
+          </o:OLEObject>
+        </w:object>
+      </w:r>
+    </w:p>
+    <w:p/>
+    <w:p>
+      <w:r>
+        <w:t>Let's change into our workstation cookbook's directory.</w:t>
+      </w:r>
+    </w:p>
+    <w:p/>
+    <w:p/>
+    <w:p>
+      <w:r>
+        <w:br w:type="page"/>
+      </w:r>
+    </w:p>
+    <w:p>
+      <w:r>
+        <w:lastRenderedPageBreak/>
+        <w:t>Slide 25</w:t>
+      </w:r>
+    </w:p>
+    <w:p/>
+    <w:p>
+      <w:r>
+        <w:object w:dxaOrig="12805" w:dyaOrig="7189">
+          <v:shape id="_x0000_i1049" type="#_x0000_t75" style="width:480pt;height:269.65pt" o:ole="">
+            <v:imagedata r:id="rId56" o:title=""/>
+            <w10:bordertop type="single" width="4" shadow="t"/>
+            <w10:borderleft type="single" width="4" shadow="t"/>
+            <w10:borderbottom type="single" width="4" shadow="t"/>
+            <w10:borderright type="single" width="4" shadow="t"/>
+          </v:shape>
+          <o:OLEObject Type="Link" ProgID="PowerPoint.Slide.8" ShapeID="_x0000_i1049" DrawAspect="Content" r:id="rId57" UpdateMode="Always">
+            <o:LinkType>EnhancedMetaFile</o:LinkType>
+            <o:LockedField>false</o:LockedField>
+          </o:OLEObject>
+        </w:object>
+      </w:r>
+    </w:p>
+    <w:p/>
+    <w:p>
+      <w:r>
+        <w:t>Docker is a driver. So replace the existing vagrant driver, in your .kitchen.yml, with the Docker driver.</w:t>
+      </w:r>
+    </w:p>
+    <w:p/>
+    <w:p>
       <w:r>
         <w:rPr>
           <w:rFonts w:hAnsi="Arial"/>
           <w:vanish/>
         </w:rPr>
-        <w:t>Instructor Note: The command does allow you to create specific instances by name or all instances that match a provided criteria.</w:t>
-      </w:r>
-    </w:p>
-    <w:p/>
-    <w:p/>
-    <w:p>
-      <w:r>
-        <w:br w:type="page"/>
-      </w:r>
-    </w:p>
-    <w:p>
-      <w:r>
-        <w:lastRenderedPageBreak/>
-        <w:t>Slide 30</w:t>
-      </w:r>
-    </w:p>
-    <w:p/>
-    <w:p>
-      <w:r>
-        <w:object w:dxaOrig="12805" w:dyaOrig="7189">
-          <v:shape id="_x0000_i1054" type="#_x0000_t75" style="width:480.2pt;height:269.85pt" o:ole="" o:bordertopcolor="this" o:borderleftcolor="this" o:borderbottomcolor="this" o:borderrightcolor="this">
-            <v:imagedata r:id="rId66" o:title=""/>
-            <w10:bordertop type="single" width="4" shadow="t"/>
-            <w10:borderleft type="single" width="4" shadow="t"/>
-            <w10:borderbottom type="single" width="4" shadow="t"/>
-            <w10:borderright type="single" width="4" shadow="t"/>
-          </v:shape>
-          <o:OLEObject Type="Link" ProgID="PowerPoint.Slide.8" ShapeID="_x0000_i1054" DrawAspect="Content" r:id="rId67" UpdateMode="Always">
-            <o:LinkType>EnhancedMetaFile</o:LinkType>
-            <o:LockedField>false</o:LockedField>
-          </o:OLEObject>
-        </w:object>
-      </w:r>
-    </w:p>
-    <w:p/>
-    <w:p>
-      <w:r>
-        <w:t>Creating an image gives us a instance to test our cookbooks but it still would leave us with the work of installing chef and applying the cookbook defined in our .kitchen.yml run list.</w:t>
-      </w:r>
-    </w:p>
-    <w:p/>
-    <w:p>
-      <w:r>
-        <w:t>So let's introduce you to the second kitchen command: `kitchen converge`.</w:t>
-      </w:r>
-    </w:p>
-    <w:p/>
-    <w:p>
-      <w:r>
-        <w:t>Converging an instance will create the instance if it has not already been created. Then it will install chef and apply that cookbook to that instance.</w:t>
-      </w:r>
-    </w:p>
-    <w:p/>
-    <w:p>
-      <w:r>
-        <w:t>In our case, this command would take our image and install chef and apply the workstation cookbook's default recipe.</w:t>
+        <w:t>Instructor Note: The reason we are using the Docker driver is that it is possible to run this on cloud platforms and perform virtualization within the already existing virtualization</w:t>
+      </w:r>
+      <w:r>
+        <w:t>.</w:t>
+      </w:r>
+    </w:p>
+    <w:p/>
+    <w:p/>
+    <w:p>
+      <w:r>
+        <w:br w:type="page"/>
+      </w:r>
+    </w:p>
+    <w:p>
+      <w:r>
+        <w:lastRenderedPageBreak/>
+        <w:t>Slide 26</w:t>
+      </w:r>
+    </w:p>
+    <w:p/>
+    <w:p>
+      <w:r>
+        <w:object w:dxaOrig="12805" w:dyaOrig="7189">
+          <v:shape id="_x0000_i1050" type="#_x0000_t75" style="width:480pt;height:269.65pt" o:ole="">
+            <v:imagedata r:id="rId58" o:title=""/>
+            <w10:bordertop type="single" width="4" shadow="t"/>
+            <w10:borderleft type="single" width="4" shadow="t"/>
+            <w10:borderbottom type="single" width="4" shadow="t"/>
+            <w10:borderright type="single" width="4" shadow="t"/>
+          </v:shape>
+          <o:OLEObject Type="Link" ProgID="PowerPoint.Slide.8" ShapeID="_x0000_i1050" DrawAspect="Content" r:id="rId59" UpdateMode="Always">
+            <o:LinkType>EnhancedMetaFile</o:LinkType>
+            <o:LockedField>false</o:LockedField>
+          </o:OLEObject>
+        </w:object>
+      </w:r>
+    </w:p>
+    <w:p/>
+    <w:p>
+      <w:r>
+        <w:t>We also want to update our platforms to list only centos-6.7.</w:t>
+      </w:r>
+    </w:p>
+    <w:p/>
+    <w:p/>
+    <w:p/>
+    <w:p>
+      <w:r>
+        <w:br w:type="page"/>
+      </w:r>
+    </w:p>
+    <w:p>
+      <w:r>
+        <w:lastRenderedPageBreak/>
+        <w:t>Slide 27</w:t>
+      </w:r>
+    </w:p>
+    <w:p/>
+    <w:p>
+      <w:r>
+        <w:object w:dxaOrig="12805" w:dyaOrig="7189">
+          <v:shape id="_x0000_i1051" type="#_x0000_t75" style="width:480pt;height:269.65pt" o:ole="">
+            <v:imagedata r:id="rId60" o:title=""/>
+            <w10:bordertop type="single" width="4" shadow="t"/>
+            <w10:borderleft type="single" width="4" shadow="t"/>
+            <w10:borderbottom type="single" width="4" shadow="t"/>
+            <w10:borderright type="single" width="4" shadow="t"/>
+          </v:shape>
+          <o:OLEObject Type="Link" ProgID="PowerPoint.Slide.8" ShapeID="_x0000_i1051" DrawAspect="Content" r:id="rId61" UpdateMode="Always">
+            <o:LinkType>EnhancedMetaFile</o:LinkType>
+            <o:LockedField>false</o:LockedField>
+          </o:OLEObject>
+        </w:object>
+      </w:r>
+    </w:p>
+    <w:p/>
+    <w:p>
+      <w:r>
+        <w:t>Run the `kitchen list` command to display our test matrix. You should see a single instance.</w:t>
+      </w:r>
+    </w:p>
+    <w:p/>
+    <w:p/>
+    <w:p>
+      <w:r>
+        <w:br w:type="page"/>
+      </w:r>
+    </w:p>
+    <w:p>
+      <w:r>
+        <w:lastRenderedPageBreak/>
+        <w:t>Slide 28</w:t>
+      </w:r>
+    </w:p>
+    <w:p/>
+    <w:p>
+      <w:r>
+        <w:object w:dxaOrig="12805" w:dyaOrig="7189">
+          <v:shape id="_x0000_i1052" type="#_x0000_t75" style="width:480pt;height:269.65pt" o:ole="">
+            <v:imagedata r:id="rId62" o:title=""/>
+            <w10:bordertop type="single" width="4" shadow="t"/>
+            <w10:borderleft type="single" width="4" shadow="t"/>
+            <w10:borderbottom type="single" width="4" shadow="t"/>
+            <w10:borderright type="single" width="4" shadow="t"/>
+          </v:shape>
+          <o:OLEObject Type="Link" ProgID="PowerPoint.Slide.8" ShapeID="_x0000_i1052" DrawAspect="Content" r:id="rId63" UpdateMode="Always">
+            <o:LinkType>EnhancedMetaFile</o:LinkType>
+            <o:LockedField>false</o:LockedField>
+          </o:OLEObject>
+        </w:object>
+      </w:r>
+    </w:p>
+    <w:p/>
+    <w:p>
+      <w:r>
+        <w:t>Now that we've defined the test matrix that we want to support, it is time to understand how to use Test Kitchen to create an instance, converge a run list of recipes on that instance, verify that the instance is in the desired state, and then destroy the instance.</w:t>
+      </w:r>
+    </w:p>
+    <w:p/>
+    <w:p/>
+    <w:p>
+      <w:r>
+        <w:br w:type="page"/>
+      </w:r>
+    </w:p>
+    <w:p>
+      <w:r>
+        <w:lastRenderedPageBreak/>
+        <w:t>Slide 29</w:t>
+      </w:r>
+    </w:p>
+    <w:p/>
+    <w:p>
+      <w:r>
+        <w:object w:dxaOrig="12805" w:dyaOrig="7189">
+          <v:shape id="_x0000_i1053" type="#_x0000_t75" style="width:480pt;height:269.65pt" o:ole="">
+            <v:imagedata r:id="rId64" o:title=""/>
+            <w10:bordertop type="single" width="4" shadow="t"/>
+            <w10:borderleft type="single" width="4" shadow="t"/>
+            <w10:borderbottom type="single" width="4" shadow="t"/>
+            <w10:borderright type="single" width="4" shadow="t"/>
+          </v:shape>
+          <o:OLEObject Type="Link" ProgID="PowerPoint.Slide.8" ShapeID="_x0000_i1053" DrawAspect="Content" r:id="rId65" UpdateMode="Always">
+            <o:LinkType>EnhancedMetaFile</o:LinkType>
+            <o:LockedField>false</o:LockedField>
+          </o:OLEObject>
+        </w:object>
+      </w:r>
+    </w:p>
+    <w:p/>
+    <w:p>
+      <w:r>
+        <w:t>The first kitchen command is `kitchen create`.</w:t>
+      </w:r>
+    </w:p>
+    <w:p/>
+    <w:p>
+      <w:r>
+        <w:t>To create an instance means to turn on virtual or cloud instances for the platforms specified in the kitchen configuration.</w:t>
+      </w:r>
+    </w:p>
+    <w:p/>
+    <w:p>
+      <w:r>
+        <w:t>In our case, this command would use the Docker driver to create a docker image based on centos-6.7.</w:t>
       </w:r>
     </w:p>
     <w:p/>
@@ -1488,51 +1431,62 @@
           <w:rFonts w:hAnsi="Arial"/>
           <w:vanish/>
         </w:rPr>
-        <w:t>Instructor Note: It also, like the `kitchen create` commands, defaults to all instances when executed without any parameters. And is capable of accepting parameters to converge a specific instance or all instances that match the provided criteria.</w:t>
-      </w:r>
-    </w:p>
-    <w:p/>
-    <w:p/>
-    <w:p/>
-    <w:p>
-      <w:r>
-        <w:br w:type="page"/>
-      </w:r>
-    </w:p>
-    <w:p>
-      <w:r>
-        <w:lastRenderedPageBreak/>
-        <w:t>Slide 31</w:t>
-      </w:r>
-    </w:p>
-    <w:p/>
-    <w:p>
-      <w:r>
-        <w:object w:dxaOrig="12805" w:dyaOrig="7189">
-          <v:shape id="_x0000_i1055" type="#_x0000_t75" style="width:480.2pt;height:269.85pt" o:ole="" o:bordertopcolor="this" o:borderleftcolor="this" o:borderbottomcolor="this" o:borderrightcolor="this">
-            <v:imagedata r:id="rId68" o:title=""/>
-            <w10:bordertop type="single" width="4" shadow="t"/>
-            <w10:borderleft type="single" width="4" shadow="t"/>
-            <w10:borderbottom type="single" width="4" shadow="t"/>
-            <w10:borderright type="single" width="4" shadow="t"/>
-          </v:shape>
-          <o:OLEObject Type="Link" ProgID="PowerPoint.Slide.8" ShapeID="_x0000_i1055" DrawAspect="Content" r:id="rId69" UpdateMode="Always">
-            <o:LinkType>EnhancedMetaFile</o:LinkType>
-            <o:LockedField>false</o:LockedField>
-          </o:OLEObject>
-        </w:object>
-      </w:r>
-    </w:p>
-    <w:p/>
-    <w:p>
-      <w:r>
-        <w:t>Be sure you are at ~/cookbooks/workstation and then run `kitchen converge` to verify that the workstation cookbook is able to converge the default recipe against the platform centos 6.7.</w:t>
-      </w:r>
-    </w:p>
-    <w:p/>
-    <w:p>
-      <w:r>
-        <w:t>The workstation cookbook should successfully apply the default recipe. If an error occurs, lets stop and troubleshoot the issues.</w:t>
+        <w:t>Instructor Note: The command does allow you to create specific instances by name or all instances that match a provided criteria.</w:t>
+      </w:r>
+    </w:p>
+    <w:p/>
+    <w:p/>
+    <w:p>
+      <w:r>
+        <w:br w:type="page"/>
+      </w:r>
+    </w:p>
+    <w:p>
+      <w:r>
+        <w:lastRenderedPageBreak/>
+        <w:t>Slide 30</w:t>
+      </w:r>
+    </w:p>
+    <w:p/>
+    <w:p>
+      <w:r>
+        <w:object w:dxaOrig="12805" w:dyaOrig="7189">
+          <v:shape id="_x0000_i1054" type="#_x0000_t75" style="width:480.2pt;height:269.85pt" o:ole="">
+            <v:imagedata r:id="rId66" o:title=""/>
+            <w10:bordertop type="single" width="4" shadow="t"/>
+            <w10:borderleft type="single" width="4" shadow="t"/>
+            <w10:borderbottom type="single" width="4" shadow="t"/>
+            <w10:borderright type="single" width="4" shadow="t"/>
+          </v:shape>
+          <o:OLEObject Type="Link" ProgID="PowerPoint.Slide.8" ShapeID="_x0000_i1054" DrawAspect="Content" r:id="rId67" UpdateMode="Always">
+            <o:LinkType>EnhancedMetaFile</o:LinkType>
+            <o:LockedField>false</o:LockedField>
+          </o:OLEObject>
+        </w:object>
+      </w:r>
+    </w:p>
+    <w:p/>
+    <w:p>
+      <w:r>
+        <w:t>Creating an image gives us a instance to test our cookbooks but it still would leave us with the work of installing chef and applying the cookbook defined in our .kitchen.yml run list.</w:t>
+      </w:r>
+    </w:p>
+    <w:p/>
+    <w:p>
+      <w:r>
+        <w:t>So let's introduce you to the second kitchen command: `kitchen converge`.</w:t>
+      </w:r>
+    </w:p>
+    <w:p/>
+    <w:p>
+      <w:r>
+        <w:t>Converging an instance will create the instance if it has not already been created. Then it will install chef and apply that cookbook to that instance.</w:t>
+      </w:r>
+    </w:p>
+    <w:p/>
+    <w:p>
+      <w:r>
+        <w:t>In our case, this command would take our image and install chef and apply the workstation cookbook's default recipe.</w:t>
       </w:r>
     </w:p>
     <w:p/>
@@ -1548,44 +1502,51 @@
           <w:rFonts w:hAnsi="Arial"/>
           <w:vanish/>
         </w:rPr>
-        <w:t>Instructor Note: It can take about four minutes for this task to complete on the system. During this time you could demo Test Kitchen on your local workstation using Vagrant and Virtual Box.</w:t>
-      </w:r>
-    </w:p>
-    <w:p/>
-    <w:p/>
-    <w:p>
-      <w:r>
-        <w:br w:type="page"/>
-      </w:r>
-    </w:p>
-    <w:p>
-      <w:r>
-        <w:lastRenderedPageBreak/>
-        <w:t>Slide 32</w:t>
-      </w:r>
-    </w:p>
-    <w:p/>
-    <w:p>
-      <w:r>
-        <w:object w:dxaOrig="12805" w:dyaOrig="7189">
-          <v:shape id="_x0000_i1056" type="#_x0000_t75" style="width:480.2pt;height:269.85pt" o:ole="" o:bordertopcolor="this" o:borderleftcolor="this" o:borderbottomcolor="this" o:borderrightcolor="this">
-            <v:imagedata r:id="rId70" o:title=""/>
-            <w10:bordertop type="single" width="4" shadow="t"/>
-            <w10:borderleft type="single" width="4" shadow="t"/>
-            <w10:borderbottom type="single" width="4" shadow="t"/>
-            <w10:borderright type="single" width="4" shadow="t"/>
-          </v:shape>
-          <o:OLEObject Type="Link" ProgID="PowerPoint.Slide.8" ShapeID="_x0000_i1056" DrawAspect="Content" r:id="rId71" UpdateMode="Always">
-            <o:LinkType>EnhancedMetaFile</o:LinkType>
-            <o:LockedField>false</o:LockedField>
-          </o:OLEObject>
-        </w:object>
-      </w:r>
-    </w:p>
-    <w:p/>
-    <w:p>
-      <w:r>
-        <w:t xml:space="preserve">Do the same thing again for the apache cookbook. Update the .kitchen.yml file so that it converges the apache cookbook's default recipe on the centos-6.7 platform with the docker driver. </w:t>
+        <w:t>Instructor Note: It also, like the `kitchen create` commands, defaults to all instances when executed without any parameters. And is capable of accepting parameters to converge a specific instance or all instances that match the provided criteria.</w:t>
+      </w:r>
+    </w:p>
+    <w:p/>
+    <w:p/>
+    <w:p/>
+    <w:p>
+      <w:r>
+        <w:br w:type="page"/>
+      </w:r>
+    </w:p>
+    <w:p>
+      <w:r>
+        <w:lastRenderedPageBreak/>
+        <w:t>Slide 31</w:t>
+      </w:r>
+    </w:p>
+    <w:p/>
+    <w:p>
+      <w:r>
+        <w:object w:dxaOrig="12805" w:dyaOrig="7189">
+          <v:shape id="_x0000_i1055" type="#_x0000_t75" style="width:480.2pt;height:269.85pt" o:ole="">
+            <v:imagedata r:id="rId68" o:title=""/>
+            <w10:bordertop type="single" width="4" shadow="t"/>
+            <w10:borderleft type="single" width="4" shadow="t"/>
+            <w10:borderbottom type="single" width="4" shadow="t"/>
+            <w10:borderright type="single" width="4" shadow="t"/>
+          </v:shape>
+          <o:OLEObject Type="Link" ProgID="PowerPoint.Slide.8" ShapeID="_x0000_i1055" DrawAspect="Content" r:id="rId69" UpdateMode="Always">
+            <o:LinkType>EnhancedMetaFile</o:LinkType>
+            <o:LockedField>false</o:LockedField>
+          </o:OLEObject>
+        </w:object>
+      </w:r>
+    </w:p>
+    <w:p/>
+    <w:p>
+      <w:r>
+        <w:t>Be sure you are at ~/cookbooks/workstation and then run `kitchen converge` to verify that the workstation cookbook is able to converge the default recipe against the platform centos 6.7.</w:t>
+      </w:r>
+    </w:p>
+    <w:p/>
+    <w:p>
+      <w:r>
+        <w:t>The workstation cookbook should successfully apply the default recipe. If an error occurs, lets stop and troubleshoot the issues.</w:t>
       </w:r>
     </w:p>
     <w:p/>
@@ -1601,161 +1562,44 @@
           <w:rFonts w:hAnsi="Arial"/>
           <w:vanish/>
         </w:rPr>
-        <w:t>Instructor Note: Allow 8 minutes to complete this exercise.</w:t>
-      </w:r>
-    </w:p>
-    <w:p/>
-    <w:p/>
-    <w:p>
-      <w:r>
-        <w:br w:type="page"/>
-      </w:r>
-    </w:p>
-    <w:p>
-      <w:r>
-        <w:lastRenderedPageBreak/>
-        <w:t>Slide 33</w:t>
-      </w:r>
-    </w:p>
-    <w:p/>
-    <w:p>
-      <w:r>
-        <w:object w:dxaOrig="12805" w:dyaOrig="7189">
-          <v:shape id="_x0000_i1057" type="#_x0000_t75" style="width:480.2pt;height:269.85pt" o:ole="" o:bordertopcolor="this" o:borderleftcolor="this" o:borderbottomcolor="this" o:borderrightcolor="this">
-            <v:imagedata r:id="rId72" o:title=""/>
-            <w10:bordertop type="single" width="4" shadow="t"/>
-            <w10:borderleft type="single" width="4" shadow="t"/>
-            <w10:borderbottom type="single" width="4" shadow="t"/>
-            <w10:borderright type="single" width="4" shadow="t"/>
-          </v:shape>
-          <o:OLEObject Type="Link" ProgID="PowerPoint.Slide.8" ShapeID="_x0000_i1057" DrawAspect="Content" r:id="rId73" UpdateMode="Always">
-            <o:LinkType>EnhancedMetaFile</o:LinkType>
-            <o:LockedField>false</o:LockedField>
-          </o:OLEObject>
-        </w:object>
-      </w:r>
-    </w:p>
-    <w:p/>
-    <w:p>
-      <w:r>
-        <w:t>Like you did before, update the .kitchen.yml file to use the docker driver and the centos-6.7 platform.</w:t>
-      </w:r>
-    </w:p>
-    <w:p/>
-    <w:p/>
-    <w:p>
-      <w:r>
-        <w:br w:type="page"/>
-      </w:r>
-    </w:p>
-    <w:p>
-      <w:r>
-        <w:lastRenderedPageBreak/>
-        <w:t>Slide 34</w:t>
-      </w:r>
-    </w:p>
-    <w:p/>
-    <w:p>
-      <w:r>
-        <w:object w:dxaOrig="12805" w:dyaOrig="7189">
-          <v:shape id="_x0000_i1058" type="#_x0000_t75" style="width:480.2pt;height:269.85pt" o:ole="" o:bordertopcolor="this" o:borderleftcolor="this" o:borderbottomcolor="this" o:borderrightcolor="this">
-            <v:imagedata r:id="rId74" o:title=""/>
-            <w10:bordertop type="single" width="4" shadow="t"/>
-            <w10:borderleft type="single" width="4" shadow="t"/>
-            <w10:borderbottom type="single" width="4" shadow="t"/>
-            <w10:borderright type="single" width="4" shadow="t"/>
-          </v:shape>
-          <o:OLEObject Type="Link" ProgID="PowerPoint.Slide.8" ShapeID="_x0000_i1058" DrawAspect="Content" r:id="rId75" UpdateMode="Always">
-            <o:LinkType>EnhancedMetaFile</o:LinkType>
-            <o:LockedField>false</o:LockedField>
-          </o:OLEObject>
-        </w:object>
-      </w:r>
-    </w:p>
-    <w:p/>
-    <w:p>
-      <w:r>
-        <w:t>Change into the apache cookbook folder.</w:t>
-      </w:r>
-    </w:p>
-    <w:p/>
-    <w:p/>
-    <w:p>
-      <w:r>
-        <w:br w:type="page"/>
-      </w:r>
-    </w:p>
-    <w:p>
-      <w:r>
-        <w:lastRenderedPageBreak/>
-        <w:t>Slide 35</w:t>
-      </w:r>
-    </w:p>
-    <w:p/>
-    <w:p>
-      <w:r>
-        <w:object w:dxaOrig="12805" w:dyaOrig="7189">
-          <v:shape id="_x0000_i1059" type="#_x0000_t75" style="width:480.2pt;height:269.85pt" o:ole="" o:bordertopcolor="this" o:borderleftcolor="this" o:borderbottomcolor="this" o:borderrightcolor="this">
-            <v:imagedata r:id="rId76" o:title=""/>
-            <w10:bordertop type="single" width="4" shadow="t"/>
-            <w10:borderleft type="single" width="4" shadow="t"/>
-            <w10:borderbottom type="single" width="4" shadow="t"/>
-            <w10:borderright type="single" width="4" shadow="t"/>
-          </v:shape>
-          <o:OLEObject Type="Link" ProgID="PowerPoint.Slide.8" ShapeID="_x0000_i1059" DrawAspect="Content" r:id="rId77" UpdateMode="Always">
-            <o:LinkType>EnhancedMetaFile</o:LinkType>
-            <o:LockedField>false</o:LockedField>
-          </o:OLEObject>
-        </w:object>
-      </w:r>
-    </w:p>
-    <w:p/>
-    <w:p>
-      <w:r>
-        <w:t xml:space="preserve">Execute `kitchen converge` to validate that our apache cookbook's default recipe is able to converge on the centos-6.7 instance. </w:t>
-      </w:r>
-    </w:p>
-    <w:p/>
-    <w:p/>
-    <w:p>
-      <w:r>
-        <w:br w:type="page"/>
-      </w:r>
-    </w:p>
-    <w:p>
-      <w:r>
-        <w:lastRenderedPageBreak/>
-        <w:t>Slide 36</w:t>
-      </w:r>
-    </w:p>
-    <w:p/>
-    <w:p>
-      <w:r>
-        <w:object w:dxaOrig="12805" w:dyaOrig="7189">
-          <v:shape id="_x0000_i1060" type="#_x0000_t75" style="width:480.2pt;height:269.85pt" o:ole="" o:bordertopcolor="this" o:borderleftcolor="this" o:borderbottomcolor="this" o:borderrightcolor="this">
-            <v:imagedata r:id="rId78" o:title=""/>
-            <w10:bordertop type="single" width="4" shadow="t"/>
-            <w10:borderleft type="single" width="4" shadow="t"/>
-            <w10:borderbottom type="single" width="4" shadow="t"/>
-            <w10:borderright type="single" width="4" shadow="t"/>
-          </v:shape>
-          <o:OLEObject Type="Link" ProgID="PowerPoint.Slide.8" ShapeID="_x0000_i1060" DrawAspect="Content" r:id="rId79" UpdateMode="Always">
-            <o:LinkType>EnhancedMetaFile</o:LinkType>
-            <o:LockedField>false</o:LockedField>
-          </o:OLEObject>
-        </w:object>
-      </w:r>
-    </w:p>
-    <w:p/>
-    <w:p>
-      <w:r>
-        <w:t>So what does this test when kitchen converges a recipe?</w:t>
-      </w:r>
-    </w:p>
-    <w:p/>
-    <w:p>
-      <w:r>
-        <w:t>What does it NOT test when kitchen converges a recipe?</w:t>
+        <w:t>Instructor Note: It can take about four minutes for this task to complete on the system. During this time you could demo Test Kitchen on your local workstation using Vagrant and Virtual Box.</w:t>
+      </w:r>
+    </w:p>
+    <w:p/>
+    <w:p/>
+    <w:p>
+      <w:r>
+        <w:br w:type="page"/>
+      </w:r>
+    </w:p>
+    <w:p>
+      <w:r>
+        <w:lastRenderedPageBreak/>
+        <w:t>Slide 32</w:t>
+      </w:r>
+    </w:p>
+    <w:p/>
+    <w:p>
+      <w:r>
+        <w:object w:dxaOrig="12805" w:dyaOrig="7189">
+          <v:shape id="_x0000_i1056" type="#_x0000_t75" style="width:480.2pt;height:269.85pt" o:ole="">
+            <v:imagedata r:id="rId70" o:title=""/>
+            <w10:bordertop type="single" width="4" shadow="t"/>
+            <w10:borderleft type="single" width="4" shadow="t"/>
+            <w10:borderbottom type="single" width="4" shadow="t"/>
+            <w10:borderright type="single" width="4" shadow="t"/>
+          </v:shape>
+          <o:OLEObject Type="Link" ProgID="PowerPoint.Slide.8" ShapeID="_x0000_i1056" DrawAspect="Content" r:id="rId71" UpdateMode="Always">
+            <o:LinkType>EnhancedMetaFile</o:LinkType>
+            <o:LockedField>false</o:LockedField>
+          </o:OLEObject>
+        </w:object>
+      </w:r>
+    </w:p>
+    <w:p/>
+    <w:p>
+      <w:r>
+        <w:t xml:space="preserve">Do the same thing again for the apache cookbook. Update the .kitchen.yml file so that it converges the apache cookbook's default recipe on the centos-6.7 platform with the docker driver. </w:t>
       </w:r>
     </w:p>
     <w:p/>
@@ -1771,45 +1615,161 @@
           <w:rFonts w:hAnsi="Arial"/>
           <w:vanish/>
         </w:rPr>
-        <w:t>Instructor Note: Converging the recipe is able to validate that our recipe is defined without error. However, converging a particular recipe does not validate that the intended goal of the recipe has been successfully executed.</w:t>
-      </w:r>
-    </w:p>
-    <w:p/>
-    <w:p/>
-    <w:p/>
-    <w:p>
-      <w:r>
-        <w:br w:type="page"/>
-      </w:r>
-    </w:p>
-    <w:p>
-      <w:r>
-        <w:lastRenderedPageBreak/>
-        <w:t>Slide 37</w:t>
-      </w:r>
-    </w:p>
-    <w:p/>
-    <w:p>
-      <w:r>
-        <w:object w:dxaOrig="12805" w:dyaOrig="7189">
-          <v:shape id="_x0000_i1061" type="#_x0000_t75" style="width:480.2pt;height:269.85pt" o:ole="" o:bordertopcolor="this" o:borderleftcolor="this" o:borderbottomcolor="this" o:borderrightcolor="this">
-            <v:imagedata r:id="rId80" o:title=""/>
-            <w10:bordertop type="single" width="4" shadow="t"/>
-            <w10:borderleft type="single" width="4" shadow="t"/>
-            <w10:borderbottom type="single" width="4" shadow="t"/>
-            <w10:borderright type="single" width="4" shadow="t"/>
-          </v:shape>
-          <o:OLEObject Type="Link" ProgID="PowerPoint.Slide.8" ShapeID="_x0000_i1061" DrawAspect="Content" r:id="rId81" UpdateMode="Always">
-            <o:LinkType>EnhancedMetaFile</o:LinkType>
-            <o:LockedField>false</o:LockedField>
-          </o:OLEObject>
-        </w:object>
-      </w:r>
-    </w:p>
-    <w:p/>
-    <w:p>
-      <w:r>
-        <w:t>What is left to validate to ensure that the cookbook successfully applied the policy defined in the recipe?</w:t>
+        <w:t>Instructor Note: Allow 8 minutes to complete this exercise.</w:t>
+      </w:r>
+    </w:p>
+    <w:p/>
+    <w:p/>
+    <w:p>
+      <w:r>
+        <w:br w:type="page"/>
+      </w:r>
+    </w:p>
+    <w:p>
+      <w:r>
+        <w:lastRenderedPageBreak/>
+        <w:t>Slide 33</w:t>
+      </w:r>
+    </w:p>
+    <w:p/>
+    <w:p>
+      <w:r>
+        <w:object w:dxaOrig="12805" w:dyaOrig="7189">
+          <v:shape id="_x0000_i1057" type="#_x0000_t75" style="width:480.2pt;height:269.85pt" o:ole="">
+            <v:imagedata r:id="rId72" o:title=""/>
+            <w10:bordertop type="single" width="4" shadow="t"/>
+            <w10:borderleft type="single" width="4" shadow="t"/>
+            <w10:borderbottom type="single" width="4" shadow="t"/>
+            <w10:borderright type="single" width="4" shadow="t"/>
+          </v:shape>
+          <o:OLEObject Type="Link" ProgID="PowerPoint.Slide.8" ShapeID="_x0000_i1057" DrawAspect="Content" r:id="rId73" UpdateMode="Always">
+            <o:LinkType>EnhancedMetaFile</o:LinkType>
+            <o:LockedField>false</o:LockedField>
+          </o:OLEObject>
+        </w:object>
+      </w:r>
+    </w:p>
+    <w:p/>
+    <w:p>
+      <w:r>
+        <w:t>Like you did before, update the .kitchen.yml file to use the docker driver and the centos-6.7 platform.</w:t>
+      </w:r>
+    </w:p>
+    <w:p/>
+    <w:p/>
+    <w:p>
+      <w:r>
+        <w:br w:type="page"/>
+      </w:r>
+    </w:p>
+    <w:p>
+      <w:r>
+        <w:lastRenderedPageBreak/>
+        <w:t>Slide 34</w:t>
+      </w:r>
+    </w:p>
+    <w:p/>
+    <w:p>
+      <w:r>
+        <w:object w:dxaOrig="12805" w:dyaOrig="7189">
+          <v:shape id="_x0000_i1058" type="#_x0000_t75" style="width:480.2pt;height:269.85pt" o:ole="">
+            <v:imagedata r:id="rId74" o:title=""/>
+            <w10:bordertop type="single" width="4" shadow="t"/>
+            <w10:borderleft type="single" width="4" shadow="t"/>
+            <w10:borderbottom type="single" width="4" shadow="t"/>
+            <w10:borderright type="single" width="4" shadow="t"/>
+          </v:shape>
+          <o:OLEObject Type="Link" ProgID="PowerPoint.Slide.8" ShapeID="_x0000_i1058" DrawAspect="Content" r:id="rId75" UpdateMode="Always">
+            <o:LinkType>EnhancedMetaFile</o:LinkType>
+            <o:LockedField>false</o:LockedField>
+          </o:OLEObject>
+        </w:object>
+      </w:r>
+    </w:p>
+    <w:p/>
+    <w:p>
+      <w:r>
+        <w:t>Change into the apache cookbook folder.</w:t>
+      </w:r>
+    </w:p>
+    <w:p/>
+    <w:p/>
+    <w:p>
+      <w:r>
+        <w:br w:type="page"/>
+      </w:r>
+    </w:p>
+    <w:p>
+      <w:r>
+        <w:lastRenderedPageBreak/>
+        <w:t>Slide 35</w:t>
+      </w:r>
+    </w:p>
+    <w:p/>
+    <w:p>
+      <w:r>
+        <w:object w:dxaOrig="12805" w:dyaOrig="7189">
+          <v:shape id="_x0000_i1059" type="#_x0000_t75" style="width:480.2pt;height:269.85pt" o:ole="">
+            <v:imagedata r:id="rId76" o:title=""/>
+            <w10:bordertop type="single" width="4" shadow="t"/>
+            <w10:borderleft type="single" width="4" shadow="t"/>
+            <w10:borderbottom type="single" width="4" shadow="t"/>
+            <w10:borderright type="single" width="4" shadow="t"/>
+          </v:shape>
+          <o:OLEObject Type="Link" ProgID="PowerPoint.Slide.8" ShapeID="_x0000_i1059" DrawAspect="Content" r:id="rId77" UpdateMode="Always">
+            <o:LinkType>EnhancedMetaFile</o:LinkType>
+            <o:LockedField>false</o:LockedField>
+          </o:OLEObject>
+        </w:object>
+      </w:r>
+    </w:p>
+    <w:p/>
+    <w:p>
+      <w:r>
+        <w:t xml:space="preserve">Execute `kitchen converge` to validate that our apache cookbook's default recipe is able to converge on the centos-6.7 instance. </w:t>
+      </w:r>
+    </w:p>
+    <w:p/>
+    <w:p/>
+    <w:p>
+      <w:r>
+        <w:br w:type="page"/>
+      </w:r>
+    </w:p>
+    <w:p>
+      <w:r>
+        <w:lastRenderedPageBreak/>
+        <w:t>Slide 36</w:t>
+      </w:r>
+    </w:p>
+    <w:p/>
+    <w:p>
+      <w:r>
+        <w:object w:dxaOrig="12805" w:dyaOrig="7189">
+          <v:shape id="_x0000_i1060" type="#_x0000_t75" style="width:480.2pt;height:269.85pt" o:ole="">
+            <v:imagedata r:id="rId78" o:title=""/>
+            <w10:bordertop type="single" width="4" shadow="t"/>
+            <w10:borderleft type="single" width="4" shadow="t"/>
+            <w10:borderbottom type="single" width="4" shadow="t"/>
+            <w10:borderright type="single" width="4" shadow="t"/>
+          </v:shape>
+          <o:OLEObject Type="Link" ProgID="PowerPoint.Slide.8" ShapeID="_x0000_i1060" DrawAspect="Content" r:id="rId79" UpdateMode="Always">
+            <o:LinkType>EnhancedMetaFile</o:LinkType>
+            <o:LockedField>false</o:LockedField>
+          </o:OLEObject>
+        </w:object>
+      </w:r>
+    </w:p>
+    <w:p/>
+    <w:p>
+      <w:r>
+        <w:t>So what does this test when kitchen converges a recipe?</w:t>
+      </w:r>
+    </w:p>
+    <w:p/>
+    <w:p>
+      <w:r>
+        <w:t>What does it NOT test when kitchen converges a recipe?</w:t>
       </w:r>
     </w:p>
     <w:p/>
@@ -1825,6 +1785,60 @@
           <w:rFonts w:hAnsi="Arial"/>
           <w:vanish/>
         </w:rPr>
+        <w:t>Instructor Note: Converging the recipe is able to validate that our recipe is defined without error. However, converging a particular recipe does not validate that the intended goal of the recipe has been successfully executed.</w:t>
+      </w:r>
+    </w:p>
+    <w:p/>
+    <w:p/>
+    <w:p/>
+    <w:p>
+      <w:r>
+        <w:br w:type="page"/>
+      </w:r>
+    </w:p>
+    <w:p>
+      <w:r>
+        <w:lastRenderedPageBreak/>
+        <w:t>Slide 37</w:t>
+      </w:r>
+    </w:p>
+    <w:p/>
+    <w:p>
+      <w:r>
+        <w:object w:dxaOrig="12805" w:dyaOrig="7189">
+          <v:shape id="_x0000_i1061" type="#_x0000_t75" style="width:480.2pt;height:269.85pt" o:ole="">
+            <v:imagedata r:id="rId80" o:title=""/>
+            <w10:bordertop type="single" width="4" shadow="t"/>
+            <w10:borderleft type="single" width="4" shadow="t"/>
+            <w10:borderbottom type="single" width="4" shadow="t"/>
+            <w10:borderright type="single" width="4" shadow="t"/>
+          </v:shape>
+          <o:OLEObject Type="Link" ProgID="PowerPoint.Slide.8" ShapeID="_x0000_i1061" DrawAspect="Content" r:id="rId81" UpdateMode="Always">
+            <o:LinkType>EnhancedMetaFile</o:LinkType>
+            <o:LockedField>false</o:LockedField>
+          </o:OLEObject>
+        </w:object>
+      </w:r>
+    </w:p>
+    <w:p/>
+    <w:p>
+      <w:r>
+        <w:t>What is left to validate to ensure that the cookbook successfully applied the policy defined in the recipe?</w:t>
+      </w:r>
+    </w:p>
+    <w:p/>
+    <w:p>
+      <w:pPr>
+        <w:rPr>
+          <w:rFonts w:hAnsi="Arial"/>
+          <w:vanish/>
+        </w:rPr>
+      </w:pPr>
+      <w:r>
+        <w:rPr>
+          <w:rFonts w:hAnsi="Arial"/>
+          <w:vanish/>
+        </w:rPr>
         <w:t>Instructor Note: Converging the instance ensured that the recipe was able to install a package, write out a file, and start and enable a service. But what it was unable to check to see if the system was configured correctly -- is our instance serving up our custom home page.</w:t>
       </w:r>
     </w:p>
@@ -1845,7 +1859,7 @@
     <w:p>
       <w:r>
         <w:object w:dxaOrig="12805" w:dyaOrig="7189">
-          <v:shape id="_x0000_i1062" type="#_x0000_t75" style="width:480.2pt;height:269.85pt" o:ole="" o:bordertopcolor="this" o:borderleftcolor="this" o:borderbottomcolor="this" o:borderrightcolor="this">
+          <v:shape id="_x0000_i1062" type="#_x0000_t75" style="width:480.2pt;height:269.85pt" o:ole="">
             <v:imagedata r:id="rId82" o:title=""/>
             <w10:bordertop type="single" width="4" shadow="t"/>
             <w10:borderleft type="single" width="4" shadow="t"/>
@@ -1888,7 +1902,7 @@
     <w:p>
       <w:r>
         <w:object w:dxaOrig="12805" w:dyaOrig="7189">
-          <v:shape id="_x0000_i1063" type="#_x0000_t75" style="width:480.2pt;height:269.85pt" o:ole="" o:bordertopcolor="this" o:borderleftcolor="this" o:borderbottomcolor="this" o:borderrightcolor="this">
+          <v:shape id="_x0000_i1063" type="#_x0000_t75" style="width:480.2pt;height:269.85pt" o:ole="">
             <v:imagedata r:id="rId84" o:title=""/>
             <w10:bordertop type="single" width="4" shadow="t"/>
             <w10:borderleft type="single" width="4" shadow="t"/>
@@ -1990,7 +2004,7 @@
     <w:p>
       <w:r>
         <w:object w:dxaOrig="12805" w:dyaOrig="7189">
-          <v:shape id="_x0000_i1064" type="#_x0000_t75" style="width:480.2pt;height:269.85pt" o:ole="" o:bordertopcolor="this" o:borderleftcolor="this" o:borderbottomcolor="this" o:borderrightcolor="this">
+          <v:shape id="_x0000_i1064" type="#_x0000_t75" style="width:480.2pt;height:269.85pt" o:ole="">
             <v:imagedata r:id="rId86" o:title=""/>
             <w10:bordertop type="single" width="4" shadow="t"/>
             <w10:borderleft type="single" width="4" shadow="t"/>
@@ -2056,7 +2070,7 @@
     <w:p>
       <w:r>
         <w:object w:dxaOrig="12805" w:dyaOrig="7189">
-          <v:shape id="_x0000_i1065" type="#_x0000_t75" style="width:480.2pt;height:269.85pt" o:ole="" o:bordertopcolor="this" o:borderleftcolor="this" o:borderbottomcolor="this" o:borderrightcolor="this">
+          <v:shape id="_x0000_i1065" type="#_x0000_t75" style="width:480.2pt;height:269.85pt" o:ole="">
             <v:imagedata r:id="rId88" o:title=""/>
             <w10:bordertop type="single" width="4" shadow="t"/>
             <w10:borderleft type="single" width="4" shadow="t"/>
@@ -2106,7 +2120,7 @@
     <w:p>
       <w:r>
         <w:object w:dxaOrig="12805" w:dyaOrig="7189">
-          <v:shape id="_x0000_i1066" type="#_x0000_t75" style="width:480.2pt;height:269.85pt" o:ole="" o:bordertopcolor="this" o:borderleftcolor="this" o:borderbottomcolor="this" o:borderrightcolor="this">
+          <v:shape id="_x0000_i1066" type="#_x0000_t75" style="width:480.2pt;height:269.85pt" o:ole="">
             <v:imagedata r:id="rId90" o:title=""/>
             <w10:bordertop type="single" width="4" shadow="t"/>
             <w10:borderleft type="single" width="4" shadow="t"/>
@@ -2155,7 +2169,7 @@
     <w:p>
       <w:r>
         <w:object w:dxaOrig="12805" w:dyaOrig="7189">
-          <v:shape id="_x0000_i1067" type="#_x0000_t75" style="width:480.2pt;height:269.85pt" o:ole="" o:bordertopcolor="this" o:borderleftcolor="this" o:borderbottomcolor="this" o:borderrightcolor="this">
+          <v:shape id="_x0000_i1067" type="#_x0000_t75" style="width:480.2pt;height:269.85pt" o:ole="">
             <v:imagedata r:id="rId92" o:title=""/>
             <w10:bordertop type="single" width="4" shadow="t"/>
             <w10:borderleft type="single" width="4" shadow="t"/>
@@ -2192,7 +2206,7 @@
     <w:p>
       <w:r>
         <w:object w:dxaOrig="12805" w:dyaOrig="7189">
-          <v:shape id="_x0000_i1068" type="#_x0000_t75" style="width:480.2pt;height:269.85pt" o:ole="" o:bordertopcolor="this" o:borderleftcolor="this" o:borderbottomcolor="this" o:borderrightcolor="this">
+          <v:shape id="_x0000_i1068" type="#_x0000_t75" style="width:480.2pt;height:269.85pt" o:ole="">
             <v:imagedata r:id="rId94" o:title=""/>
             <w10:bordertop type="single" width="4" shadow="t"/>
             <w10:borderleft type="single" width="4" shadow="t"/>
@@ -2241,7 +2255,7 @@
     <w:p>
       <w:r>
         <w:object w:dxaOrig="12805" w:dyaOrig="7189">
-          <v:shape id="_x0000_i1069" type="#_x0000_t75" style="width:480.2pt;height:269.85pt" o:ole="" o:bordertopcolor="this" o:borderleftcolor="this" o:borderbottomcolor="this" o:borderrightcolor="this">
+          <v:shape id="_x0000_i1069" type="#_x0000_t75" style="width:480.2pt;height:269.85pt" o:ole="">
             <v:imagedata r:id="rId96" o:title=""/>
             <w10:bordertop type="single" width="4" shadow="t"/>
             <w10:borderleft type="single" width="4" shadow="t"/>
@@ -2310,7 +2324,7 @@
     <w:p>
       <w:r>
         <w:object w:dxaOrig="12805" w:dyaOrig="7189">
-          <v:shape id="_x0000_i1070" type="#_x0000_t75" style="width:480.2pt;height:269.85pt" o:ole="" o:bordertopcolor="this" o:borderleftcolor="this" o:borderbottomcolor="this" o:borderrightcolor="this">
+          <v:shape id="_x0000_i1070" type="#_x0000_t75" style="width:480.2pt;height:269.85pt" o:ole="">
             <v:imagedata r:id="rId98" o:title=""/>
             <w10:bordertop type="single" width="4" shadow="t"/>
             <w10:borderleft type="single" width="4" shadow="t"/>
@@ -2372,7 +2386,7 @@
     <w:p>
       <w:r>
         <w:object w:dxaOrig="12805" w:dyaOrig="7189">
-          <v:shape id="_x0000_i1071" type="#_x0000_t75" style="width:480.2pt;height:269.85pt" o:ole="" o:bordertopcolor="this" o:borderleftcolor="this" o:borderbottomcolor="this" o:borderrightcolor="this">
+          <v:shape id="_x0000_i1071" type="#_x0000_t75" style="width:480.2pt;height:269.85pt" o:ole="">
             <v:imagedata r:id="rId100" o:title=""/>
             <w10:bordertop type="single" width="4" shadow="t"/>
             <w10:borderleft type="single" width="4" shadow="t"/>
@@ -2410,7 +2424,7 @@
     <w:p>
       <w:r>
         <w:object w:dxaOrig="12805" w:dyaOrig="7189">
-          <v:shape id="_x0000_i1072" type="#_x0000_t75" style="width:480.2pt;height:269.85pt" o:ole="" o:bordertopcolor="this" o:borderleftcolor="this" o:borderbottomcolor="this" o:borderrightcolor="this">
+          <v:shape id="_x0000_i1072" type="#_x0000_t75" style="width:480.2pt;height:269.85pt" o:ole="">
             <v:imagedata r:id="rId102" o:title=""/>
             <w10:bordertop type="single" width="4" shadow="t"/>
             <w10:borderleft type="single" width="4" shadow="t"/>
@@ -2447,7 +2461,7 @@
     <w:p>
       <w:r>
         <w:object w:dxaOrig="12805" w:dyaOrig="7189">
-          <v:shape id="_x0000_i1073" type="#_x0000_t75" style="width:480.2pt;height:269.85pt" o:ole="" o:bordertopcolor="this" o:borderleftcolor="this" o:borderbottomcolor="this" o:borderrightcolor="this">
+          <v:shape id="_x0000_i1073" type="#_x0000_t75" style="width:480.2pt;height:269.85pt" o:ole="">
             <v:imagedata r:id="rId104" o:title=""/>
             <w10:bordertop type="single" width="4" shadow="t"/>
             <w10:borderleft type="single" width="4" shadow="t"/>
@@ -2484,7 +2498,7 @@
     <w:p>
       <w:r>
         <w:object w:dxaOrig="12805" w:dyaOrig="7189">
-          <v:shape id="_x0000_i1074" type="#_x0000_t75" style="width:480.2pt;height:269.85pt" o:ole="" o:bordertopcolor="this" o:borderleftcolor="this" o:borderbottomcolor="this" o:borderrightcolor="this">
+          <v:shape id="_x0000_i1074" type="#_x0000_t75" style="width:480.2pt;height:269.85pt" o:ole="">
             <v:imagedata r:id="rId106" o:title=""/>
             <w10:bordertop type="single" width="4" shadow="t"/>
             <w10:borderleft type="single" width="4" shadow="t"/>
@@ -2537,7 +2551,7 @@
     <w:p>
       <w:r>
         <w:object w:dxaOrig="12805" w:dyaOrig="7189">
-          <v:shape id="_x0000_i1075" type="#_x0000_t75" style="width:480.2pt;height:269.85pt" o:ole="" o:bordertopcolor="this" o:borderleftcolor="this" o:borderbottomcolor="this" o:borderrightcolor="this">
+          <v:shape id="_x0000_i1075" type="#_x0000_t75" style="width:480.2pt;height:269.85pt" o:ole="">
             <v:imagedata r:id="rId108" o:title=""/>
             <w10:bordertop type="single" width="4" shadow="t"/>
             <w10:borderleft type="single" width="4" shadow="t"/>
@@ -2574,7 +2588,7 @@
     <w:p>
       <w:r>
         <w:object w:dxaOrig="12805" w:dyaOrig="7189">
-          <v:shape id="_x0000_i1076" type="#_x0000_t75" style="width:480.2pt;height:269.85pt" o:ole="" o:bordertopcolor="this" o:borderleftcolor="this" o:borderbottomcolor="this" o:borderrightcolor="this">
+          <v:shape id="_x0000_i1076" type="#_x0000_t75" style="width:480.2pt;height:269.85pt" o:ole="">
             <v:imagedata r:id="rId110" o:title=""/>
             <w10:bordertop type="single" width="4" shadow="t"/>
             <w10:borderleft type="single" width="4" shadow="t"/>
@@ -2611,7 +2625,7 @@
     <w:p>
       <w:r>
         <w:object w:dxaOrig="12805" w:dyaOrig="7189">
-          <v:shape id="_x0000_i1077" type="#_x0000_t75" style="width:480.2pt;height:269.85pt" o:ole="" o:bordertopcolor="this" o:borderleftcolor="this" o:borderbottomcolor="this" o:borderrightcolor="this">
+          <v:shape id="_x0000_i1077" type="#_x0000_t75" style="width:480.2pt;height:269.85pt" o:ole="">
             <v:imagedata r:id="rId112" o:title=""/>
             <w10:bordertop type="single" width="4" shadow="t"/>
             <w10:borderleft type="single" width="4" shadow="t"/>
@@ -2648,7 +2662,7 @@
     <w:p>
       <w:r>
         <w:object w:dxaOrig="12805" w:dyaOrig="7189">
-          <v:shape id="_x0000_i1078" type="#_x0000_t75" style="width:480.2pt;height:269.85pt" o:ole="" o:bordertopcolor="this" o:borderleftcolor="this" o:borderbottomcolor="this" o:borderrightcolor="this">
+          <v:shape id="_x0000_i1078" type="#_x0000_t75" style="width:480.2pt;height:269.85pt" o:ole="">
             <v:imagedata r:id="rId114" o:title=""/>
             <w10:bordertop type="single" width="4" shadow="t"/>
             <w10:borderleft type="single" width="4" shadow="t"/>
@@ -2691,7 +2705,7 @@
     <w:p>
       <w:r>
         <w:object w:dxaOrig="12805" w:dyaOrig="7189">
-          <v:shape id="_x0000_i1079" type="#_x0000_t75" style="width:480.2pt;height:269.85pt" o:ole="" o:bordertopcolor="this" o:borderleftcolor="this" o:borderbottomcolor="this" o:borderrightcolor="this">
+          <v:shape id="_x0000_i1079" type="#_x0000_t75" style="width:480.2pt;height:269.85pt" o:ole="">
             <v:imagedata r:id="rId116" o:title=""/>
             <w10:bordertop type="single" width="4" shadow="t"/>
             <w10:borderleft type="single" width="4" shadow="t"/>
@@ -2734,7 +2748,7 @@
     <w:p>
       <w:r>
         <w:object w:dxaOrig="12805" w:dyaOrig="7189">
-          <v:shape id="_x0000_i1080" type="#_x0000_t75" style="width:480.2pt;height:269.85pt" o:ole="" o:bordertopcolor="this" o:borderleftcolor="this" o:borderbottomcolor="this" o:borderrightcolor="this">
+          <v:shape id="_x0000_i1080" type="#_x0000_t75" style="width:480.2pt;height:269.85pt" o:ole="">
             <v:imagedata r:id="rId118" o:title=""/>
             <w10:bordertop type="single" width="4" shadow="t"/>
             <w10:borderleft type="single" width="4" shadow="t"/>
@@ -2771,7 +2785,7 @@
     <w:p>
       <w:r>
         <w:object w:dxaOrig="12805" w:dyaOrig="7189">
-          <v:shape id="_x0000_i1081" type="#_x0000_t75" style="width:480.2pt;height:269.85pt" o:ole="" o:bordertopcolor="this" o:borderleftcolor="this" o:borderbottomcolor="this" o:borderrightcolor="this">
+          <v:shape id="_x0000_i1081" type="#_x0000_t75" style="width:480.2pt;height:269.85pt" o:ole="">
             <v:imagedata r:id="rId120" o:title=""/>
             <w10:bordertop type="single" width="4" shadow="t"/>
             <w10:borderleft type="single" width="4" shadow="t"/>
@@ -2824,7 +2838,7 @@
     <w:p>
       <w:r>
         <w:object w:dxaOrig="12805" w:dyaOrig="7189">
-          <v:shape id="_x0000_i1082" type="#_x0000_t75" style="width:480.2pt;height:269.85pt" o:ole="" o:bordertopcolor="this" o:borderleftcolor="this" o:borderbottomcolor="this" o:borderrightcolor="this">
+          <v:shape id="_x0000_i1082" type="#_x0000_t75" style="width:480.2pt;height:269.85pt" o:ole="">
             <v:imagedata r:id="rId122" o:title=""/>
             <w10:bordertop type="single" width="4" shadow="t"/>
             <w10:borderleft type="single" width="4" shadow="t"/>
@@ -2861,7 +2875,7 @@
     <w:p>
       <w:r>
         <w:object w:dxaOrig="12805" w:dyaOrig="7189">
-          <v:shape id="_x0000_i1083" type="#_x0000_t75" style="width:480.2pt;height:269.85pt" o:ole="" o:bordertopcolor="this" o:borderleftcolor="this" o:borderbottomcolor="this" o:borderrightcolor="this">
+          <v:shape id="_x0000_i1083" type="#_x0000_t75" style="width:480.2pt;height:269.85pt" o:ole="">
             <v:imagedata r:id="rId124" o:title=""/>
             <w10:bordertop type="single" width="4" shadow="t"/>
             <w10:borderleft type="single" width="4" shadow="t"/>
@@ -2949,7 +2963,7 @@
     <w:p>
       <w:r>
         <w:object w:dxaOrig="12805" w:dyaOrig="7189">
-          <v:shape id="_x0000_i1084" type="#_x0000_t75" style="width:480.2pt;height:269.85pt" o:ole="" o:bordertopcolor="this" o:borderleftcolor="this" o:borderbottomcolor="this" o:borderrightcolor="this">
+          <v:shape id="_x0000_i1084" type="#_x0000_t75" style="width:480.2pt;height:269.85pt" o:ole="">
             <v:imagedata r:id="rId126" o:title=""/>
             <w10:bordertop type="single" width="4" shadow="t"/>
             <w10:borderleft type="single" width="4" shadow="t"/>
@@ -2992,7 +3006,7 @@
     <w:p>
       <w:r>
         <w:object w:dxaOrig="12805" w:dyaOrig="7189">
-          <v:shape id="_x0000_i1085" type="#_x0000_t75" style="width:480.2pt;height:269.85pt" o:ole="" o:bordertopcolor="this" o:borderleftcolor="this" o:borderbottomcolor="this" o:borderrightcolor="this">
+          <v:shape id="_x0000_i1085" type="#_x0000_t75" style="width:480.2pt;height:269.85pt" o:ole="">
             <v:imagedata r:id="rId128" o:title=""/>
             <w10:bordertop type="single" width="4" shadow="t"/>
             <w10:borderleft type="single" width="4" shadow="t"/>
@@ -3029,7 +3043,7 @@
     <w:p>
       <w:r>
         <w:object w:dxaOrig="12805" w:dyaOrig="7189">
-          <v:shape id="_x0000_i1086" type="#_x0000_t75" style="width:480.2pt;height:269.85pt" o:ole="" o:bordertopcolor="this" o:borderleftcolor="this" o:borderbottomcolor="this" o:borderrightcolor="this">
+          <v:shape id="_x0000_i1086" type="#_x0000_t75" style="width:480.2pt;height:269.85pt" o:ole="">
             <v:imagedata r:id="rId130" o:title=""/>
             <w10:bordertop type="single" width="4" shadow="t"/>
             <w10:borderleft type="single" width="4" shadow="t"/>
@@ -3066,7 +3080,7 @@
     <w:p>
       <w:r>
         <w:object w:dxaOrig="12805" w:dyaOrig="7189">
-          <v:shape id="_x0000_i1087" type="#_x0000_t75" style="width:480.2pt;height:269.85pt" o:ole="" o:bordertopcolor="this" o:borderleftcolor="this" o:borderbottomcolor="this" o:borderrightcolor="this">
+          <v:shape id="_x0000_i1087" type="#_x0000_t75" style="width:480.2pt;height:269.85pt" o:ole="">
             <v:imagedata r:id="rId132" o:title=""/>
             <w10:bordertop type="single" width="4" shadow="t"/>
             <w10:borderleft type="single" width="4" shadow="t"/>
@@ -3103,7 +3117,7 @@
     <w:p>
       <w:r>
         <w:object w:dxaOrig="12805" w:dyaOrig="7189">
-          <v:shape id="_x0000_i1088" type="#_x0000_t75" style="width:480.2pt;height:269.85pt" o:ole="" o:bordertopcolor="this" o:borderleftcolor="this" o:borderbottomcolor="this" o:borderrightcolor="this">
+          <v:shape id="_x0000_i1088" type="#_x0000_t75" style="width:480.2pt;height:269.85pt" o:ole="">
             <v:imagedata r:id="rId134" o:title=""/>
             <w10:bordertop type="single" width="4" shadow="t"/>
             <w10:borderleft type="single" width="4" shadow="t"/>
@@ -3140,7 +3154,7 @@
     <w:p>
       <w:r>
         <w:object w:dxaOrig="12805" w:dyaOrig="7189">
-          <v:shape id="_x0000_i1089" type="#_x0000_t75" style="width:480.2pt;height:269.85pt" o:ole="" o:bordertopcolor="this" o:borderleftcolor="this" o:borderbottomcolor="this" o:borderrightcolor="this">
+          <v:shape id="_x0000_i1089" type="#_x0000_t75" style="width:480.2pt;height:269.85pt" o:ole="">
             <v:imagedata r:id="rId136" o:title=""/>
             <w10:bordertop type="single" width="4" shadow="t"/>
             <w10:borderleft type="single" width="4" shadow="t"/>
@@ -3177,7 +3191,7 @@
     <w:p>
       <w:r>
         <w:object w:dxaOrig="12805" w:dyaOrig="7189">
-          <v:shape id="_x0000_i1090" type="#_x0000_t75" style="width:480.2pt;height:269.85pt" o:ole="" o:bordertopcolor="this" o:borderleftcolor="this" o:borderbottomcolor="this" o:borderrightcolor="this">
+          <v:shape id="_x0000_i1090" type="#_x0000_t75" style="width:480.2pt;height:269.85pt" o:ole="">
             <v:imagedata r:id="rId138" o:title=""/>
             <w10:bordertop type="single" width="4" shadow="t"/>
             <w10:borderleft type="single" width="4" shadow="t"/>
@@ -3245,7 +3259,7 @@
     <w:p>
       <w:r>
         <w:object w:dxaOrig="12805" w:dyaOrig="7189">
-          <v:shape id="_x0000_i1091" type="#_x0000_t75" style="width:480.2pt;height:269.85pt" o:ole="" o:bordertopcolor="this" o:borderleftcolor="this" o:borderbottomcolor="this" o:borderrightcolor="this">
+          <v:shape id="_x0000_i1091" type="#_x0000_t75" style="width:480.2pt;height:269.85pt" o:ole="">
             <v:imagedata r:id="rId140" o:title=""/>
             <w10:bordertop type="single" width="4" shadow="t"/>
             <w10:borderleft type="single" width="4" shadow="t"/>
@@ -3310,7 +3324,7 @@
     <w:p>
       <w:r>
         <w:object w:dxaOrig="12805" w:dyaOrig="7189">
-          <v:shape id="_x0000_i1092" type="#_x0000_t75" style="width:480.2pt;height:269.85pt" o:ole="" o:bordertopcolor="this" o:borderleftcolor="this" o:borderbottomcolor="this" o:borderrightcolor="this">
+          <v:shape id="_x0000_i1092" type="#_x0000_t75" style="width:480.2pt;height:269.85pt" o:ole="">
             <v:imagedata r:id="rId142" o:title=""/>
             <w10:bordertop type="single" width="4" shadow="t"/>
             <w10:borderleft type="single" width="4" shadow="t"/>
@@ -3347,7 +3361,7 @@
     <w:p>
       <w:r>
         <w:object w:dxaOrig="12805" w:dyaOrig="7189">
-          <v:shape id="_x0000_i1093" type="#_x0000_t75" style="width:480.2pt;height:269.85pt" o:ole="" o:bordertopcolor="this" o:borderleftcolor="this" o:borderbottomcolor="this" o:borderrightcolor="this">
+          <v:shape id="_x0000_i1093" type="#_x0000_t75" style="width:480.2pt;height:269.85pt" o:ole="">
             <v:imagedata r:id="rId144" o:title=""/>
             <w10:bordertop type="single" width="4" shadow="t"/>
             <w10:borderleft type="single" width="4" shadow="t"/>
@@ -3390,7 +3404,7 @@
     <w:p>
       <w:r>
         <w:object w:dxaOrig="12805" w:dyaOrig="7189">
-          <v:shape id="_x0000_i1094" type="#_x0000_t75" style="width:480.2pt;height:269.85pt" o:ole="" o:bordertopcolor="this" o:borderleftcolor="this" o:borderbottomcolor="this" o:borderrightcolor="this">
+          <v:shape id="_x0000_i1094" type="#_x0000_t75" style="width:480.2pt;height:269.85pt" o:ole="">
             <v:imagedata r:id="rId146" o:title=""/>
             <w10:bordertop type="single" width="4" shadow="t"/>
             <w10:borderleft type="single" width="4" shadow="t"/>
@@ -3427,7 +3441,7 @@
     <w:p>
       <w:r>
         <w:object w:dxaOrig="12805" w:dyaOrig="7189">
-          <v:shape id="_x0000_i1095" type="#_x0000_t75" style="width:480.2pt;height:269.85pt" o:ole="" o:bordertopcolor="this" o:borderleftcolor="this" o:borderbottomcolor="this" o:borderrightcolor="this">
+          <v:shape id="_x0000_i1095" type="#_x0000_t75" style="width:480.2pt;height:269.85pt" o:ole="">
             <v:imagedata r:id="rId148" o:title=""/>
             <w10:bordertop type="single" width="4" shadow="t"/>
             <w10:borderleft type="single" width="4" shadow="t"/>
@@ -3470,7 +3484,7 @@
     <w:p>
       <w:r>
         <w:object w:dxaOrig="12805" w:dyaOrig="7189">
-          <v:shape id="_x0000_i1096" type="#_x0000_t75" style="width:480.2pt;height:269.85pt" o:ole="" o:bordertopcolor="this" o:borderleftcolor="this" o:borderbottomcolor="this" o:borderrightcolor="this">
+          <v:shape id="_x0000_i1096" type="#_x0000_t75" style="width:480.2pt;height:269.85pt" o:ole="">
             <v:imagedata r:id="rId150" o:title=""/>
             <w10:bordertop type="single" width="4" shadow="t"/>
             <w10:borderleft type="single" width="4" shadow="t"/>
@@ -3513,7 +3527,7 @@
     <w:p>
       <w:r>
         <w:object w:dxaOrig="12805" w:dyaOrig="7189">
-          <v:shape id="_x0000_i1097" type="#_x0000_t75" style="width:480.2pt;height:269.85pt" o:ole="" o:bordertopcolor="this" o:borderleftcolor="this" o:borderbottomcolor="this" o:borderrightcolor="this">
+          <v:shape id="_x0000_i1097" type="#_x0000_t75" style="width:480.2pt;height:269.85pt" o:ole="">
             <v:imagedata r:id="rId152" o:title=""/>
             <w10:bordertop type="single" width="4" shadow="t"/>
             <w10:borderleft type="single" width="4" shadow="t"/>
@@ -4700,7 +4714,7 @@
 </file>
 
 <file path=customXml/itemProps1.xml><?xml version="1.0" encoding="utf-8"?>
-<ds:datastoreItem xmlns:ds="http://schemas.openxmlformats.org/officeDocument/2006/customXml" ds:itemID="{02420096-9C12-4286-8C32-5A5014572964}">
+<ds:datastoreItem xmlns:ds="http://schemas.openxmlformats.org/officeDocument/2006/customXml" ds:itemID="{763CC857-4B0D-4E1C-9E57-2D66C40BB74A}">
   <ds:schemaRefs>
     <ds:schemaRef ds:uri="http://schemas.openxmlformats.org/officeDocument/2006/bibliography"/>
   </ds:schemaRefs>

</xml_diff>

<commit_message>
modified slides 5-21 and 5-22 so the command is not called out
</commit_message>
<xml_diff>
--- a/05-testing-cookbooks.docx
+++ b/05-testing-cookbooks.docx
@@ -16,7 +16,7 @@
     <w:p/>
     <w:p>
       <w:r>
-        <w:object w:dxaOrig="12805" w:dyaOrig="7189">
+        <w:object w:dxaOrig="12770" w:dyaOrig="7199">
           <v:shapetype id="_x0000_t75" coordsize="21600,21600" o:spt="75" o:preferrelative="t" path="m@4@5l@4@11@9@11@9@5xe" filled="f" stroked="f">
             <v:stroke joinstyle="miter"/>
             <v:formulas>
@@ -36,7 +36,7 @@
             <v:path o:extrusionok="f" gradientshapeok="t" o:connecttype="rect"/>
             <o:lock v:ext="edit" aspectratio="t"/>
           </v:shapetype>
-          <v:shape id="_x0000_i1025" type="#_x0000_t75" style="width:480pt;height:269.65pt" o:ole="">
+          <v:shape id="_x0000_i1025" type="#_x0000_t75" style="width:478.95pt;height:269.85pt" o:ole="">
             <v:imagedata r:id="rId8" o:title=""/>
             <w10:bordertop type="single" width="4" shadow="t"/>
             <w10:borderleft type="single" width="4" shadow="t"/>
@@ -68,8 +68,8 @@
     <w:p/>
     <w:p>
       <w:r>
-        <w:object w:dxaOrig="12805" w:dyaOrig="7189">
-          <v:shape id="_x0000_i1026" type="#_x0000_t75" style="width:480pt;height:269.65pt" o:ole="">
+        <w:object w:dxaOrig="12770" w:dyaOrig="7199">
+          <v:shape id="_x0000_i1026" type="#_x0000_t75" style="width:478.95pt;height:269.85pt" o:ole="">
             <v:imagedata r:id="rId10" o:title=""/>
             <w10:bordertop type="single" width="4" shadow="t"/>
             <w10:borderleft type="single" width="4" shadow="t"/>
@@ -107,8 +107,8 @@
     <w:p/>
     <w:p>
       <w:r>
-        <w:object w:dxaOrig="12805" w:dyaOrig="7189">
-          <v:shape id="_x0000_i1027" type="#_x0000_t75" style="width:480pt;height:269.65pt" o:ole="">
+        <w:object w:dxaOrig="12770" w:dyaOrig="7199">
+          <v:shape id="_x0000_i1027" type="#_x0000_t75" style="width:478.95pt;height:269.85pt" o:ole="">
             <v:imagedata r:id="rId12" o:title=""/>
             <w10:bordertop type="single" width="4" shadow="t"/>
             <w10:borderleft type="single" width="4" shadow="t"/>
@@ -156,8 +156,8 @@
     <w:p/>
     <w:p>
       <w:r>
-        <w:object w:dxaOrig="12806" w:dyaOrig="7189">
-          <v:shape id="_x0000_i1028" type="#_x0000_t75" style="width:480pt;height:269.65pt" o:ole="">
+        <w:object w:dxaOrig="12770" w:dyaOrig="7199">
+          <v:shape id="_x0000_i1028" type="#_x0000_t75" style="width:478.95pt;height:269.85pt" o:ole="">
             <v:imagedata r:id="rId14" o:title=""/>
             <w10:bordertop type="single" width="4" shadow="t"/>
             <w10:borderleft type="single" width="4" shadow="t"/>
@@ -215,8 +215,8 @@
     <w:p/>
     <w:p>
       <w:r>
-        <w:object w:dxaOrig="12805" w:dyaOrig="7189">
-          <v:shape id="_x0000_i1029" type="#_x0000_t75" style="width:480pt;height:269.65pt" o:ole="">
+        <w:object w:dxaOrig="12770" w:dyaOrig="7199">
+          <v:shape id="_x0000_i1029" type="#_x0000_t75" style="width:478.95pt;height:269.85pt" o:ole="">
             <v:imagedata r:id="rId16" o:title=""/>
             <w10:bordertop type="single" width="4" shadow="t"/>
             <w10:borderleft type="single" width="4" shadow="t"/>
@@ -341,8 +341,8 @@
     <w:p/>
     <w:p>
       <w:r>
-        <w:object w:dxaOrig="12805" w:dyaOrig="7189">
-          <v:shape id="_x0000_i1030" type="#_x0000_t75" style="width:480pt;height:269.65pt" o:ole="">
+        <w:object w:dxaOrig="12770" w:dyaOrig="7199">
+          <v:shape id="_x0000_i1030" type="#_x0000_t75" style="width:478.95pt;height:269.85pt" o:ole="">
             <v:imagedata r:id="rId18" o:title=""/>
             <w10:bordertop type="single" width="4" shadow="t"/>
             <w10:borderleft type="single" width="4" shadow="t"/>
@@ -391,8 +391,8 @@
     <w:p/>
     <w:p>
       <w:r>
-        <w:object w:dxaOrig="12805" w:dyaOrig="7189">
-          <v:shape id="_x0000_i1031" type="#_x0000_t75" style="width:480pt;height:269.65pt" o:ole="">
+        <w:object w:dxaOrig="12770" w:dyaOrig="7199">
+          <v:shape id="_x0000_i1031" type="#_x0000_t75" style="width:478.95pt;height:269.85pt" o:ole="">
             <v:imagedata r:id="rId20" o:title=""/>
             <w10:bordertop type="single" width="4" shadow="t"/>
             <w10:borderleft type="single" width="4" shadow="t"/>
@@ -434,8 +434,8 @@
     <w:p/>
     <w:p>
       <w:r>
-        <w:object w:dxaOrig="12805" w:dyaOrig="7189">
-          <v:shape id="_x0000_i1032" type="#_x0000_t75" style="width:480pt;height:269.65pt" o:ole="">
+        <w:object w:dxaOrig="12770" w:dyaOrig="7199">
+          <v:shape id="_x0000_i1032" type="#_x0000_t75" style="width:478.95pt;height:269.85pt" o:ole="">
             <v:imagedata r:id="rId22" o:title=""/>
             <w10:bordertop type="single" width="4" shadow="t"/>
             <w10:borderleft type="single" width="4" shadow="t"/>
@@ -471,8 +471,8 @@
     <w:p/>
     <w:p>
       <w:r>
-        <w:object w:dxaOrig="12805" w:dyaOrig="7189">
-          <v:shape id="_x0000_i1033" type="#_x0000_t75" style="width:480pt;height:269.65pt" o:ole="">
+        <w:object w:dxaOrig="12770" w:dyaOrig="7199">
+          <v:shape id="_x0000_i1033" type="#_x0000_t75" style="width:478.95pt;height:269.85pt" o:ole="">
             <v:imagedata r:id="rId24" o:title=""/>
             <w10:bordertop type="single" width="4" shadow="t"/>
             <w10:borderleft type="single" width="4" shadow="t"/>
@@ -542,8 +542,8 @@
     <w:p/>
     <w:p>
       <w:r>
-        <w:object w:dxaOrig="12805" w:dyaOrig="7189">
-          <v:shape id="_x0000_i1034" type="#_x0000_t75" style="width:480pt;height:269.65pt" o:ole="">
+        <w:object w:dxaOrig="12770" w:dyaOrig="7199">
+          <v:shape id="_x0000_i1034" type="#_x0000_t75" style="width:478.95pt;height:269.85pt" o:ole="">
             <v:imagedata r:id="rId26" o:title=""/>
             <w10:bordertop type="single" width="4" shadow="t"/>
             <w10:borderleft type="single" width="4" shadow="t"/>
@@ -583,218 +583,469 @@
         <w:br w:type="page"/>
       </w:r>
     </w:p>
+    <w:p>
+      <w:r>
+        <w:lastRenderedPageBreak/>
+        <w:t>Slide 11</w:t>
+      </w:r>
+    </w:p>
+    <w:p/>
+    <w:p>
+      <w:r>
+        <w:object w:dxaOrig="12770" w:dyaOrig="7199">
+          <v:shape id="_x0000_i1035" type="#_x0000_t75" style="width:478.95pt;height:269.85pt" o:ole="">
+            <v:imagedata r:id="rId28" o:title=""/>
+            <w10:bordertop type="single" width="4" shadow="t"/>
+            <w10:borderleft type="single" width="4" shadow="t"/>
+            <w10:borderbottom type="single" width="4" shadow="t"/>
+            <w10:borderright type="single" width="4" shadow="t"/>
+          </v:shape>
+          <o:OLEObject Type="Link" ProgID="PowerPoint.Slide.8" ShapeID="_x0000_i1035" DrawAspect="Content" r:id="rId29" UpdateMode="Always">
+            <o:LinkType>EnhancedMetaFile</o:LinkType>
+            <o:LockedField>false</o:LockedField>
+          </o:OLEObject>
+        </w:object>
+      </w:r>
+    </w:p>
+    <w:p/>
+    <w:p>
+      <w:r>
+        <w:t>`kitchen help init` tells us that it will add Test Kitchen support to an existing project. It creates a .kitchen.yml file within the project's root directory.</w:t>
+      </w:r>
+    </w:p>
+    <w:p/>
+    <w:p>
+      <w:r>
+        <w:t>There are a number of flags and other options but let's see if the cookbooks we created even needs us to initialize test kitchen.</w:t>
+      </w:r>
+    </w:p>
+    <w:p/>
+    <w:p/>
+    <w:p/>
+    <w:p>
+      <w:r>
+        <w:br w:type="page"/>
+      </w:r>
+    </w:p>
+    <w:p>
+      <w:r>
+        <w:lastRenderedPageBreak/>
+        <w:t>Slide 12</w:t>
+      </w:r>
+    </w:p>
+    <w:p/>
+    <w:p>
+      <w:r>
+        <w:object w:dxaOrig="12770" w:dyaOrig="7199">
+          <v:shape id="_x0000_i1036" type="#_x0000_t75" style="width:478.95pt;height:269.85pt" o:ole="">
+            <v:imagedata r:id="rId30" o:title=""/>
+            <w10:bordertop type="single" width="4" shadow="t"/>
+            <w10:borderleft type="single" width="4" shadow="t"/>
+            <w10:borderbottom type="single" width="4" shadow="t"/>
+            <w10:borderright type="single" width="4" shadow="t"/>
+          </v:shape>
+          <o:OLEObject Type="Link" ProgID="PowerPoint.Slide.8" ShapeID="_x0000_i1036" DrawAspect="Content" r:id="rId31" UpdateMode="Always">
+            <o:LinkType>EnhancedMetaFile</o:LinkType>
+            <o:LockedField>false</o:LockedField>
+          </o:OLEObject>
+        </w:object>
+      </w:r>
+    </w:p>
+    <w:p/>
+    <w:p>
+      <w:r>
+        <w:t xml:space="preserve">Using `tree` to look at the workstation cookbook, showing all hidden files and ignoring all git files, it looks like our cookbook already has a </w:t>
+      </w:r>
+      <w:r>
+        <w:rPr>
+          <w:lang w:val="de-DE"/>
+        </w:rPr>
+        <w:t>.kitchen.yml</w:t>
+      </w:r>
+      <w:r>
+        <w:t>.</w:t>
+      </w:r>
+    </w:p>
+    <w:p/>
+    <w:p>
+      <w:r>
+        <w:t>It was actually created alongside the other files when we ran the `chef generate cookbook` command when we originally created this cookbook.</w:t>
+      </w:r>
+    </w:p>
+    <w:p/>
+    <w:p>
+      <w:r>
+        <w:t>Let's take a look at the contents of this file.</w:t>
+      </w:r>
+    </w:p>
+    <w:p/>
+    <w:p/>
+    <w:p>
+      <w:r>
+        <w:br w:type="page"/>
+      </w:r>
+    </w:p>
+    <w:p>
+      <w:r>
+        <w:lastRenderedPageBreak/>
+        <w:t>Slide 13</w:t>
+      </w:r>
+    </w:p>
+    <w:p/>
+    <w:p>
+      <w:r>
+        <w:object w:dxaOrig="12770" w:dyaOrig="7199">
+          <v:shape id="_x0000_i1037" type="#_x0000_t75" style="width:478.95pt;height:269.85pt" o:ole="">
+            <v:imagedata r:id="rId32" o:title=""/>
+            <w10:bordertop type="single" width="4" shadow="t"/>
+            <w10:borderleft type="single" width="4" shadow="t"/>
+            <w10:borderbottom type="single" width="4" shadow="t"/>
+            <w10:borderright type="single" width="4" shadow="t"/>
+          </v:shape>
+          <o:OLEObject Type="Link" ProgID="PowerPoint.Slide.8" ShapeID="_x0000_i1037" DrawAspect="Content" r:id="rId33" UpdateMode="Always">
+            <o:LinkType>EnhancedMetaFile</o:LinkType>
+            <o:LockedField>false</o:LockedField>
+          </o:OLEObject>
+        </w:object>
+      </w:r>
+    </w:p>
+    <w:p/>
+    <w:p>
+      <w:r>
+        <w:t>The .kitchen.yml file defines a number of configuration entries that the kitchen command uses during execution.</w:t>
+      </w:r>
+    </w:p>
+    <w:p/>
+    <w:p/>
+    <w:p>
+      <w:r>
+        <w:br w:type="page"/>
+      </w:r>
+    </w:p>
+    <w:p>
+      <w:r>
+        <w:lastRenderedPageBreak/>
+        <w:t>Slide 14</w:t>
+      </w:r>
+    </w:p>
+    <w:p/>
+    <w:p>
+      <w:r>
+        <w:object w:dxaOrig="12770" w:dyaOrig="7199">
+          <v:shape id="_x0000_i1038" type="#_x0000_t75" style="width:478.95pt;height:269.85pt" o:ole="">
+            <v:imagedata r:id="rId34" o:title=""/>
+            <w10:bordertop type="single" width="4" shadow="t"/>
+            <w10:borderleft type="single" width="4" shadow="t"/>
+            <w10:borderbottom type="single" width="4" shadow="t"/>
+            <w10:borderright type="single" width="4" shadow="t"/>
+          </v:shape>
+          <o:OLEObject Type="Link" ProgID="PowerPoint.Slide.8" ShapeID="_x0000_i1038" DrawAspect="Content" r:id="rId35" UpdateMode="Always">
+            <o:LinkType>EnhancedMetaFile</o:LinkType>
+            <o:LockedField>false</o:LockedField>
+          </o:OLEObject>
+        </w:object>
+      </w:r>
+    </w:p>
+    <w:p/>
+    <w:p>
+      <w:r>
+        <w:t>We don't need to run `kitchen init` because we already have a default kitchen file. We may still need to update it to accomplish our objectives so lets learn more about the various fields in the configuration file.</w:t>
+      </w:r>
+    </w:p>
+    <w:p/>
+    <w:p/>
+    <w:p>
+      <w:r>
+        <w:br w:type="page"/>
+      </w:r>
+    </w:p>
+    <w:p>
+      <w:r>
+        <w:lastRenderedPageBreak/>
+        <w:t>Slide 15</w:t>
+      </w:r>
+    </w:p>
+    <w:p/>
+    <w:p>
+      <w:r>
+        <w:object w:dxaOrig="12770" w:dyaOrig="7199">
+          <v:shape id="_x0000_i1039" type="#_x0000_t75" style="width:478.95pt;height:269.85pt" o:ole="">
+            <v:imagedata r:id="rId36" o:title=""/>
+            <w10:bordertop type="single" width="4" shadow="t"/>
+            <w10:borderleft type="single" width="4" shadow="t"/>
+            <w10:borderbottom type="single" width="4" shadow="t"/>
+            <w10:borderright type="single" width="4" shadow="t"/>
+          </v:shape>
+          <o:OLEObject Type="Link" ProgID="PowerPoint.Slide.8" ShapeID="_x0000_i1039" DrawAspect="Content" r:id="rId37" UpdateMode="Always">
+            <o:LinkType>EnhancedMetaFile</o:LinkType>
+            <o:LockedField>false</o:LockedField>
+          </o:OLEObject>
+        </w:object>
+      </w:r>
+    </w:p>
+    <w:p/>
+    <w:p>
+      <w:r>
+        <w:t xml:space="preserve">The first key is driver, which has a single key-value pair that specifies the name of the driver Kitchen will use when executed. </w:t>
+      </w:r>
+    </w:p>
+    <w:p/>
+    <w:p>
+      <w:r>
+        <w:t>The driver is responsible for creating the instance that we will use to test our cookbook. There are lots of different drivers available--two very popular ones are the docker and vagrant driver.</w:t>
+      </w:r>
+    </w:p>
+    <w:p/>
+    <w:p>
+      <w:pPr>
+        <w:rPr>
+          <w:rFonts w:hAnsi="Arial"/>
+          <w:vanish/>
+        </w:rPr>
+      </w:pPr>
+      <w:r>
+        <w:rPr>
+          <w:rFonts w:hAnsi="Arial"/>
+          <w:vanish/>
+        </w:rPr>
+        <w:t>Instructor Note: Testing on this remote workstation requires that we use Docker because Vagrant does not work within a virtual environment. Vagrant is the standard choice when working on your local workstation.</w:t>
+      </w:r>
+    </w:p>
+    <w:p/>
+    <w:p/>
+    <w:p>
+      <w:r>
+        <w:br w:type="page"/>
+      </w:r>
+    </w:p>
+    <w:p>
+      <w:r>
+        <w:lastRenderedPageBreak/>
+        <w:t>Slide 16</w:t>
+      </w:r>
+    </w:p>
+    <w:p/>
+    <w:p>
+      <w:r>
+        <w:object w:dxaOrig="12770" w:dyaOrig="7199">
+          <v:shape id="_x0000_i1040" type="#_x0000_t75" style="width:478.95pt;height:269.85pt" o:ole="">
+            <v:imagedata r:id="rId38" o:title=""/>
+            <w10:bordertop type="single" width="4" shadow="t"/>
+            <w10:borderleft type="single" width="4" shadow="t"/>
+            <w10:borderbottom type="single" width="4" shadow="t"/>
+            <w10:borderright type="single" width="4" shadow="t"/>
+          </v:shape>
+          <o:OLEObject Type="Link" ProgID="PowerPoint.Slide.8" ShapeID="_x0000_i1040" DrawAspect="Content" r:id="rId39" UpdateMode="Always">
+            <o:LinkType>EnhancedMetaFile</o:LinkType>
+            <o:LockedField>false</o:LockedField>
+          </o:OLEObject>
+        </w:object>
+      </w:r>
+    </w:p>
+    <w:p/>
+    <w:p>
+      <w:r>
+        <w:t>The second key is provisioner, which also has a single key-value pair which is the name of the provisioner Kitchen will use when executed. This provisioner is responsible for how it applies code to the instance that the driver created. Here the default value is chef_zero.</w:t>
+      </w:r>
+    </w:p>
+    <w:p/>
+    <w:p/>
+    <w:p>
+      <w:r>
+        <w:br w:type="page"/>
+      </w:r>
+    </w:p>
+    <w:p>
+      <w:r>
+        <w:lastRenderedPageBreak/>
+        <w:t>Slide 17</w:t>
+      </w:r>
+    </w:p>
+    <w:p/>
+    <w:p>
+      <w:r>
+        <w:object w:dxaOrig="12770" w:dyaOrig="7199">
+          <v:shape id="_x0000_i1041" type="#_x0000_t75" style="width:478.95pt;height:269.85pt" o:ole="">
+            <v:imagedata r:id="rId40" o:title=""/>
+            <w10:bordertop type="single" width="4" shadow="t"/>
+            <w10:borderleft type="single" width="4" shadow="t"/>
+            <w10:borderbottom type="single" width="4" shadow="t"/>
+            <w10:borderright type="single" width="4" shadow="t"/>
+          </v:shape>
+          <o:OLEObject Type="Link" ProgID="PowerPoint.Slide.8" ShapeID="_x0000_i1041" DrawAspect="Content" r:id="rId41" UpdateMode="Always">
+            <o:LinkType>EnhancedMetaFile</o:LinkType>
+            <o:LockedField>false</o:LockedField>
+          </o:OLEObject>
+        </w:object>
+      </w:r>
+    </w:p>
+    <w:p/>
+    <w:p>
+      <w:r>
+        <w:t>The third key is platforms, which contains a list of all the platforms that Kitchen will test against when executed. This should be a list of all the platforms that you want your cookbook to support.</w:t>
+      </w:r>
+    </w:p>
+    <w:p/>
+    <w:p/>
+    <w:p>
+      <w:r>
+        <w:br w:type="page"/>
+      </w:r>
+    </w:p>
+    <w:p>
+      <w:r>
+        <w:lastRenderedPageBreak/>
+        <w:t>Slide 18</w:t>
+      </w:r>
+    </w:p>
+    <w:p/>
+    <w:p>
+      <w:r>
+        <w:object w:dxaOrig="12770" w:dyaOrig="7199">
+          <v:shape id="_x0000_i1042" type="#_x0000_t75" style="width:478.95pt;height:269.85pt" o:ole="">
+            <v:imagedata r:id="rId42" o:title=""/>
+            <w10:bordertop type="single" width="4" shadow="t"/>
+            <w10:borderleft type="single" width="4" shadow="t"/>
+            <w10:borderbottom type="single" width="4" shadow="t"/>
+            <w10:borderright type="single" width="4" shadow="t"/>
+          </v:shape>
+          <o:OLEObject Type="Link" ProgID="PowerPoint.Slide.8" ShapeID="_x0000_i1042" DrawAspect="Content" r:id="rId43" UpdateMode="Always">
+            <o:LinkType>EnhancedMetaFile</o:LinkType>
+            <o:LockedField>false</o:LockedField>
+          </o:OLEObject>
+        </w:object>
+      </w:r>
+    </w:p>
+    <w:p/>
+    <w:p>
+      <w:r>
+        <w:t>The fourth key is suites, which contains a list of all the test suites that Kitchen will test against when executed. Each suite usually defines a unique combination of run lists that exercise all the recipes within a cookbook.</w:t>
+      </w:r>
+    </w:p>
+    <w:p/>
+    <w:p>
+      <w:r>
+        <w:t>In this example, this suite is named 'default'.</w:t>
+      </w:r>
+    </w:p>
+    <w:p/>
+    <w:p/>
+    <w:p>
+      <w:r>
+        <w:br w:type="page"/>
+      </w:r>
+    </w:p>
+    <w:p>
+      <w:r>
+        <w:lastRenderedPageBreak/>
+        <w:t>Slide 19</w:t>
+      </w:r>
+    </w:p>
+    <w:p/>
+    <w:p>
+      <w:r>
+        <w:object w:dxaOrig="12770" w:dyaOrig="7199">
+          <v:shape id="_x0000_i1043" type="#_x0000_t75" style="width:478.95pt;height:269.85pt" o:ole="">
+            <v:imagedata r:id="rId44" o:title=""/>
+            <w10:bordertop type="single" width="4" shadow="t"/>
+            <w10:borderleft type="single" width="4" shadow="t"/>
+            <w10:borderbottom type="single" width="4" shadow="t"/>
+            <w10:borderright type="single" width="4" shadow="t"/>
+          </v:shape>
+          <o:OLEObject Type="Link" ProgID="PowerPoint.Slide.8" ShapeID="_x0000_i1043" DrawAspect="Content" r:id="rId45" UpdateMode="Always">
+            <o:LinkType>EnhancedMetaFile</o:LinkType>
+            <o:LockedField>false</o:LockedField>
+          </o:OLEObject>
+        </w:object>
+      </w:r>
+    </w:p>
+    <w:p/>
+    <w:p>
+      <w:r>
+        <w:t>This default suite will execute the run list containing: The workstation cookbook's default recipe.</w:t>
+      </w:r>
+    </w:p>
+    <w:p/>
+    <w:p/>
+    <w:p>
+      <w:r>
+        <w:br w:type="page"/>
+      </w:r>
+    </w:p>
+    <w:p>
+      <w:r>
+        <w:lastRenderedPageBreak/>
+        <w:t>Slide 20</w:t>
+      </w:r>
+    </w:p>
+    <w:p/>
+    <w:p>
+      <w:r>
+        <w:object w:dxaOrig="12770" w:dyaOrig="7199">
+          <v:shape id="_x0000_i1044" type="#_x0000_t75" style="width:478.95pt;height:269.85pt" o:ole="">
+            <v:imagedata r:id="rId46" o:title=""/>
+            <w10:bordertop type="single" width="4" shadow="t"/>
+            <w10:borderleft type="single" width="4" shadow="t"/>
+            <w10:borderbottom type="single" width="4" shadow="t"/>
+            <w10:borderright type="single" width="4" shadow="t"/>
+          </v:shape>
+          <o:OLEObject Type="Link" ProgID="PowerPoint.Slide.8" ShapeID="_x0000_i1044" DrawAspect="Content" r:id="rId47" UpdateMode="Always">
+            <o:LinkType>EnhancedMetaFile</o:LinkType>
+            <o:LockedField>false</o:LockedField>
+          </o:OLEObject>
+        </w:object>
+      </w:r>
+    </w:p>
+    <w:p/>
+    <w:p>
+      <w:r>
+        <w:t>It is important to recognize that within the .kitchen.yml file we defined two fields that create a test matrix; The number of platforms we want to support multiplied by the number of test suites that we defined.</w:t>
+      </w:r>
+    </w:p>
+    <w:p/>
+    <w:p/>
+    <w:p/>
     <w:p>
       <w:bookmarkStart w:id="0" w:name="_GoBack"/>
       <w:bookmarkEnd w:id="0"/>
       <w:r>
-        <w:lastRenderedPageBreak/>
-        <w:t>Slide 11</w:t>
-      </w:r>
-    </w:p>
-    <w:p/>
-    <w:p>
-      <w:r>
-        <w:object w:dxaOrig="12805" w:dyaOrig="7189">
-          <v:shape id="_x0000_i1035" type="#_x0000_t75" style="width:480pt;height:269.65pt" o:ole="">
-            <v:imagedata r:id="rId28" o:title=""/>
-            <w10:bordertop type="single" width="4" shadow="t"/>
-            <w10:borderleft type="single" width="4" shadow="t"/>
-            <w10:borderbottom type="single" width="4" shadow="t"/>
-            <w10:borderright type="single" width="4" shadow="t"/>
-          </v:shape>
-          <o:OLEObject Type="Link" ProgID="PowerPoint.Slide.8" ShapeID="_x0000_i1035" DrawAspect="Content" r:id="rId29" UpdateMode="Always">
-            <o:LinkType>EnhancedMetaFile</o:LinkType>
-            <o:LockedField>false</o:LockedField>
-          </o:OLEObject>
-        </w:object>
-      </w:r>
-    </w:p>
-    <w:p/>
-    <w:p>
-      <w:r>
-        <w:t>`kitchen help init` tells us that it will add Test Kitchen support to an existing project. It creates a .kitchen.yml file within the project's root directory.</w:t>
-      </w:r>
-    </w:p>
-    <w:p/>
-    <w:p>
-      <w:r>
-        <w:t>There are a number of flags and other options but let's see if the cookbooks we created even needs us to initialize test kitchen.</w:t>
-      </w:r>
-    </w:p>
-    <w:p/>
-    <w:p/>
-    <w:p/>
-    <w:p>
-      <w:r>
-        <w:br w:type="page"/>
-      </w:r>
-    </w:p>
-    <w:p>
-      <w:r>
-        <w:lastRenderedPageBreak/>
-        <w:t>Slide 12</w:t>
-      </w:r>
-    </w:p>
-    <w:p/>
-    <w:p>
-      <w:r>
-        <w:object w:dxaOrig="12805" w:dyaOrig="7189">
-          <v:shape id="_x0000_i1036" type="#_x0000_t75" style="width:480pt;height:269.65pt" o:ole="">
-            <v:imagedata r:id="rId30" o:title=""/>
-            <w10:bordertop type="single" width="4" shadow="t"/>
-            <w10:borderleft type="single" width="4" shadow="t"/>
-            <w10:borderbottom type="single" width="4" shadow="t"/>
-            <w10:borderright type="single" width="4" shadow="t"/>
-          </v:shape>
-          <o:OLEObject Type="Link" ProgID="PowerPoint.Slide.8" ShapeID="_x0000_i1036" DrawAspect="Content" r:id="rId31" UpdateMode="Always">
-            <o:LinkType>EnhancedMetaFile</o:LinkType>
-            <o:LockedField>false</o:LockedField>
-          </o:OLEObject>
-        </w:object>
-      </w:r>
-    </w:p>
-    <w:p/>
-    <w:p>
-      <w:r>
-        <w:t xml:space="preserve">Using `tree` to look at the workstation cookbook, showing all hidden files and ignoring all git files, it looks like our cookbook already has a </w:t>
-      </w:r>
-      <w:r>
-        <w:rPr>
-          <w:lang w:val="de-DE"/>
-        </w:rPr>
-        <w:t>.kitchen.yml</w:t>
-      </w:r>
-      <w:r>
-        <w:t>.</w:t>
-      </w:r>
-    </w:p>
-    <w:p/>
-    <w:p>
-      <w:r>
-        <w:t>It was actually created alongside the other files when we ran the `chef generate cookbook` command when we originally created this cookbook.</w:t>
-      </w:r>
-    </w:p>
-    <w:p/>
-    <w:p>
-      <w:r>
-        <w:t>Let's take a look at the contents of this file.</w:t>
-      </w:r>
-    </w:p>
-    <w:p/>
-    <w:p/>
-    <w:p>
-      <w:r>
-        <w:br w:type="page"/>
-      </w:r>
-    </w:p>
-    <w:p>
-      <w:r>
-        <w:lastRenderedPageBreak/>
-        <w:t>Slide 13</w:t>
-      </w:r>
-    </w:p>
-    <w:p/>
-    <w:p>
-      <w:r>
-        <w:object w:dxaOrig="12805" w:dyaOrig="7189">
-          <v:shape id="_x0000_i1037" type="#_x0000_t75" style="width:480pt;height:269.65pt" o:ole="">
-            <v:imagedata r:id="rId32" o:title=""/>
-            <w10:bordertop type="single" width="4" shadow="t"/>
-            <w10:borderleft type="single" width="4" shadow="t"/>
-            <w10:borderbottom type="single" width="4" shadow="t"/>
-            <w10:borderright type="single" width="4" shadow="t"/>
-          </v:shape>
-          <o:OLEObject Type="Link" ProgID="PowerPoint.Slide.8" ShapeID="_x0000_i1037" DrawAspect="Content" r:id="rId33" UpdateMode="Always">
-            <o:LinkType>EnhancedMetaFile</o:LinkType>
-            <o:LockedField>false</o:LockedField>
-          </o:OLEObject>
-        </w:object>
-      </w:r>
-    </w:p>
-    <w:p/>
-    <w:p>
-      <w:r>
-        <w:t>The .kitchen.yml file defines a number of configuration entries that the kitchen command uses during execution.</w:t>
-      </w:r>
-    </w:p>
-    <w:p/>
-    <w:p/>
-    <w:p>
-      <w:r>
-        <w:br w:type="page"/>
-      </w:r>
-    </w:p>
-    <w:p>
-      <w:r>
-        <w:lastRenderedPageBreak/>
-        <w:t>Slide 14</w:t>
-      </w:r>
-    </w:p>
-    <w:p/>
-    <w:p>
-      <w:r>
-        <w:object w:dxaOrig="12805" w:dyaOrig="7189">
-          <v:shape id="_x0000_i1038" type="#_x0000_t75" style="width:480pt;height:269.65pt" o:ole="">
-            <v:imagedata r:id="rId34" o:title=""/>
-            <w10:bordertop type="single" width="4" shadow="t"/>
-            <w10:borderleft type="single" width="4" shadow="t"/>
-            <w10:borderbottom type="single" width="4" shadow="t"/>
-            <w10:borderright type="single" width="4" shadow="t"/>
-          </v:shape>
-          <o:OLEObject Type="Link" ProgID="PowerPoint.Slide.8" ShapeID="_x0000_i1038" DrawAspect="Content" r:id="rId35" UpdateMode="Always">
-            <o:LinkType>EnhancedMetaFile</o:LinkType>
-            <o:LockedField>false</o:LockedField>
-          </o:OLEObject>
-        </w:object>
-      </w:r>
-    </w:p>
-    <w:p/>
-    <w:p>
-      <w:r>
-        <w:t>We don't need to run `kitchen init` because we already have a default kitchen file. We may still need to update it to accomplish our objectives so lets learn more about the various fields in the configuration file.</w:t>
-      </w:r>
-    </w:p>
-    <w:p/>
-    <w:p/>
-    <w:p>
-      <w:r>
-        <w:br w:type="page"/>
-      </w:r>
-    </w:p>
-    <w:p>
-      <w:r>
-        <w:lastRenderedPageBreak/>
-        <w:t>Slide 15</w:t>
-      </w:r>
-    </w:p>
-    <w:p/>
-    <w:p>
-      <w:r>
-        <w:object w:dxaOrig="12805" w:dyaOrig="7189">
-          <v:shape id="_x0000_i1039" type="#_x0000_t75" style="width:480pt;height:269.65pt" o:ole="">
-            <v:imagedata r:id="rId36" o:title=""/>
-            <w10:bordertop type="single" width="4" shadow="t"/>
-            <w10:borderleft type="single" width="4" shadow="t"/>
-            <w10:borderbottom type="single" width="4" shadow="t"/>
-            <w10:borderright type="single" width="4" shadow="t"/>
-          </v:shape>
-          <o:OLEObject Type="Link" ProgID="PowerPoint.Slide.8" ShapeID="_x0000_i1039" DrawAspect="Content" r:id="rId37" UpdateMode="Always">
-            <o:LinkType>EnhancedMetaFile</o:LinkType>
-            <o:LockedField>false</o:LockedField>
-          </o:OLEObject>
-        </w:object>
-      </w:r>
-    </w:p>
-    <w:p/>
-    <w:p>
-      <w:r>
-        <w:t xml:space="preserve">The first key is driver, which has a single key-value pair that specifies the name of the driver Kitchen will use when executed. </w:t>
-      </w:r>
-    </w:p>
-    <w:p/>
-    <w:p>
-      <w:r>
-        <w:t>The driver is responsible for creating the instance that we will use to test our cookbook. There are lots of different drivers available--two very popular ones are the docker and vagrant driver.</w:t>
+        <w:br w:type="page"/>
+      </w:r>
+    </w:p>
+    <w:p>
+      <w:r>
+        <w:lastRenderedPageBreak/>
+        <w:t>Slide 21</w:t>
+      </w:r>
+    </w:p>
+    <w:p/>
+    <w:p>
+      <w:r>
+        <w:object w:dxaOrig="12770" w:dyaOrig="7199">
+          <v:shape id="_x0000_i1097" type="#_x0000_t75" style="width:478.95pt;height:269.85pt" o:ole="">
+            <v:imagedata r:id="rId48" o:title=""/>
+            <w10:bordertop type="single" width="4" shadow="t"/>
+            <w10:borderleft type="single" width="4" shadow="t"/>
+            <w10:borderbottom type="single" width="4" shadow="t"/>
+            <w10:borderright type="single" width="4" shadow="t"/>
+          </v:shape>
+          <o:OLEObject Type="Link" ProgID="PowerPoint.Slide.8" ShapeID="_x0000_i1097" DrawAspect="Content" r:id="rId49" UpdateMode="Always">
+            <o:LinkType>EnhancedMetaFile</o:LinkType>
+            <o:LockedField>false</o:LockedField>
+          </o:OLEObject>
+        </w:object>
+      </w:r>
+    </w:p>
+    <w:p/>
+    <w:p>
+      <w:r>
+        <w:t xml:space="preserve">We can visualize this test matrix by running the command `kitchen list`. </w:t>
+      </w:r>
+    </w:p>
+    <w:p/>
+    <w:p>
+      <w:r>
+        <w:t>In the output you can see that an instance is created in the list for every suite and every platform. In our current file we have one suite, named 'default', and two platforms. First the ubuntu 12.04 platform.</w:t>
       </w:r>
     </w:p>
     <w:p/>
@@ -810,612 +1061,432 @@
           <w:rFonts w:hAnsi="Arial"/>
           <w:vanish/>
         </w:rPr>
-        <w:t>Instructor Note: Testing on this remote workstation requires that we use Docker because Vagrant does not work within a virtual environment. Vagrant is the standard choice when working on your local workstation.</w:t>
-      </w:r>
-    </w:p>
-    <w:p/>
-    <w:p/>
-    <w:p>
-      <w:r>
-        <w:br w:type="page"/>
-      </w:r>
-    </w:p>
-    <w:p>
-      <w:r>
-        <w:lastRenderedPageBreak/>
-        <w:t>Slide 16</w:t>
-      </w:r>
-    </w:p>
-    <w:p/>
-    <w:p>
-      <w:r>
-        <w:object w:dxaOrig="12805" w:dyaOrig="7189">
-          <v:shape id="_x0000_i1040" type="#_x0000_t75" style="width:480pt;height:269.65pt" o:ole="">
-            <v:imagedata r:id="rId38" o:title=""/>
-            <w10:bordertop type="single" width="4" shadow="t"/>
-            <w10:borderleft type="single" width="4" shadow="t"/>
-            <w10:borderbottom type="single" width="4" shadow="t"/>
-            <w10:borderright type="single" width="4" shadow="t"/>
-          </v:shape>
-          <o:OLEObject Type="Link" ProgID="PowerPoint.Slide.8" ShapeID="_x0000_i1040" DrawAspect="Content" r:id="rId39" UpdateMode="Always">
-            <o:LinkType>EnhancedMetaFile</o:LinkType>
-            <o:LockedField>false</o:LockedField>
-          </o:OLEObject>
-        </w:object>
-      </w:r>
-    </w:p>
-    <w:p/>
-    <w:p>
-      <w:r>
-        <w:t>The second key is provisioner, which also has a single key-value pair which is the name of the provisioner Kitchen will use when executed. This provisioner is responsible for how it applies code to the instance that the driver created. Here the default value is chef_zero.</w:t>
-      </w:r>
-    </w:p>
-    <w:p/>
-    <w:p/>
-    <w:p>
-      <w:r>
-        <w:br w:type="page"/>
-      </w:r>
-    </w:p>
-    <w:p>
-      <w:r>
-        <w:lastRenderedPageBreak/>
-        <w:t>Slide 17</w:t>
-      </w:r>
-    </w:p>
-    <w:p/>
-    <w:p>
-      <w:r>
-        <w:object w:dxaOrig="12805" w:dyaOrig="7189">
-          <v:shape id="_x0000_i1041" type="#_x0000_t75" style="width:480pt;height:269.65pt" o:ole="">
-            <v:imagedata r:id="rId40" o:title=""/>
-            <w10:bordertop type="single" width="4" shadow="t"/>
-            <w10:borderleft type="single" width="4" shadow="t"/>
-            <w10:borderbottom type="single" width="4" shadow="t"/>
-            <w10:borderright type="single" width="4" shadow="t"/>
-          </v:shape>
-          <o:OLEObject Type="Link" ProgID="PowerPoint.Slide.8" ShapeID="_x0000_i1041" DrawAspect="Content" r:id="rId41" UpdateMode="Always">
-            <o:LinkType>EnhancedMetaFile</o:LinkType>
-            <o:LockedField>false</o:LockedField>
-          </o:OLEObject>
-        </w:object>
-      </w:r>
-    </w:p>
-    <w:p/>
-    <w:p>
-      <w:r>
-        <w:t>The third key is platforms, which contains a list of all the platforms that Kitchen will test against when executed. This should be a list of all the platforms that you want your cookbook to support.</w:t>
-      </w:r>
-    </w:p>
-    <w:p/>
-    <w:p/>
-    <w:p>
-      <w:r>
-        <w:br w:type="page"/>
-      </w:r>
-    </w:p>
-    <w:p>
-      <w:r>
-        <w:lastRenderedPageBreak/>
-        <w:t>Slide 18</w:t>
-      </w:r>
-    </w:p>
-    <w:p/>
-    <w:p>
-      <w:r>
-        <w:object w:dxaOrig="12805" w:dyaOrig="7189">
-          <v:shape id="_x0000_i1042" type="#_x0000_t75" style="width:480pt;height:269.65pt" o:ole="">
-            <v:imagedata r:id="rId42" o:title=""/>
-            <w10:bordertop type="single" width="4" shadow="t"/>
-            <w10:borderleft type="single" width="4" shadow="t"/>
-            <w10:borderbottom type="single" width="4" shadow="t"/>
-            <w10:borderright type="single" width="4" shadow="t"/>
-          </v:shape>
-          <o:OLEObject Type="Link" ProgID="PowerPoint.Slide.8" ShapeID="_x0000_i1042" DrawAspect="Content" r:id="rId43" UpdateMode="Always">
-            <o:LinkType>EnhancedMetaFile</o:LinkType>
-            <o:LockedField>false</o:LockedField>
-          </o:OLEObject>
-        </w:object>
-      </w:r>
-    </w:p>
-    <w:p/>
-    <w:p>
-      <w:r>
-        <w:t>The fourth key is suites, which contains a list of all the test suites that Kitchen will test against when executed. Each suite usually defines a unique combination of run lists that exercise all the recipes within a cookbook.</w:t>
-      </w:r>
-    </w:p>
-    <w:p/>
-    <w:p>
-      <w:r>
-        <w:t>In this example, this suite is named 'default'.</w:t>
-      </w:r>
-    </w:p>
-    <w:p/>
-    <w:p/>
-    <w:p>
-      <w:r>
-        <w:br w:type="page"/>
-      </w:r>
-    </w:p>
-    <w:p>
-      <w:r>
-        <w:lastRenderedPageBreak/>
-        <w:t>Slide 19</w:t>
-      </w:r>
-    </w:p>
-    <w:p/>
-    <w:p>
-      <w:r>
-        <w:object w:dxaOrig="12805" w:dyaOrig="7189">
-          <v:shape id="_x0000_i1043" type="#_x0000_t75" style="width:480pt;height:269.65pt" o:ole="">
-            <v:imagedata r:id="rId44" o:title=""/>
-            <w10:bordertop type="single" width="4" shadow="t"/>
-            <w10:borderleft type="single" width="4" shadow="t"/>
-            <w10:borderbottom type="single" width="4" shadow="t"/>
-            <w10:borderright type="single" width="4" shadow="t"/>
-          </v:shape>
-          <o:OLEObject Type="Link" ProgID="PowerPoint.Slide.8" ShapeID="_x0000_i1043" DrawAspect="Content" r:id="rId45" UpdateMode="Always">
-            <o:LinkType>EnhancedMetaFile</o:LinkType>
-            <o:LockedField>false</o:LockedField>
-          </o:OLEObject>
-        </w:object>
-      </w:r>
-    </w:p>
-    <w:p/>
-    <w:p>
-      <w:r>
-        <w:t>This default suite will execute the run list containing: The workstation cookbook's default recipe.</w:t>
-      </w:r>
-    </w:p>
-    <w:p/>
-    <w:p/>
-    <w:p>
-      <w:r>
-        <w:br w:type="page"/>
-      </w:r>
-    </w:p>
-    <w:p>
-      <w:r>
-        <w:lastRenderedPageBreak/>
-        <w:t>Slide 20</w:t>
-      </w:r>
-    </w:p>
-    <w:p/>
-    <w:p>
-      <w:r>
-        <w:object w:dxaOrig="12805" w:dyaOrig="7189">
-          <v:shape id="_x0000_i1044" type="#_x0000_t75" style="width:480pt;height:269.65pt" o:ole="">
-            <v:imagedata r:id="rId46" o:title=""/>
-            <w10:bordertop type="single" width="4" shadow="t"/>
-            <w10:borderleft type="single" width="4" shadow="t"/>
-            <w10:borderbottom type="single" width="4" shadow="t"/>
-            <w10:borderright type="single" width="4" shadow="t"/>
-          </v:shape>
-          <o:OLEObject Type="Link" ProgID="PowerPoint.Slide.8" ShapeID="_x0000_i1044" DrawAspect="Content" r:id="rId47" UpdateMode="Always">
-            <o:LinkType>EnhancedMetaFile</o:LinkType>
-            <o:LockedField>false</o:LockedField>
-          </o:OLEObject>
-        </w:object>
-      </w:r>
-    </w:p>
-    <w:p/>
-    <w:p>
-      <w:r>
-        <w:t>It is important to recognize that within the .kitchen.yml file we defined two fields that create a test matrix; The number of platforms we want to support multiplied by the number of test suites that we defined.</w:t>
-      </w:r>
-    </w:p>
-    <w:p/>
-    <w:p/>
-    <w:p/>
-    <w:p>
-      <w:r>
-        <w:br w:type="page"/>
-      </w:r>
-    </w:p>
-    <w:p>
-      <w:r>
-        <w:lastRenderedPageBreak/>
-        <w:t>Slide 21</w:t>
-      </w:r>
-    </w:p>
-    <w:p/>
-    <w:p>
-      <w:r>
-        <w:object w:dxaOrig="12805" w:dyaOrig="7189">
-          <v:shape id="_x0000_i1045" type="#_x0000_t75" style="width:480pt;height:269.65pt" o:ole="">
-            <v:imagedata r:id="rId48" o:title=""/>
-            <w10:bordertop type="single" width="4" shadow="t"/>
-            <w10:borderleft type="single" width="4" shadow="t"/>
-            <w10:borderbottom type="single" width="4" shadow="t"/>
-            <w10:borderright type="single" width="4" shadow="t"/>
-          </v:shape>
-          <o:OLEObject Type="Link" ProgID="PowerPoint.Slide.8" ShapeID="_x0000_i1045" DrawAspect="Content" r:id="rId49" UpdateMode="Always">
-            <o:LinkType>EnhancedMetaFile</o:LinkType>
-            <o:LockedField>false</o:LockedField>
-          </o:OLEObject>
-        </w:object>
-      </w:r>
-    </w:p>
-    <w:p/>
-    <w:p>
-      <w:r>
-        <w:t xml:space="preserve">We can visualize this test matrix by running the command `kitchen list`. </w:t>
-      </w:r>
-    </w:p>
-    <w:p/>
-    <w:p>
-      <w:r>
-        <w:t>In the output you can see that an instance is created in the list for every suite and every platform. In our current file we have one suite, named 'default', and two platforms. First the ubuntu 12.04 platform.</w:t>
-      </w:r>
-    </w:p>
-    <w:p/>
-    <w:p>
-      <w:pPr>
+        <w:t>Instructor No</w:t>
+      </w:r>
+      <w:r>
         <w:rPr>
           <w:rFonts w:hAnsi="Arial"/>
           <w:vanish/>
         </w:rPr>
-      </w:pPr>
+        <w:t>te: This command will fail if ru</w:t>
+      </w:r>
       <w:r>
         <w:rPr>
           <w:rFonts w:hAnsi="Arial"/>
           <w:vanish/>
         </w:rPr>
-        <w:t>Instructor No</w:t>
-      </w:r>
-      <w:r>
+        <w:t>n on the workstations because the vagrant driver is still defined on the remote workstation. This is an example.</w:t>
+      </w:r>
+    </w:p>
+    <w:p/>
+    <w:p/>
+    <w:p>
+      <w:r>
+        <w:br w:type="page"/>
+      </w:r>
+    </w:p>
+    <w:p>
+      <w:r>
+        <w:lastRenderedPageBreak/>
+        <w:t>Slide 22</w:t>
+      </w:r>
+    </w:p>
+    <w:p/>
+    <w:p>
+      <w:r>
+        <w:object w:dxaOrig="12770" w:dyaOrig="7199">
+          <v:shape id="_x0000_i1045" type="#_x0000_t75" style="width:478.95pt;height:269.85pt" o:ole="">
+            <v:imagedata r:id="rId50" o:title=""/>
+            <w10:bordertop type="single" width="4" shadow="t"/>
+            <w10:borderleft type="single" width="4" shadow="t"/>
+            <w10:borderbottom type="single" width="4" shadow="t"/>
+            <w10:borderright type="single" width="4" shadow="t"/>
+          </v:shape>
+          <o:OLEObject Type="Link" ProgID="PowerPoint.Slide.8" ShapeID="_x0000_i1045" DrawAspect="Content" r:id="rId51" UpdateMode="Always">
+            <o:LinkType>EnhancedMetaFile</o:LinkType>
+            <o:LockedField>false</o:LockedField>
+          </o:OLEObject>
+        </w:object>
+      </w:r>
+    </w:p>
+    <w:p/>
+    <w:p>
+      <w:r>
+        <w:t>And the second centos 6.5 platform.</w:t>
+      </w:r>
+    </w:p>
+    <w:p/>
+    <w:p>
+      <w:pPr>
         <w:rPr>
           <w:rFonts w:hAnsi="Arial"/>
           <w:vanish/>
         </w:rPr>
-        <w:t>te: This command will fail if ru</w:t>
-      </w:r>
+      </w:pPr>
       <w:r>
         <w:rPr>
           <w:rFonts w:hAnsi="Arial"/>
           <w:vanish/>
         </w:rPr>
-        <w:t>n on the workstations because the vagrant driver is still defined on the remote workstation. This is an example.</w:t>
-      </w:r>
-    </w:p>
-    <w:p/>
-    <w:p/>
-    <w:p>
-      <w:r>
-        <w:br w:type="page"/>
-      </w:r>
-    </w:p>
-    <w:p>
-      <w:r>
-        <w:lastRenderedPageBreak/>
-        <w:t>Slide 22</w:t>
-      </w:r>
-    </w:p>
-    <w:p/>
-    <w:p>
-      <w:r>
-        <w:object w:dxaOrig="12805" w:dyaOrig="7189">
-          <v:shape id="_x0000_i1046" type="#_x0000_t75" style="width:480pt;height:269.65pt" o:ole="">
-            <v:imagedata r:id="rId50" o:title=""/>
-            <w10:bordertop type="single" width="4" shadow="t"/>
-            <w10:borderleft type="single" width="4" shadow="t"/>
-            <w10:borderbottom type="single" width="4" shadow="t"/>
-            <w10:borderright type="single" width="4" shadow="t"/>
-          </v:shape>
-          <o:OLEObject Type="Link" ProgID="PowerPoint.Slide.8" ShapeID="_x0000_i1046" DrawAspect="Content" r:id="rId51" UpdateMode="Always">
-            <o:LinkType>EnhancedMetaFile</o:LinkType>
-            <o:LockedField>false</o:LockedField>
-          </o:OLEObject>
-        </w:object>
-      </w:r>
-    </w:p>
-    <w:p/>
-    <w:p>
-      <w:r>
-        <w:t>And the second centos 6.5 platform.</w:t>
-      </w:r>
-    </w:p>
-    <w:p/>
-    <w:p>
-      <w:pPr>
+        <w:t>Instructor Note: This command will fail if ran on the workstations because the vagrant driver is still defined on the remote workstation. This is an example.</w:t>
+      </w:r>
+    </w:p>
+    <w:p/>
+    <w:p/>
+    <w:p>
+      <w:r>
+        <w:br w:type="page"/>
+      </w:r>
+    </w:p>
+    <w:p>
+      <w:r>
+        <w:lastRenderedPageBreak/>
+        <w:t>Slide 23</w:t>
+      </w:r>
+    </w:p>
+    <w:p/>
+    <w:p>
+      <w:r>
+        <w:object w:dxaOrig="12770" w:dyaOrig="7199">
+          <v:shape id="_x0000_i1046" type="#_x0000_t75" style="width:478.95pt;height:269.85pt" o:ole="">
+            <v:imagedata r:id="rId52" o:title=""/>
+            <w10:bordertop type="single" width="4" shadow="t"/>
+            <w10:borderleft type="single" width="4" shadow="t"/>
+            <w10:borderbottom type="single" width="4" shadow="t"/>
+            <w10:borderright type="single" width="4" shadow="t"/>
+          </v:shape>
+          <o:OLEObject Type="Link" ProgID="PowerPoint.Slide.8" ShapeID="_x0000_i1046" DrawAspect="Content" r:id="rId53" UpdateMode="Always">
+            <o:LinkType>EnhancedMetaFile</o:LinkType>
+            <o:LockedField>false</o:LockedField>
+          </o:OLEObject>
+        </w:object>
+      </w:r>
+    </w:p>
+    <w:p/>
+    <w:p>
+      <w:r>
+        <w:t>Remembering our objective, we want to update our .kitchen.yml file to use the Docker driver and we want to test against a single platform named centos 6.7.</w:t>
+      </w:r>
+    </w:p>
+    <w:p/>
+    <w:p/>
+    <w:p/>
+    <w:p/>
+    <w:p>
+      <w:r>
+        <w:br w:type="page"/>
+      </w:r>
+    </w:p>
+    <w:p>
+      <w:r>
+        <w:lastRenderedPageBreak/>
+        <w:t>Slide 24</w:t>
+      </w:r>
+    </w:p>
+    <w:p/>
+    <w:p>
+      <w:r>
+        <w:object w:dxaOrig="12770" w:dyaOrig="7199">
+          <v:shape id="_x0000_i1047" type="#_x0000_t75" style="width:478.95pt;height:269.85pt" o:ole="">
+            <v:imagedata r:id="rId54" o:title=""/>
+            <w10:bordertop type="single" width="4" shadow="t"/>
+            <w10:borderleft type="single" width="4" shadow="t"/>
+            <w10:borderbottom type="single" width="4" shadow="t"/>
+            <w10:borderright type="single" width="4" shadow="t"/>
+          </v:shape>
+          <o:OLEObject Type="Link" ProgID="PowerPoint.Slide.8" ShapeID="_x0000_i1047" DrawAspect="Content" r:id="rId55" UpdateMode="Always">
+            <o:LinkType>EnhancedMetaFile</o:LinkType>
+            <o:LockedField>false</o:LockedField>
+          </o:OLEObject>
+        </w:object>
+      </w:r>
+    </w:p>
+    <w:p/>
+    <w:p>
+      <w:r>
+        <w:t>Let's change into our workstation cookbook's directory.</w:t>
+      </w:r>
+    </w:p>
+    <w:p/>
+    <w:p/>
+    <w:p>
+      <w:r>
+        <w:br w:type="page"/>
+      </w:r>
+    </w:p>
+    <w:p>
+      <w:r>
+        <w:lastRenderedPageBreak/>
+        <w:t>Slide 25</w:t>
+      </w:r>
+    </w:p>
+    <w:p/>
+    <w:p>
+      <w:r>
+        <w:object w:dxaOrig="12770" w:dyaOrig="7199">
+          <v:shape id="_x0000_i1048" type="#_x0000_t75" style="width:478.95pt;height:269.85pt" o:ole="">
+            <v:imagedata r:id="rId56" o:title=""/>
+            <w10:bordertop type="single" width="4" shadow="t"/>
+            <w10:borderleft type="single" width="4" shadow="t"/>
+            <w10:borderbottom type="single" width="4" shadow="t"/>
+            <w10:borderright type="single" width="4" shadow="t"/>
+          </v:shape>
+          <o:OLEObject Type="Link" ProgID="PowerPoint.Slide.8" ShapeID="_x0000_i1048" DrawAspect="Content" r:id="rId57" UpdateMode="Always">
+            <o:LinkType>EnhancedMetaFile</o:LinkType>
+            <o:LockedField>false</o:LockedField>
+          </o:OLEObject>
+        </w:object>
+      </w:r>
+    </w:p>
+    <w:p/>
+    <w:p>
+      <w:r>
+        <w:t>Docker is a driver. So replace the existing vagrant driver, in your .kitchen.yml, with the Docker driver.</w:t>
+      </w:r>
+    </w:p>
+    <w:p/>
+    <w:p>
+      <w:r>
         <w:rPr>
           <w:rFonts w:hAnsi="Arial"/>
           <w:vanish/>
         </w:rPr>
-      </w:pPr>
-      <w:r>
+        <w:t>Instructor Note: The reason we are using the Docker driver is that it is possible to run this on cloud platforms and perform virtualization within the already existing virtualization</w:t>
+      </w:r>
+      <w:r>
+        <w:t>.</w:t>
+      </w:r>
+    </w:p>
+    <w:p/>
+    <w:p/>
+    <w:p>
+      <w:r>
+        <w:br w:type="page"/>
+      </w:r>
+    </w:p>
+    <w:p>
+      <w:r>
+        <w:lastRenderedPageBreak/>
+        <w:t>Slide 26</w:t>
+      </w:r>
+    </w:p>
+    <w:p/>
+    <w:p>
+      <w:r>
+        <w:object w:dxaOrig="12770" w:dyaOrig="7199">
+          <v:shape id="_x0000_i1049" type="#_x0000_t75" style="width:478.95pt;height:269.85pt" o:ole="">
+            <v:imagedata r:id="rId58" o:title=""/>
+            <w10:bordertop type="single" width="4" shadow="t"/>
+            <w10:borderleft type="single" width="4" shadow="t"/>
+            <w10:borderbottom type="single" width="4" shadow="t"/>
+            <w10:borderright type="single" width="4" shadow="t"/>
+          </v:shape>
+          <o:OLEObject Type="Link" ProgID="PowerPoint.Slide.8" ShapeID="_x0000_i1049" DrawAspect="Content" r:id="rId59" UpdateMode="Always">
+            <o:LinkType>EnhancedMetaFile</o:LinkType>
+            <o:LockedField>false</o:LockedField>
+          </o:OLEObject>
+        </w:object>
+      </w:r>
+    </w:p>
+    <w:p/>
+    <w:p>
+      <w:r>
+        <w:t>We also want to update our platforms to list only centos-6.7.</w:t>
+      </w:r>
+    </w:p>
+    <w:p/>
+    <w:p/>
+    <w:p/>
+    <w:p>
+      <w:r>
+        <w:br w:type="page"/>
+      </w:r>
+    </w:p>
+    <w:p>
+      <w:r>
+        <w:lastRenderedPageBreak/>
+        <w:t>Slide 27</w:t>
+      </w:r>
+    </w:p>
+    <w:p/>
+    <w:p>
+      <w:r>
+        <w:object w:dxaOrig="12770" w:dyaOrig="7199">
+          <v:shape id="_x0000_i1050" type="#_x0000_t75" style="width:478.95pt;height:269.85pt" o:ole="">
+            <v:imagedata r:id="rId60" o:title=""/>
+            <w10:bordertop type="single" width="4" shadow="t"/>
+            <w10:borderleft type="single" width="4" shadow="t"/>
+            <w10:borderbottom type="single" width="4" shadow="t"/>
+            <w10:borderright type="single" width="4" shadow="t"/>
+          </v:shape>
+          <o:OLEObject Type="Link" ProgID="PowerPoint.Slide.8" ShapeID="_x0000_i1050" DrawAspect="Content" r:id="rId61" UpdateMode="Always">
+            <o:LinkType>EnhancedMetaFile</o:LinkType>
+            <o:LockedField>false</o:LockedField>
+          </o:OLEObject>
+        </w:object>
+      </w:r>
+    </w:p>
+    <w:p/>
+    <w:p>
+      <w:r>
+        <w:t>Run the `kitchen list` command to display our test matrix. You should see a single instance.</w:t>
+      </w:r>
+    </w:p>
+    <w:p/>
+    <w:p/>
+    <w:p>
+      <w:r>
+        <w:br w:type="page"/>
+      </w:r>
+    </w:p>
+    <w:p>
+      <w:r>
+        <w:lastRenderedPageBreak/>
+        <w:t>Slide 28</w:t>
+      </w:r>
+    </w:p>
+    <w:p/>
+    <w:p>
+      <w:r>
+        <w:object w:dxaOrig="12770" w:dyaOrig="7199">
+          <v:shape id="_x0000_i1051" type="#_x0000_t75" style="width:478.95pt;height:269.85pt" o:ole="">
+            <v:imagedata r:id="rId62" o:title=""/>
+            <w10:bordertop type="single" width="4" shadow="t"/>
+            <w10:borderleft type="single" width="4" shadow="t"/>
+            <w10:borderbottom type="single" width="4" shadow="t"/>
+            <w10:borderright type="single" width="4" shadow="t"/>
+          </v:shape>
+          <o:OLEObject Type="Link" ProgID="PowerPoint.Slide.8" ShapeID="_x0000_i1051" DrawAspect="Content" r:id="rId63" UpdateMode="Always">
+            <o:LinkType>EnhancedMetaFile</o:LinkType>
+            <o:LockedField>false</o:LockedField>
+          </o:OLEObject>
+        </w:object>
+      </w:r>
+    </w:p>
+    <w:p/>
+    <w:p>
+      <w:r>
+        <w:t>Now that we've defined the test matrix that we want to support, it is time to understand how to use Test Kitchen to create an instance, converge a run list of recipes on that instance, verify that the instance is in the desired state, and then destroy the instance.</w:t>
+      </w:r>
+    </w:p>
+    <w:p/>
+    <w:p/>
+    <w:p>
+      <w:r>
+        <w:br w:type="page"/>
+      </w:r>
+    </w:p>
+    <w:p>
+      <w:r>
+        <w:lastRenderedPageBreak/>
+        <w:t>Slide 29</w:t>
+      </w:r>
+    </w:p>
+    <w:p/>
+    <w:p>
+      <w:r>
+        <w:object w:dxaOrig="12770" w:dyaOrig="7199">
+          <v:shape id="_x0000_i1052" type="#_x0000_t75" style="width:478.95pt;height:269.85pt" o:ole="">
+            <v:imagedata r:id="rId64" o:title=""/>
+            <w10:bordertop type="single" width="4" shadow="t"/>
+            <w10:borderleft type="single" width="4" shadow="t"/>
+            <w10:borderbottom type="single" width="4" shadow="t"/>
+            <w10:borderright type="single" width="4" shadow="t"/>
+          </v:shape>
+          <o:OLEObject Type="Link" ProgID="PowerPoint.Slide.8" ShapeID="_x0000_i1052" DrawAspect="Content" r:id="rId65" UpdateMode="Always">
+            <o:LinkType>EnhancedMetaFile</o:LinkType>
+            <o:LockedField>false</o:LockedField>
+          </o:OLEObject>
+        </w:object>
+      </w:r>
+    </w:p>
+    <w:p/>
+    <w:p>
+      <w:r>
+        <w:t>The first kitchen command is `kitchen create`.</w:t>
+      </w:r>
+    </w:p>
+    <w:p/>
+    <w:p>
+      <w:r>
+        <w:t>To create an instance means to turn on virtual or cloud instances for the platforms specified in the kitchen configuration.</w:t>
+      </w:r>
+    </w:p>
+    <w:p/>
+    <w:p>
+      <w:r>
+        <w:t>In our case, this command would use the Docker driver to create a docker image based on centos-6.7.</w:t>
+      </w:r>
+    </w:p>
+    <w:p/>
+    <w:p>
+      <w:pPr>
         <w:rPr>
           <w:rFonts w:hAnsi="Arial"/>
           <w:vanish/>
         </w:rPr>
-        <w:t>Instructor Note: This command will fail if ran on the workstations because the vagrant driver is still defined on the remote workstation. This is an example.</w:t>
-      </w:r>
-    </w:p>
-    <w:p/>
-    <w:p/>
-    <w:p>
-      <w:r>
-        <w:br w:type="page"/>
-      </w:r>
-    </w:p>
-    <w:p>
-      <w:r>
-        <w:lastRenderedPageBreak/>
-        <w:t>Slide 23</w:t>
-      </w:r>
-    </w:p>
-    <w:p/>
-    <w:p>
-      <w:r>
-        <w:object w:dxaOrig="12805" w:dyaOrig="7189">
-          <v:shape id="_x0000_i1047" type="#_x0000_t75" style="width:480pt;height:269.65pt" o:ole="">
-            <v:imagedata r:id="rId52" o:title=""/>
-            <w10:bordertop type="single" width="4" shadow="t"/>
-            <w10:borderleft type="single" width="4" shadow="t"/>
-            <w10:borderbottom type="single" width="4" shadow="t"/>
-            <w10:borderright type="single" width="4" shadow="t"/>
-          </v:shape>
-          <o:OLEObject Type="Link" ProgID="PowerPoint.Slide.8" ShapeID="_x0000_i1047" DrawAspect="Content" r:id="rId53" UpdateMode="Always">
-            <o:LinkType>EnhancedMetaFile</o:LinkType>
-            <o:LockedField>false</o:LockedField>
-          </o:OLEObject>
-        </w:object>
-      </w:r>
-    </w:p>
-    <w:p/>
-    <w:p>
-      <w:r>
-        <w:t>Remembering our objective, we want to update our .kitchen.yml file to use the Docker driver and we want to test against a single platform named centos 6.7.</w:t>
-      </w:r>
-    </w:p>
-    <w:p/>
-    <w:p/>
-    <w:p/>
-    <w:p/>
-    <w:p>
-      <w:r>
-        <w:br w:type="page"/>
-      </w:r>
-    </w:p>
-    <w:p>
-      <w:r>
-        <w:lastRenderedPageBreak/>
-        <w:t>Slide 24</w:t>
-      </w:r>
-    </w:p>
-    <w:p/>
-    <w:p>
-      <w:r>
-        <w:object w:dxaOrig="12805" w:dyaOrig="7189">
-          <v:shape id="_x0000_i1048" type="#_x0000_t75" style="width:480pt;height:269.65pt" o:ole="">
-            <v:imagedata r:id="rId54" o:title=""/>
-            <w10:bordertop type="single" width="4" shadow="t"/>
-            <w10:borderleft type="single" width="4" shadow="t"/>
-            <w10:borderbottom type="single" width="4" shadow="t"/>
-            <w10:borderright type="single" width="4" shadow="t"/>
-          </v:shape>
-          <o:OLEObject Type="Link" ProgID="PowerPoint.Slide.8" ShapeID="_x0000_i1048" DrawAspect="Content" r:id="rId55" UpdateMode="Always">
-            <o:LinkType>EnhancedMetaFile</o:LinkType>
-            <o:LockedField>false</o:LockedField>
-          </o:OLEObject>
-        </w:object>
-      </w:r>
-    </w:p>
-    <w:p/>
-    <w:p>
-      <w:r>
-        <w:t>Let's change into our workstation cookbook's directory.</w:t>
-      </w:r>
-    </w:p>
-    <w:p/>
-    <w:p/>
-    <w:p>
-      <w:r>
-        <w:br w:type="page"/>
-      </w:r>
-    </w:p>
-    <w:p>
-      <w:r>
-        <w:lastRenderedPageBreak/>
-        <w:t>Slide 25</w:t>
-      </w:r>
-    </w:p>
-    <w:p/>
-    <w:p>
-      <w:r>
-        <w:object w:dxaOrig="12805" w:dyaOrig="7189">
-          <v:shape id="_x0000_i1049" type="#_x0000_t75" style="width:480pt;height:269.65pt" o:ole="">
-            <v:imagedata r:id="rId56" o:title=""/>
-            <w10:bordertop type="single" width="4" shadow="t"/>
-            <w10:borderleft type="single" width="4" shadow="t"/>
-            <w10:borderbottom type="single" width="4" shadow="t"/>
-            <w10:borderright type="single" width="4" shadow="t"/>
-          </v:shape>
-          <o:OLEObject Type="Link" ProgID="PowerPoint.Slide.8" ShapeID="_x0000_i1049" DrawAspect="Content" r:id="rId57" UpdateMode="Always">
-            <o:LinkType>EnhancedMetaFile</o:LinkType>
-            <o:LockedField>false</o:LockedField>
-          </o:OLEObject>
-        </w:object>
-      </w:r>
-    </w:p>
-    <w:p/>
-    <w:p>
-      <w:r>
-        <w:t>Docker is a driver. So replace the existing vagrant driver, in your .kitchen.yml, with the Docker driver.</w:t>
-      </w:r>
-    </w:p>
-    <w:p/>
-    <w:p>
+      </w:pPr>
       <w:r>
         <w:rPr>
           <w:rFonts w:hAnsi="Arial"/>
           <w:vanish/>
         </w:rPr>
-        <w:t>Instructor Note: The reason we are using the Docker driver is that it is possible to run this on cloud platforms and perform virtualization within the already existing virtualization</w:t>
-      </w:r>
-      <w:r>
-        <w:t>.</w:t>
-      </w:r>
-    </w:p>
-    <w:p/>
-    <w:p/>
-    <w:p>
-      <w:r>
-        <w:br w:type="page"/>
-      </w:r>
-    </w:p>
-    <w:p>
-      <w:r>
-        <w:lastRenderedPageBreak/>
-        <w:t>Slide 26</w:t>
-      </w:r>
-    </w:p>
-    <w:p/>
-    <w:p>
-      <w:r>
-        <w:object w:dxaOrig="12805" w:dyaOrig="7189">
-          <v:shape id="_x0000_i1050" type="#_x0000_t75" style="width:480pt;height:269.65pt" o:ole="">
-            <v:imagedata r:id="rId58" o:title=""/>
-            <w10:bordertop type="single" width="4" shadow="t"/>
-            <w10:borderleft type="single" width="4" shadow="t"/>
-            <w10:borderbottom type="single" width="4" shadow="t"/>
-            <w10:borderright type="single" width="4" shadow="t"/>
-          </v:shape>
-          <o:OLEObject Type="Link" ProgID="PowerPoint.Slide.8" ShapeID="_x0000_i1050" DrawAspect="Content" r:id="rId59" UpdateMode="Always">
-            <o:LinkType>EnhancedMetaFile</o:LinkType>
-            <o:LockedField>false</o:LockedField>
-          </o:OLEObject>
-        </w:object>
-      </w:r>
-    </w:p>
-    <w:p/>
-    <w:p>
-      <w:r>
-        <w:t>We also want to update our platforms to list only centos-6.7.</w:t>
-      </w:r>
-    </w:p>
-    <w:p/>
-    <w:p/>
-    <w:p/>
-    <w:p>
-      <w:r>
-        <w:br w:type="page"/>
-      </w:r>
-    </w:p>
-    <w:p>
-      <w:r>
-        <w:lastRenderedPageBreak/>
-        <w:t>Slide 27</w:t>
-      </w:r>
-    </w:p>
-    <w:p/>
-    <w:p>
-      <w:r>
-        <w:object w:dxaOrig="12805" w:dyaOrig="7189">
-          <v:shape id="_x0000_i1051" type="#_x0000_t75" style="width:480pt;height:269.65pt" o:ole="">
-            <v:imagedata r:id="rId60" o:title=""/>
-            <w10:bordertop type="single" width="4" shadow="t"/>
-            <w10:borderleft type="single" width="4" shadow="t"/>
-            <w10:borderbottom type="single" width="4" shadow="t"/>
-            <w10:borderright type="single" width="4" shadow="t"/>
-          </v:shape>
-          <o:OLEObject Type="Link" ProgID="PowerPoint.Slide.8" ShapeID="_x0000_i1051" DrawAspect="Content" r:id="rId61" UpdateMode="Always">
-            <o:LinkType>EnhancedMetaFile</o:LinkType>
-            <o:LockedField>false</o:LockedField>
-          </o:OLEObject>
-        </w:object>
-      </w:r>
-    </w:p>
-    <w:p/>
-    <w:p>
-      <w:r>
-        <w:t>Run the `kitchen list` command to display our test matrix. You should see a single instance.</w:t>
-      </w:r>
-    </w:p>
-    <w:p/>
-    <w:p/>
-    <w:p>
-      <w:r>
-        <w:br w:type="page"/>
-      </w:r>
-    </w:p>
-    <w:p>
-      <w:r>
-        <w:lastRenderedPageBreak/>
-        <w:t>Slide 28</w:t>
-      </w:r>
-    </w:p>
-    <w:p/>
-    <w:p>
-      <w:r>
-        <w:object w:dxaOrig="12805" w:dyaOrig="7189">
-          <v:shape id="_x0000_i1052" type="#_x0000_t75" style="width:480pt;height:269.65pt" o:ole="">
-            <v:imagedata r:id="rId62" o:title=""/>
-            <w10:bordertop type="single" width="4" shadow="t"/>
-            <w10:borderleft type="single" width="4" shadow="t"/>
-            <w10:borderbottom type="single" width="4" shadow="t"/>
-            <w10:borderright type="single" width="4" shadow="t"/>
-          </v:shape>
-          <o:OLEObject Type="Link" ProgID="PowerPoint.Slide.8" ShapeID="_x0000_i1052" DrawAspect="Content" r:id="rId63" UpdateMode="Always">
-            <o:LinkType>EnhancedMetaFile</o:LinkType>
-            <o:LockedField>false</o:LockedField>
-          </o:OLEObject>
-        </w:object>
-      </w:r>
-    </w:p>
-    <w:p/>
-    <w:p>
-      <w:r>
-        <w:t>Now that we've defined the test matrix that we want to support, it is time to understand how to use Test Kitchen to create an instance, converge a run list of recipes on that instance, verify that the instance is in the desired state, and then destroy the instance.</w:t>
-      </w:r>
-    </w:p>
-    <w:p/>
-    <w:p/>
-    <w:p>
-      <w:r>
-        <w:br w:type="page"/>
-      </w:r>
-    </w:p>
-    <w:p>
-      <w:r>
-        <w:lastRenderedPageBreak/>
-        <w:t>Slide 29</w:t>
-      </w:r>
-    </w:p>
-    <w:p/>
-    <w:p>
-      <w:r>
-        <w:object w:dxaOrig="12805" w:dyaOrig="7189">
-          <v:shape id="_x0000_i1053" type="#_x0000_t75" style="width:480pt;height:269.65pt" o:ole="">
-            <v:imagedata r:id="rId64" o:title=""/>
-            <w10:bordertop type="single" width="4" shadow="t"/>
-            <w10:borderleft type="single" width="4" shadow="t"/>
-            <w10:borderbottom type="single" width="4" shadow="t"/>
-            <w10:borderright type="single" width="4" shadow="t"/>
-          </v:shape>
-          <o:OLEObject Type="Link" ProgID="PowerPoint.Slide.8" ShapeID="_x0000_i1053" DrawAspect="Content" r:id="rId65" UpdateMode="Always">
-            <o:LinkType>EnhancedMetaFile</o:LinkType>
-            <o:LockedField>false</o:LockedField>
-          </o:OLEObject>
-        </w:object>
-      </w:r>
-    </w:p>
-    <w:p/>
-    <w:p>
-      <w:r>
-        <w:t>The first kitchen command is `kitchen create`.</w:t>
-      </w:r>
-    </w:p>
-    <w:p/>
-    <w:p>
-      <w:r>
-        <w:t>To create an instance means to turn on virtual or cloud instances for the platforms specified in the kitchen configuration.</w:t>
-      </w:r>
-    </w:p>
-    <w:p/>
-    <w:p>
-      <w:r>
-        <w:t>In our case, this command would use the Docker driver to create a docker image based on centos-6.7.</w:t>
+        <w:t>Instructor Note: The command does allow you to create specific instances by name or all instances that match a provided criteria.</w:t>
+      </w:r>
+    </w:p>
+    <w:p/>
+    <w:p/>
+    <w:p>
+      <w:r>
+        <w:br w:type="page"/>
+      </w:r>
+    </w:p>
+    <w:p>
+      <w:r>
+        <w:lastRenderedPageBreak/>
+        <w:t>Slide 30</w:t>
+      </w:r>
+    </w:p>
+    <w:p/>
+    <w:p>
+      <w:r>
+        <w:object w:dxaOrig="12770" w:dyaOrig="7199">
+          <v:shape id="_x0000_i1053" type="#_x0000_t75" style="width:478.95pt;height:270.45pt" o:ole="">
+            <v:imagedata r:id="rId66" o:title=""/>
+            <w10:bordertop type="single" width="4" shadow="t"/>
+            <w10:borderleft type="single" width="4" shadow="t"/>
+            <w10:borderbottom type="single" width="4" shadow="t"/>
+            <w10:borderright type="single" width="4" shadow="t"/>
+          </v:shape>
+          <o:OLEObject Type="Link" ProgID="PowerPoint.Slide.8" ShapeID="_x0000_i1053" DrawAspect="Content" r:id="rId67" UpdateMode="Always">
+            <o:LinkType>EnhancedMetaFile</o:LinkType>
+            <o:LockedField>false</o:LockedField>
+          </o:OLEObject>
+        </w:object>
+      </w:r>
+    </w:p>
+    <w:p/>
+    <w:p>
+      <w:r>
+        <w:t>Creating an image gives us a instance to test our cookbooks but it still would leave us with the work of installing chef and applying the cookbook defined in our .kitchen.yml run list.</w:t>
+      </w:r>
+    </w:p>
+    <w:p/>
+    <w:p>
+      <w:r>
+        <w:t>So let's introduce you to the second kitchen command: `kitchen converge`.</w:t>
+      </w:r>
+    </w:p>
+    <w:p/>
+    <w:p>
+      <w:r>
+        <w:t>Converging an instance will create the instance if it has not already been created. Then it will install chef and apply that cookbook to that instance.</w:t>
+      </w:r>
+    </w:p>
+    <w:p/>
+    <w:p>
+      <w:r>
+        <w:t>In our case, this command would take our image and install chef and apply the workstation cookbook's default recipe.</w:t>
       </w:r>
     </w:p>
     <w:p/>
@@ -1431,62 +1502,51 @@
           <w:rFonts w:hAnsi="Arial"/>
           <w:vanish/>
         </w:rPr>
-        <w:t>Instructor Note: The command does allow you to create specific instances by name or all instances that match a provided criteria.</w:t>
-      </w:r>
-    </w:p>
-    <w:p/>
-    <w:p/>
-    <w:p>
-      <w:r>
-        <w:br w:type="page"/>
-      </w:r>
-    </w:p>
-    <w:p>
-      <w:r>
-        <w:lastRenderedPageBreak/>
-        <w:t>Slide 30</w:t>
-      </w:r>
-    </w:p>
-    <w:p/>
-    <w:p>
-      <w:r>
-        <w:object w:dxaOrig="12805" w:dyaOrig="7189">
-          <v:shape id="_x0000_i1054" type="#_x0000_t75" style="width:480.2pt;height:269.85pt" o:ole="">
-            <v:imagedata r:id="rId66" o:title=""/>
-            <w10:bordertop type="single" width="4" shadow="t"/>
-            <w10:borderleft type="single" width="4" shadow="t"/>
-            <w10:borderbottom type="single" width="4" shadow="t"/>
-            <w10:borderright type="single" width="4" shadow="t"/>
-          </v:shape>
-          <o:OLEObject Type="Link" ProgID="PowerPoint.Slide.8" ShapeID="_x0000_i1054" DrawAspect="Content" r:id="rId67" UpdateMode="Always">
-            <o:LinkType>EnhancedMetaFile</o:LinkType>
-            <o:LockedField>false</o:LockedField>
-          </o:OLEObject>
-        </w:object>
-      </w:r>
-    </w:p>
-    <w:p/>
-    <w:p>
-      <w:r>
-        <w:t>Creating an image gives us a instance to test our cookbooks but it still would leave us with the work of installing chef and applying the cookbook defined in our .kitchen.yml run list.</w:t>
-      </w:r>
-    </w:p>
-    <w:p/>
-    <w:p>
-      <w:r>
-        <w:t>So let's introduce you to the second kitchen command: `kitchen converge`.</w:t>
-      </w:r>
-    </w:p>
-    <w:p/>
-    <w:p>
-      <w:r>
-        <w:t>Converging an instance will create the instance if it has not already been created. Then it will install chef and apply that cookbook to that instance.</w:t>
-      </w:r>
-    </w:p>
-    <w:p/>
-    <w:p>
-      <w:r>
-        <w:t>In our case, this command would take our image and install chef and apply the workstation cookbook's default recipe.</w:t>
+        <w:t>Instructor Note: It also, like the `kitchen create` commands, defaults to all instances when executed without any parameters. And is capable of accepting parameters to converge a specific instance or all instances that match the provided criteria.</w:t>
+      </w:r>
+    </w:p>
+    <w:p/>
+    <w:p/>
+    <w:p/>
+    <w:p>
+      <w:r>
+        <w:br w:type="page"/>
+      </w:r>
+    </w:p>
+    <w:p>
+      <w:r>
+        <w:lastRenderedPageBreak/>
+        <w:t>Slide 31</w:t>
+      </w:r>
+    </w:p>
+    <w:p/>
+    <w:p>
+      <w:r>
+        <w:object w:dxaOrig="12770" w:dyaOrig="7199">
+          <v:shape id="_x0000_i1054" type="#_x0000_t75" style="width:478.95pt;height:270.45pt" o:ole="">
+            <v:imagedata r:id="rId68" o:title=""/>
+            <w10:bordertop type="single" width="4" shadow="t"/>
+            <w10:borderleft type="single" width="4" shadow="t"/>
+            <w10:borderbottom type="single" width="4" shadow="t"/>
+            <w10:borderright type="single" width="4" shadow="t"/>
+          </v:shape>
+          <o:OLEObject Type="Link" ProgID="PowerPoint.Slide.8" ShapeID="_x0000_i1054" DrawAspect="Content" r:id="rId69" UpdateMode="Always">
+            <o:LinkType>EnhancedMetaFile</o:LinkType>
+            <o:LockedField>false</o:LockedField>
+          </o:OLEObject>
+        </w:object>
+      </w:r>
+    </w:p>
+    <w:p/>
+    <w:p>
+      <w:r>
+        <w:t>Be sure you are at ~/cookbooks/workstation and then run `kitchen converge` to verify that the workstation cookbook is able to converge the default recipe against the platform centos 6.7.</w:t>
+      </w:r>
+    </w:p>
+    <w:p/>
+    <w:p>
+      <w:r>
+        <w:t>The workstation cookbook should successfully apply the default recipe. If an error occurs, lets stop and troubleshoot the issues.</w:t>
       </w:r>
     </w:p>
     <w:p/>
@@ -1502,51 +1562,44 @@
           <w:rFonts w:hAnsi="Arial"/>
           <w:vanish/>
         </w:rPr>
-        <w:t>Instructor Note: It also, like the `kitchen create` commands, defaults to all instances when executed without any parameters. And is capable of accepting parameters to converge a specific instance or all instances that match the provided criteria.</w:t>
-      </w:r>
-    </w:p>
-    <w:p/>
-    <w:p/>
-    <w:p/>
-    <w:p>
-      <w:r>
-        <w:br w:type="page"/>
-      </w:r>
-    </w:p>
-    <w:p>
-      <w:r>
-        <w:lastRenderedPageBreak/>
-        <w:t>Slide 31</w:t>
-      </w:r>
-    </w:p>
-    <w:p/>
-    <w:p>
-      <w:r>
-        <w:object w:dxaOrig="12805" w:dyaOrig="7189">
-          <v:shape id="_x0000_i1055" type="#_x0000_t75" style="width:480.2pt;height:269.85pt" o:ole="">
-            <v:imagedata r:id="rId68" o:title=""/>
-            <w10:bordertop type="single" width="4" shadow="t"/>
-            <w10:borderleft type="single" width="4" shadow="t"/>
-            <w10:borderbottom type="single" width="4" shadow="t"/>
-            <w10:borderright type="single" width="4" shadow="t"/>
-          </v:shape>
-          <o:OLEObject Type="Link" ProgID="PowerPoint.Slide.8" ShapeID="_x0000_i1055" DrawAspect="Content" r:id="rId69" UpdateMode="Always">
-            <o:LinkType>EnhancedMetaFile</o:LinkType>
-            <o:LockedField>false</o:LockedField>
-          </o:OLEObject>
-        </w:object>
-      </w:r>
-    </w:p>
-    <w:p/>
-    <w:p>
-      <w:r>
-        <w:t>Be sure you are at ~/cookbooks/workstation and then run `kitchen converge` to verify that the workstation cookbook is able to converge the default recipe against the platform centos 6.7.</w:t>
-      </w:r>
-    </w:p>
-    <w:p/>
-    <w:p>
-      <w:r>
-        <w:t>The workstation cookbook should successfully apply the default recipe. If an error occurs, lets stop and troubleshoot the issues.</w:t>
+        <w:t>Instructor Note: It can take about four minutes for this task to complete on the system. During this time you could demo Test Kitchen on your local workstation using Vagrant and Virtual Box.</w:t>
+      </w:r>
+    </w:p>
+    <w:p/>
+    <w:p/>
+    <w:p>
+      <w:r>
+        <w:br w:type="page"/>
+      </w:r>
+    </w:p>
+    <w:p>
+      <w:r>
+        <w:lastRenderedPageBreak/>
+        <w:t>Slide 32</w:t>
+      </w:r>
+    </w:p>
+    <w:p/>
+    <w:p>
+      <w:r>
+        <w:object w:dxaOrig="12770" w:dyaOrig="7199">
+          <v:shape id="_x0000_i1055" type="#_x0000_t75" style="width:478.95pt;height:270.45pt" o:ole="">
+            <v:imagedata r:id="rId70" o:title=""/>
+            <w10:bordertop type="single" width="4" shadow="t"/>
+            <w10:borderleft type="single" width="4" shadow="t"/>
+            <w10:borderbottom type="single" width="4" shadow="t"/>
+            <w10:borderright type="single" width="4" shadow="t"/>
+          </v:shape>
+          <o:OLEObject Type="Link" ProgID="PowerPoint.Slide.8" ShapeID="_x0000_i1055" DrawAspect="Content" r:id="rId71" UpdateMode="Always">
+            <o:LinkType>EnhancedMetaFile</o:LinkType>
+            <o:LockedField>false</o:LockedField>
+          </o:OLEObject>
+        </w:object>
+      </w:r>
+    </w:p>
+    <w:p/>
+    <w:p>
+      <w:r>
+        <w:t xml:space="preserve">Do the same thing again for the apache cookbook. Update the .kitchen.yml file so that it converges the apache cookbook's default recipe on the centos-6.7 platform with the docker driver. </w:t>
       </w:r>
     </w:p>
     <w:p/>
@@ -1562,44 +1615,161 @@
           <w:rFonts w:hAnsi="Arial"/>
           <w:vanish/>
         </w:rPr>
-        <w:t>Instructor Note: It can take about four minutes for this task to complete on the system. During this time you could demo Test Kitchen on your local workstation using Vagrant and Virtual Box.</w:t>
-      </w:r>
-    </w:p>
-    <w:p/>
-    <w:p/>
-    <w:p>
-      <w:r>
-        <w:br w:type="page"/>
-      </w:r>
-    </w:p>
-    <w:p>
-      <w:r>
-        <w:lastRenderedPageBreak/>
-        <w:t>Slide 32</w:t>
-      </w:r>
-    </w:p>
-    <w:p/>
-    <w:p>
-      <w:r>
-        <w:object w:dxaOrig="12805" w:dyaOrig="7189">
-          <v:shape id="_x0000_i1056" type="#_x0000_t75" style="width:480.2pt;height:269.85pt" o:ole="">
-            <v:imagedata r:id="rId70" o:title=""/>
-            <w10:bordertop type="single" width="4" shadow="t"/>
-            <w10:borderleft type="single" width="4" shadow="t"/>
-            <w10:borderbottom type="single" width="4" shadow="t"/>
-            <w10:borderright type="single" width="4" shadow="t"/>
-          </v:shape>
-          <o:OLEObject Type="Link" ProgID="PowerPoint.Slide.8" ShapeID="_x0000_i1056" DrawAspect="Content" r:id="rId71" UpdateMode="Always">
-            <o:LinkType>EnhancedMetaFile</o:LinkType>
-            <o:LockedField>false</o:LockedField>
-          </o:OLEObject>
-        </w:object>
-      </w:r>
-    </w:p>
-    <w:p/>
-    <w:p>
-      <w:r>
-        <w:t xml:space="preserve">Do the same thing again for the apache cookbook. Update the .kitchen.yml file so that it converges the apache cookbook's default recipe on the centos-6.7 platform with the docker driver. </w:t>
+        <w:t>Instructor Note: Allow 8 minutes to complete this exercise.</w:t>
+      </w:r>
+    </w:p>
+    <w:p/>
+    <w:p/>
+    <w:p>
+      <w:r>
+        <w:br w:type="page"/>
+      </w:r>
+    </w:p>
+    <w:p>
+      <w:r>
+        <w:lastRenderedPageBreak/>
+        <w:t>Slide 33</w:t>
+      </w:r>
+    </w:p>
+    <w:p/>
+    <w:p>
+      <w:r>
+        <w:object w:dxaOrig="12770" w:dyaOrig="7199">
+          <v:shape id="_x0000_i1056" type="#_x0000_t75" style="width:478.95pt;height:270.45pt" o:ole="">
+            <v:imagedata r:id="rId72" o:title=""/>
+            <w10:bordertop type="single" width="4" shadow="t"/>
+            <w10:borderleft type="single" width="4" shadow="t"/>
+            <w10:borderbottom type="single" width="4" shadow="t"/>
+            <w10:borderright type="single" width="4" shadow="t"/>
+          </v:shape>
+          <o:OLEObject Type="Link" ProgID="PowerPoint.Slide.8" ShapeID="_x0000_i1056" DrawAspect="Content" r:id="rId73" UpdateMode="Always">
+            <o:LinkType>EnhancedMetaFile</o:LinkType>
+            <o:LockedField>false</o:LockedField>
+          </o:OLEObject>
+        </w:object>
+      </w:r>
+    </w:p>
+    <w:p/>
+    <w:p>
+      <w:r>
+        <w:t>Like you did before, update the .kitchen.yml file to use the docker driver and the centos-6.7 platform.</w:t>
+      </w:r>
+    </w:p>
+    <w:p/>
+    <w:p/>
+    <w:p>
+      <w:r>
+        <w:br w:type="page"/>
+      </w:r>
+    </w:p>
+    <w:p>
+      <w:r>
+        <w:lastRenderedPageBreak/>
+        <w:t>Slide 34</w:t>
+      </w:r>
+    </w:p>
+    <w:p/>
+    <w:p>
+      <w:r>
+        <w:object w:dxaOrig="12770" w:dyaOrig="7199">
+          <v:shape id="_x0000_i1057" type="#_x0000_t75" style="width:478.95pt;height:270.45pt" o:ole="">
+            <v:imagedata r:id="rId74" o:title=""/>
+            <w10:bordertop type="single" width="4" shadow="t"/>
+            <w10:borderleft type="single" width="4" shadow="t"/>
+            <w10:borderbottom type="single" width="4" shadow="t"/>
+            <w10:borderright type="single" width="4" shadow="t"/>
+          </v:shape>
+          <o:OLEObject Type="Link" ProgID="PowerPoint.Slide.8" ShapeID="_x0000_i1057" DrawAspect="Content" r:id="rId75" UpdateMode="Always">
+            <o:LinkType>EnhancedMetaFile</o:LinkType>
+            <o:LockedField>false</o:LockedField>
+          </o:OLEObject>
+        </w:object>
+      </w:r>
+    </w:p>
+    <w:p/>
+    <w:p>
+      <w:r>
+        <w:t>Change into the apache cookbook folder.</w:t>
+      </w:r>
+    </w:p>
+    <w:p/>
+    <w:p/>
+    <w:p>
+      <w:r>
+        <w:br w:type="page"/>
+      </w:r>
+    </w:p>
+    <w:p>
+      <w:r>
+        <w:lastRenderedPageBreak/>
+        <w:t>Slide 35</w:t>
+      </w:r>
+    </w:p>
+    <w:p/>
+    <w:p>
+      <w:r>
+        <w:object w:dxaOrig="12770" w:dyaOrig="7199">
+          <v:shape id="_x0000_i1058" type="#_x0000_t75" style="width:478.95pt;height:270.45pt" o:ole="">
+            <v:imagedata r:id="rId76" o:title=""/>
+            <w10:bordertop type="single" width="4" shadow="t"/>
+            <w10:borderleft type="single" width="4" shadow="t"/>
+            <w10:borderbottom type="single" width="4" shadow="t"/>
+            <w10:borderright type="single" width="4" shadow="t"/>
+          </v:shape>
+          <o:OLEObject Type="Link" ProgID="PowerPoint.Slide.8" ShapeID="_x0000_i1058" DrawAspect="Content" r:id="rId77" UpdateMode="Always">
+            <o:LinkType>EnhancedMetaFile</o:LinkType>
+            <o:LockedField>false</o:LockedField>
+          </o:OLEObject>
+        </w:object>
+      </w:r>
+    </w:p>
+    <w:p/>
+    <w:p>
+      <w:r>
+        <w:t xml:space="preserve">Execute `kitchen converge` to validate that our apache cookbook's default recipe is able to converge on the centos-6.7 instance. </w:t>
+      </w:r>
+    </w:p>
+    <w:p/>
+    <w:p/>
+    <w:p>
+      <w:r>
+        <w:br w:type="page"/>
+      </w:r>
+    </w:p>
+    <w:p>
+      <w:r>
+        <w:lastRenderedPageBreak/>
+        <w:t>Slide 36</w:t>
+      </w:r>
+    </w:p>
+    <w:p/>
+    <w:p>
+      <w:r>
+        <w:object w:dxaOrig="12770" w:dyaOrig="7199">
+          <v:shape id="_x0000_i1059" type="#_x0000_t75" style="width:478.95pt;height:270.45pt" o:ole="">
+            <v:imagedata r:id="rId78" o:title=""/>
+            <w10:bordertop type="single" width="4" shadow="t"/>
+            <w10:borderleft type="single" width="4" shadow="t"/>
+            <w10:borderbottom type="single" width="4" shadow="t"/>
+            <w10:borderright type="single" width="4" shadow="t"/>
+          </v:shape>
+          <o:OLEObject Type="Link" ProgID="PowerPoint.Slide.8" ShapeID="_x0000_i1059" DrawAspect="Content" r:id="rId79" UpdateMode="Always">
+            <o:LinkType>EnhancedMetaFile</o:LinkType>
+            <o:LockedField>false</o:LockedField>
+          </o:OLEObject>
+        </w:object>
+      </w:r>
+    </w:p>
+    <w:p/>
+    <w:p>
+      <w:r>
+        <w:t>So what does this test when kitchen converges a recipe?</w:t>
+      </w:r>
+    </w:p>
+    <w:p/>
+    <w:p>
+      <w:r>
+        <w:t>What does it NOT test when kitchen converges a recipe?</w:t>
       </w:r>
     </w:p>
     <w:p/>
@@ -1615,161 +1785,45 @@
           <w:rFonts w:hAnsi="Arial"/>
           <w:vanish/>
         </w:rPr>
-        <w:t>Instructor Note: Allow 8 minutes to complete this exercise.</w:t>
-      </w:r>
-    </w:p>
-    <w:p/>
-    <w:p/>
-    <w:p>
-      <w:r>
-        <w:br w:type="page"/>
-      </w:r>
-    </w:p>
-    <w:p>
-      <w:r>
-        <w:lastRenderedPageBreak/>
-        <w:t>Slide 33</w:t>
-      </w:r>
-    </w:p>
-    <w:p/>
-    <w:p>
-      <w:r>
-        <w:object w:dxaOrig="12805" w:dyaOrig="7189">
-          <v:shape id="_x0000_i1057" type="#_x0000_t75" style="width:480.2pt;height:269.85pt" o:ole="">
-            <v:imagedata r:id="rId72" o:title=""/>
-            <w10:bordertop type="single" width="4" shadow="t"/>
-            <w10:borderleft type="single" width="4" shadow="t"/>
-            <w10:borderbottom type="single" width="4" shadow="t"/>
-            <w10:borderright type="single" width="4" shadow="t"/>
-          </v:shape>
-          <o:OLEObject Type="Link" ProgID="PowerPoint.Slide.8" ShapeID="_x0000_i1057" DrawAspect="Content" r:id="rId73" UpdateMode="Always">
-            <o:LinkType>EnhancedMetaFile</o:LinkType>
-            <o:LockedField>false</o:LockedField>
-          </o:OLEObject>
-        </w:object>
-      </w:r>
-    </w:p>
-    <w:p/>
-    <w:p>
-      <w:r>
-        <w:t>Like you did before, update the .kitchen.yml file to use the docker driver and the centos-6.7 platform.</w:t>
-      </w:r>
-    </w:p>
-    <w:p/>
-    <w:p/>
-    <w:p>
-      <w:r>
-        <w:br w:type="page"/>
-      </w:r>
-    </w:p>
-    <w:p>
-      <w:r>
-        <w:lastRenderedPageBreak/>
-        <w:t>Slide 34</w:t>
-      </w:r>
-    </w:p>
-    <w:p/>
-    <w:p>
-      <w:r>
-        <w:object w:dxaOrig="12805" w:dyaOrig="7189">
-          <v:shape id="_x0000_i1058" type="#_x0000_t75" style="width:480.2pt;height:269.85pt" o:ole="">
-            <v:imagedata r:id="rId74" o:title=""/>
-            <w10:bordertop type="single" width="4" shadow="t"/>
-            <w10:borderleft type="single" width="4" shadow="t"/>
-            <w10:borderbottom type="single" width="4" shadow="t"/>
-            <w10:borderright type="single" width="4" shadow="t"/>
-          </v:shape>
-          <o:OLEObject Type="Link" ProgID="PowerPoint.Slide.8" ShapeID="_x0000_i1058" DrawAspect="Content" r:id="rId75" UpdateMode="Always">
-            <o:LinkType>EnhancedMetaFile</o:LinkType>
-            <o:LockedField>false</o:LockedField>
-          </o:OLEObject>
-        </w:object>
-      </w:r>
-    </w:p>
-    <w:p/>
-    <w:p>
-      <w:r>
-        <w:t>Change into the apache cookbook folder.</w:t>
-      </w:r>
-    </w:p>
-    <w:p/>
-    <w:p/>
-    <w:p>
-      <w:r>
-        <w:br w:type="page"/>
-      </w:r>
-    </w:p>
-    <w:p>
-      <w:r>
-        <w:lastRenderedPageBreak/>
-        <w:t>Slide 35</w:t>
-      </w:r>
-    </w:p>
-    <w:p/>
-    <w:p>
-      <w:r>
-        <w:object w:dxaOrig="12805" w:dyaOrig="7189">
-          <v:shape id="_x0000_i1059" type="#_x0000_t75" style="width:480.2pt;height:269.85pt" o:ole="">
-            <v:imagedata r:id="rId76" o:title=""/>
-            <w10:bordertop type="single" width="4" shadow="t"/>
-            <w10:borderleft type="single" width="4" shadow="t"/>
-            <w10:borderbottom type="single" width="4" shadow="t"/>
-            <w10:borderright type="single" width="4" shadow="t"/>
-          </v:shape>
-          <o:OLEObject Type="Link" ProgID="PowerPoint.Slide.8" ShapeID="_x0000_i1059" DrawAspect="Content" r:id="rId77" UpdateMode="Always">
-            <o:LinkType>EnhancedMetaFile</o:LinkType>
-            <o:LockedField>false</o:LockedField>
-          </o:OLEObject>
-        </w:object>
-      </w:r>
-    </w:p>
-    <w:p/>
-    <w:p>
-      <w:r>
-        <w:t xml:space="preserve">Execute `kitchen converge` to validate that our apache cookbook's default recipe is able to converge on the centos-6.7 instance. </w:t>
-      </w:r>
-    </w:p>
-    <w:p/>
-    <w:p/>
-    <w:p>
-      <w:r>
-        <w:br w:type="page"/>
-      </w:r>
-    </w:p>
-    <w:p>
-      <w:r>
-        <w:lastRenderedPageBreak/>
-        <w:t>Slide 36</w:t>
-      </w:r>
-    </w:p>
-    <w:p/>
-    <w:p>
-      <w:r>
-        <w:object w:dxaOrig="12805" w:dyaOrig="7189">
-          <v:shape id="_x0000_i1060" type="#_x0000_t75" style="width:480.2pt;height:269.85pt" o:ole="">
-            <v:imagedata r:id="rId78" o:title=""/>
-            <w10:bordertop type="single" width="4" shadow="t"/>
-            <w10:borderleft type="single" width="4" shadow="t"/>
-            <w10:borderbottom type="single" width="4" shadow="t"/>
-            <w10:borderright type="single" width="4" shadow="t"/>
-          </v:shape>
-          <o:OLEObject Type="Link" ProgID="PowerPoint.Slide.8" ShapeID="_x0000_i1060" DrawAspect="Content" r:id="rId79" UpdateMode="Always">
-            <o:LinkType>EnhancedMetaFile</o:LinkType>
-            <o:LockedField>false</o:LockedField>
-          </o:OLEObject>
-        </w:object>
-      </w:r>
-    </w:p>
-    <w:p/>
-    <w:p>
-      <w:r>
-        <w:t>So what does this test when kitchen converges a recipe?</w:t>
-      </w:r>
-    </w:p>
-    <w:p/>
-    <w:p>
-      <w:r>
-        <w:t>What does it NOT test when kitchen converges a recipe?</w:t>
+        <w:t>Instructor Note: Converging the recipe is able to validate that our recipe is defined without error. However, converging a particular recipe does not validate that the intended goal of the recipe has been successfully executed.</w:t>
+      </w:r>
+    </w:p>
+    <w:p/>
+    <w:p/>
+    <w:p/>
+    <w:p>
+      <w:r>
+        <w:br w:type="page"/>
+      </w:r>
+    </w:p>
+    <w:p>
+      <w:r>
+        <w:lastRenderedPageBreak/>
+        <w:t>Slide 37</w:t>
+      </w:r>
+    </w:p>
+    <w:p/>
+    <w:p>
+      <w:r>
+        <w:object w:dxaOrig="12770" w:dyaOrig="7199">
+          <v:shape id="_x0000_i1060" type="#_x0000_t75" style="width:478.95pt;height:270.45pt" o:ole="">
+            <v:imagedata r:id="rId80" o:title=""/>
+            <w10:bordertop type="single" width="4" shadow="t"/>
+            <w10:borderleft type="single" width="4" shadow="t"/>
+            <w10:borderbottom type="single" width="4" shadow="t"/>
+            <w10:borderright type="single" width="4" shadow="t"/>
+          </v:shape>
+          <o:OLEObject Type="Link" ProgID="PowerPoint.Slide.8" ShapeID="_x0000_i1060" DrawAspect="Content" r:id="rId81" UpdateMode="Always">
+            <o:LinkType>EnhancedMetaFile</o:LinkType>
+            <o:LockedField>false</o:LockedField>
+          </o:OLEObject>
+        </w:object>
+      </w:r>
+    </w:p>
+    <w:p/>
+    <w:p>
+      <w:r>
+        <w:t>What is left to validate to ensure that the cookbook successfully applied the policy defined in the recipe?</w:t>
       </w:r>
     </w:p>
     <w:p/>
@@ -1785,60 +1839,6 @@
           <w:rFonts w:hAnsi="Arial"/>
           <w:vanish/>
         </w:rPr>
-        <w:t>Instructor Note: Converging the recipe is able to validate that our recipe is defined without error. However, converging a particular recipe does not validate that the intended goal of the recipe has been successfully executed.</w:t>
-      </w:r>
-    </w:p>
-    <w:p/>
-    <w:p/>
-    <w:p/>
-    <w:p>
-      <w:r>
-        <w:br w:type="page"/>
-      </w:r>
-    </w:p>
-    <w:p>
-      <w:r>
-        <w:lastRenderedPageBreak/>
-        <w:t>Slide 37</w:t>
-      </w:r>
-    </w:p>
-    <w:p/>
-    <w:p>
-      <w:r>
-        <w:object w:dxaOrig="12805" w:dyaOrig="7189">
-          <v:shape id="_x0000_i1061" type="#_x0000_t75" style="width:480.2pt;height:269.85pt" o:ole="">
-            <v:imagedata r:id="rId80" o:title=""/>
-            <w10:bordertop type="single" width="4" shadow="t"/>
-            <w10:borderleft type="single" width="4" shadow="t"/>
-            <w10:borderbottom type="single" width="4" shadow="t"/>
-            <w10:borderright type="single" width="4" shadow="t"/>
-          </v:shape>
-          <o:OLEObject Type="Link" ProgID="PowerPoint.Slide.8" ShapeID="_x0000_i1061" DrawAspect="Content" r:id="rId81" UpdateMode="Always">
-            <o:LinkType>EnhancedMetaFile</o:LinkType>
-            <o:LockedField>false</o:LockedField>
-          </o:OLEObject>
-        </w:object>
-      </w:r>
-    </w:p>
-    <w:p/>
-    <w:p>
-      <w:r>
-        <w:t>What is left to validate to ensure that the cookbook successfully applied the policy defined in the recipe?</w:t>
-      </w:r>
-    </w:p>
-    <w:p/>
-    <w:p>
-      <w:pPr>
-        <w:rPr>
-          <w:rFonts w:hAnsi="Arial"/>
-          <w:vanish/>
-        </w:rPr>
-      </w:pPr>
-      <w:r>
-        <w:rPr>
-          <w:rFonts w:hAnsi="Arial"/>
-          <w:vanish/>
-        </w:rPr>
         <w:t>Instructor Note: Converging the instance ensured that the recipe was able to install a package, write out a file, and start and enable a service. But what it was unable to check to see if the system was configured correctly -- is our instance serving up our custom home page.</w:t>
       </w:r>
     </w:p>
@@ -1858,15 +1858,15 @@
     <w:p/>
     <w:p>
       <w:r>
-        <w:object w:dxaOrig="12805" w:dyaOrig="7189">
-          <v:shape id="_x0000_i1062" type="#_x0000_t75" style="width:480.2pt;height:269.85pt" o:ole="">
+        <w:object w:dxaOrig="12770" w:dyaOrig="7199">
+          <v:shape id="_x0000_i1061" type="#_x0000_t75" style="width:478.95pt;height:270.45pt" o:ole="">
             <v:imagedata r:id="rId82" o:title=""/>
             <w10:bordertop type="single" width="4" shadow="t"/>
             <w10:borderleft type="single" width="4" shadow="t"/>
             <w10:borderbottom type="single" width="4" shadow="t"/>
             <w10:borderright type="single" width="4" shadow="t"/>
           </v:shape>
-          <o:OLEObject Type="Link" ProgID="PowerPoint.Slide.8" ShapeID="_x0000_i1062" DrawAspect="Content" r:id="rId83" UpdateMode="Always">
+          <o:OLEObject Type="Link" ProgID="PowerPoint.Slide.8" ShapeID="_x0000_i1061" DrawAspect="Content" r:id="rId83" UpdateMode="Always">
             <o:LinkType>EnhancedMetaFile</o:LinkType>
             <o:LockedField>false</o:LockedField>
           </o:OLEObject>
@@ -1901,15 +1901,15 @@
     <w:p/>
     <w:p>
       <w:r>
-        <w:object w:dxaOrig="12805" w:dyaOrig="7189">
-          <v:shape id="_x0000_i1063" type="#_x0000_t75" style="width:480.2pt;height:269.85pt" o:ole="">
+        <w:object w:dxaOrig="12770" w:dyaOrig="7199">
+          <v:shape id="_x0000_i1062" type="#_x0000_t75" style="width:478.95pt;height:270.45pt" o:ole="">
             <v:imagedata r:id="rId84" o:title=""/>
             <w10:bordertop type="single" width="4" shadow="t"/>
             <w10:borderleft type="single" width="4" shadow="t"/>
             <w10:borderbottom type="single" width="4" shadow="t"/>
             <w10:borderright type="single" width="4" shadow="t"/>
           </v:shape>
-          <o:OLEObject Type="Link" ProgID="PowerPoint.Slide.8" ShapeID="_x0000_i1063" DrawAspect="Content" r:id="rId85" UpdateMode="Always">
+          <o:OLEObject Type="Link" ProgID="PowerPoint.Slide.8" ShapeID="_x0000_i1062" DrawAspect="Content" r:id="rId85" UpdateMode="Always">
             <o:LinkType>EnhancedMetaFile</o:LinkType>
             <o:LockedField>false</o:LockedField>
           </o:OLEObject>
@@ -2003,15 +2003,15 @@
     <w:p/>
     <w:p>
       <w:r>
-        <w:object w:dxaOrig="12805" w:dyaOrig="7189">
-          <v:shape id="_x0000_i1064" type="#_x0000_t75" style="width:480.2pt;height:269.85pt" o:ole="">
+        <w:object w:dxaOrig="12770" w:dyaOrig="7199">
+          <v:shape id="_x0000_i1063" type="#_x0000_t75" style="width:478.95pt;height:270.45pt" o:ole="">
             <v:imagedata r:id="rId86" o:title=""/>
             <w10:bordertop type="single" width="4" shadow="t"/>
             <w10:borderleft type="single" width="4" shadow="t"/>
             <w10:borderbottom type="single" width="4" shadow="t"/>
             <w10:borderright type="single" width="4" shadow="t"/>
           </v:shape>
-          <o:OLEObject Type="Link" ProgID="PowerPoint.Slide.8" ShapeID="_x0000_i1064" DrawAspect="Content" r:id="rId87" UpdateMode="Always">
+          <o:OLEObject Type="Link" ProgID="PowerPoint.Slide.8" ShapeID="_x0000_i1063" DrawAspect="Content" r:id="rId87" UpdateMode="Always">
             <o:LinkType>EnhancedMetaFile</o:LinkType>
             <o:LockedField>false</o:LockedField>
           </o:OLEObject>
@@ -2069,15 +2069,15 @@
     <w:p/>
     <w:p>
       <w:r>
-        <w:object w:dxaOrig="12805" w:dyaOrig="7189">
-          <v:shape id="_x0000_i1065" type="#_x0000_t75" style="width:480.2pt;height:269.85pt" o:ole="">
+        <w:object w:dxaOrig="12770" w:dyaOrig="7199">
+          <v:shape id="_x0000_i1064" type="#_x0000_t75" style="width:478.95pt;height:270.45pt" o:ole="">
             <v:imagedata r:id="rId88" o:title=""/>
             <w10:bordertop type="single" width="4" shadow="t"/>
             <w10:borderleft type="single" width="4" shadow="t"/>
             <w10:borderbottom type="single" width="4" shadow="t"/>
             <w10:borderright type="single" width="4" shadow="t"/>
           </v:shape>
-          <o:OLEObject Type="Link" ProgID="PowerPoint.Slide.8" ShapeID="_x0000_i1065" DrawAspect="Content" r:id="rId89" UpdateMode="Always">
+          <o:OLEObject Type="Link" ProgID="PowerPoint.Slide.8" ShapeID="_x0000_i1064" DrawAspect="Content" r:id="rId89" UpdateMode="Always">
             <o:LinkType>EnhancedMetaFile</o:LinkType>
             <o:LockedField>false</o:LockedField>
           </o:OLEObject>
@@ -2119,15 +2119,15 @@
     <w:p/>
     <w:p>
       <w:r>
-        <w:object w:dxaOrig="12805" w:dyaOrig="7189">
-          <v:shape id="_x0000_i1066" type="#_x0000_t75" style="width:480.2pt;height:269.85pt" o:ole="">
+        <w:object w:dxaOrig="12770" w:dyaOrig="7199">
+          <v:shape id="_x0000_i1065" type="#_x0000_t75" style="width:478.95pt;height:270.45pt" o:ole="">
             <v:imagedata r:id="rId90" o:title=""/>
             <w10:bordertop type="single" width="4" shadow="t"/>
             <w10:borderleft type="single" width="4" shadow="t"/>
             <w10:borderbottom type="single" width="4" shadow="t"/>
             <w10:borderright type="single" width="4" shadow="t"/>
           </v:shape>
-          <o:OLEObject Type="Link" ProgID="PowerPoint.Slide.8" ShapeID="_x0000_i1066" DrawAspect="Content" r:id="rId91" UpdateMode="Always">
+          <o:OLEObject Type="Link" ProgID="PowerPoint.Slide.8" ShapeID="_x0000_i1065" DrawAspect="Content" r:id="rId91" UpdateMode="Always">
             <o:LinkType>EnhancedMetaFile</o:LinkType>
             <o:LockedField>false</o:LockedField>
           </o:OLEObject>
@@ -2168,15 +2168,15 @@
     <w:p/>
     <w:p>
       <w:r>
-        <w:object w:dxaOrig="12805" w:dyaOrig="7189">
-          <v:shape id="_x0000_i1067" type="#_x0000_t75" style="width:480.2pt;height:269.85pt" o:ole="">
+        <w:object w:dxaOrig="12770" w:dyaOrig="7199">
+          <v:shape id="_x0000_i1066" type="#_x0000_t75" style="width:478.95pt;height:270.45pt" o:ole="">
             <v:imagedata r:id="rId92" o:title=""/>
             <w10:bordertop type="single" width="4" shadow="t"/>
             <w10:borderleft type="single" width="4" shadow="t"/>
             <w10:borderbottom type="single" width="4" shadow="t"/>
             <w10:borderright type="single" width="4" shadow="t"/>
           </v:shape>
-          <o:OLEObject Type="Link" ProgID="PowerPoint.Slide.8" ShapeID="_x0000_i1067" DrawAspect="Content" r:id="rId93" UpdateMode="Always">
+          <o:OLEObject Type="Link" ProgID="PowerPoint.Slide.8" ShapeID="_x0000_i1066" DrawAspect="Content" r:id="rId93" UpdateMode="Always">
             <o:LinkType>EnhancedMetaFile</o:LinkType>
             <o:LockedField>false</o:LockedField>
           </o:OLEObject>
@@ -2205,15 +2205,15 @@
     <w:p/>
     <w:p>
       <w:r>
-        <w:object w:dxaOrig="12805" w:dyaOrig="7189">
-          <v:shape id="_x0000_i1068" type="#_x0000_t75" style="width:480.2pt;height:269.85pt" o:ole="">
+        <w:object w:dxaOrig="12770" w:dyaOrig="7199">
+          <v:shape id="_x0000_i1067" type="#_x0000_t75" style="width:478.95pt;height:270.45pt" o:ole="">
             <v:imagedata r:id="rId94" o:title=""/>
             <w10:bordertop type="single" width="4" shadow="t"/>
             <w10:borderleft type="single" width="4" shadow="t"/>
             <w10:borderbottom type="single" width="4" shadow="t"/>
             <w10:borderright type="single" width="4" shadow="t"/>
           </v:shape>
-          <o:OLEObject Type="Link" ProgID="PowerPoint.Slide.8" ShapeID="_x0000_i1068" DrawAspect="Content" r:id="rId95" UpdateMode="Always">
+          <o:OLEObject Type="Link" ProgID="PowerPoint.Slide.8" ShapeID="_x0000_i1067" DrawAspect="Content" r:id="rId95" UpdateMode="Always">
             <o:LinkType>EnhancedMetaFile</o:LinkType>
             <o:LockedField>false</o:LockedField>
           </o:OLEObject>
@@ -2254,15 +2254,15 @@
     <w:p/>
     <w:p>
       <w:r>
-        <w:object w:dxaOrig="12805" w:dyaOrig="7189">
-          <v:shape id="_x0000_i1069" type="#_x0000_t75" style="width:480.2pt;height:269.85pt" o:ole="">
+        <w:object w:dxaOrig="12770" w:dyaOrig="7199">
+          <v:shape id="_x0000_i1068" type="#_x0000_t75" style="width:478.95pt;height:270.45pt" o:ole="">
             <v:imagedata r:id="rId96" o:title=""/>
             <w10:bordertop type="single" width="4" shadow="t"/>
             <w10:borderleft type="single" width="4" shadow="t"/>
             <w10:borderbottom type="single" width="4" shadow="t"/>
             <w10:borderright type="single" width="4" shadow="t"/>
           </v:shape>
-          <o:OLEObject Type="Link" ProgID="PowerPoint.Slide.8" ShapeID="_x0000_i1069" DrawAspect="Content" r:id="rId97" UpdateMode="Always">
+          <o:OLEObject Type="Link" ProgID="PowerPoint.Slide.8" ShapeID="_x0000_i1068" DrawAspect="Content" r:id="rId97" UpdateMode="Always">
             <o:LinkType>EnhancedMetaFile</o:LinkType>
             <o:LockedField>false</o:LockedField>
           </o:OLEObject>
@@ -2323,15 +2323,15 @@
     <w:p/>
     <w:p>
       <w:r>
-        <w:object w:dxaOrig="12805" w:dyaOrig="7189">
-          <v:shape id="_x0000_i1070" type="#_x0000_t75" style="width:480.2pt;height:269.85pt" o:ole="">
+        <w:object w:dxaOrig="12770" w:dyaOrig="7199">
+          <v:shape id="_x0000_i1069" type="#_x0000_t75" style="width:478.95pt;height:270.45pt" o:ole="">
             <v:imagedata r:id="rId98" o:title=""/>
             <w10:bordertop type="single" width="4" shadow="t"/>
             <w10:borderleft type="single" width="4" shadow="t"/>
             <w10:borderbottom type="single" width="4" shadow="t"/>
             <w10:borderright type="single" width="4" shadow="t"/>
           </v:shape>
-          <o:OLEObject Type="Link" ProgID="PowerPoint.Slide.8" ShapeID="_x0000_i1070" DrawAspect="Content" r:id="rId99" UpdateMode="Always">
+          <o:OLEObject Type="Link" ProgID="PowerPoint.Slide.8" ShapeID="_x0000_i1069" DrawAspect="Content" r:id="rId99" UpdateMode="Always">
             <o:LinkType>EnhancedMetaFile</o:LinkType>
             <o:LockedField>false</o:LockedField>
           </o:OLEObject>
@@ -2385,15 +2385,15 @@
     <w:p/>
     <w:p>
       <w:r>
-        <w:object w:dxaOrig="12805" w:dyaOrig="7189">
-          <v:shape id="_x0000_i1071" type="#_x0000_t75" style="width:480.2pt;height:269.85pt" o:ole="">
+        <w:object w:dxaOrig="12770" w:dyaOrig="7199">
+          <v:shape id="_x0000_i1070" type="#_x0000_t75" style="width:478.95pt;height:270.45pt" o:ole="">
             <v:imagedata r:id="rId100" o:title=""/>
             <w10:bordertop type="single" width="4" shadow="t"/>
             <w10:borderleft type="single" width="4" shadow="t"/>
             <w10:borderbottom type="single" width="4" shadow="t"/>
             <w10:borderright type="single" width="4" shadow="t"/>
           </v:shape>
-          <o:OLEObject Type="Link" ProgID="PowerPoint.Slide.8" ShapeID="_x0000_i1071" DrawAspect="Content" r:id="rId101" UpdateMode="Always">
+          <o:OLEObject Type="Link" ProgID="PowerPoint.Slide.8" ShapeID="_x0000_i1070" DrawAspect="Content" r:id="rId101" UpdateMode="Always">
             <o:LinkType>EnhancedMetaFile</o:LinkType>
             <o:LockedField>false</o:LockedField>
           </o:OLEObject>
@@ -2423,15 +2423,15 @@
     <w:p/>
     <w:p>
       <w:r>
-        <w:object w:dxaOrig="12805" w:dyaOrig="7189">
-          <v:shape id="_x0000_i1072" type="#_x0000_t75" style="width:480.2pt;height:269.85pt" o:ole="">
+        <w:object w:dxaOrig="12770" w:dyaOrig="7199">
+          <v:shape id="_x0000_i1071" type="#_x0000_t75" style="width:478.95pt;height:270.45pt" o:ole="">
             <v:imagedata r:id="rId102" o:title=""/>
             <w10:bordertop type="single" width="4" shadow="t"/>
             <w10:borderleft type="single" width="4" shadow="t"/>
             <w10:borderbottom type="single" width="4" shadow="t"/>
             <w10:borderright type="single" width="4" shadow="t"/>
           </v:shape>
-          <o:OLEObject Type="Link" ProgID="PowerPoint.Slide.8" ShapeID="_x0000_i1072" DrawAspect="Content" r:id="rId103" UpdateMode="Always">
+          <o:OLEObject Type="Link" ProgID="PowerPoint.Slide.8" ShapeID="_x0000_i1071" DrawAspect="Content" r:id="rId103" UpdateMode="Always">
             <o:LinkType>EnhancedMetaFile</o:LinkType>
             <o:LockedField>false</o:LockedField>
           </o:OLEObject>
@@ -2460,15 +2460,15 @@
     <w:p/>
     <w:p>
       <w:r>
-        <w:object w:dxaOrig="12805" w:dyaOrig="7189">
-          <v:shape id="_x0000_i1073" type="#_x0000_t75" style="width:480.2pt;height:269.85pt" o:ole="">
+        <w:object w:dxaOrig="12770" w:dyaOrig="7199">
+          <v:shape id="_x0000_i1072" type="#_x0000_t75" style="width:478.95pt;height:270.45pt" o:ole="">
             <v:imagedata r:id="rId104" o:title=""/>
             <w10:bordertop type="single" width="4" shadow="t"/>
             <w10:borderleft type="single" width="4" shadow="t"/>
             <w10:borderbottom type="single" width="4" shadow="t"/>
             <w10:borderright type="single" width="4" shadow="t"/>
           </v:shape>
-          <o:OLEObject Type="Link" ProgID="PowerPoint.Slide.8" ShapeID="_x0000_i1073" DrawAspect="Content" r:id="rId105" UpdateMode="Always">
+          <o:OLEObject Type="Link" ProgID="PowerPoint.Slide.8" ShapeID="_x0000_i1072" DrawAspect="Content" r:id="rId105" UpdateMode="Always">
             <o:LinkType>EnhancedMetaFile</o:LinkType>
             <o:LockedField>false</o:LockedField>
           </o:OLEObject>
@@ -2497,15 +2497,15 @@
     <w:p/>
     <w:p>
       <w:r>
-        <w:object w:dxaOrig="12805" w:dyaOrig="7189">
-          <v:shape id="_x0000_i1074" type="#_x0000_t75" style="width:480.2pt;height:269.85pt" o:ole="">
+        <w:object w:dxaOrig="12770" w:dyaOrig="7199">
+          <v:shape id="_x0000_i1073" type="#_x0000_t75" style="width:478.95pt;height:270.45pt" o:ole="">
             <v:imagedata r:id="rId106" o:title=""/>
             <w10:bordertop type="single" width="4" shadow="t"/>
             <w10:borderleft type="single" width="4" shadow="t"/>
             <w10:borderbottom type="single" width="4" shadow="t"/>
             <w10:borderright type="single" width="4" shadow="t"/>
           </v:shape>
-          <o:OLEObject Type="Link" ProgID="PowerPoint.Slide.8" ShapeID="_x0000_i1074" DrawAspect="Content" r:id="rId107" UpdateMode="Always">
+          <o:OLEObject Type="Link" ProgID="PowerPoint.Slide.8" ShapeID="_x0000_i1073" DrawAspect="Content" r:id="rId107" UpdateMode="Always">
             <o:LinkType>EnhancedMetaFile</o:LinkType>
             <o:LockedField>false</o:LockedField>
           </o:OLEObject>
@@ -2550,15 +2550,15 @@
     <w:p/>
     <w:p>
       <w:r>
-        <w:object w:dxaOrig="12805" w:dyaOrig="7189">
-          <v:shape id="_x0000_i1075" type="#_x0000_t75" style="width:480.2pt;height:269.85pt" o:ole="">
+        <w:object w:dxaOrig="12770" w:dyaOrig="7199">
+          <v:shape id="_x0000_i1074" type="#_x0000_t75" style="width:478.95pt;height:270.45pt" o:ole="">
             <v:imagedata r:id="rId108" o:title=""/>
             <w10:bordertop type="single" width="4" shadow="t"/>
             <w10:borderleft type="single" width="4" shadow="t"/>
             <w10:borderbottom type="single" width="4" shadow="t"/>
             <w10:borderright type="single" width="4" shadow="t"/>
           </v:shape>
-          <o:OLEObject Type="Link" ProgID="PowerPoint.Slide.8" ShapeID="_x0000_i1075" DrawAspect="Content" r:id="rId109" UpdateMode="Always">
+          <o:OLEObject Type="Link" ProgID="PowerPoint.Slide.8" ShapeID="_x0000_i1074" DrawAspect="Content" r:id="rId109" UpdateMode="Always">
             <o:LinkType>EnhancedMetaFile</o:LinkType>
             <o:LockedField>false</o:LockedField>
           </o:OLEObject>
@@ -2587,15 +2587,15 @@
     <w:p/>
     <w:p>
       <w:r>
-        <w:object w:dxaOrig="12805" w:dyaOrig="7189">
-          <v:shape id="_x0000_i1076" type="#_x0000_t75" style="width:480.2pt;height:269.85pt" o:ole="">
+        <w:object w:dxaOrig="12770" w:dyaOrig="7199">
+          <v:shape id="_x0000_i1075" type="#_x0000_t75" style="width:478.95pt;height:270.45pt" o:ole="">
             <v:imagedata r:id="rId110" o:title=""/>
             <w10:bordertop type="single" width="4" shadow="t"/>
             <w10:borderleft type="single" width="4" shadow="t"/>
             <w10:borderbottom type="single" width="4" shadow="t"/>
             <w10:borderright type="single" width="4" shadow="t"/>
           </v:shape>
-          <o:OLEObject Type="Link" ProgID="PowerPoint.Slide.8" ShapeID="_x0000_i1076" DrawAspect="Content" r:id="rId111" UpdateMode="Always">
+          <o:OLEObject Type="Link" ProgID="PowerPoint.Slide.8" ShapeID="_x0000_i1075" DrawAspect="Content" r:id="rId111" UpdateMode="Always">
             <o:LinkType>EnhancedMetaFile</o:LinkType>
             <o:LockedField>false</o:LockedField>
           </o:OLEObject>
@@ -2624,15 +2624,15 @@
     <w:p/>
     <w:p>
       <w:r>
-        <w:object w:dxaOrig="12805" w:dyaOrig="7189">
-          <v:shape id="_x0000_i1077" type="#_x0000_t75" style="width:480.2pt;height:269.85pt" o:ole="">
+        <w:object w:dxaOrig="12770" w:dyaOrig="7199">
+          <v:shape id="_x0000_i1076" type="#_x0000_t75" style="width:478.95pt;height:270.45pt" o:ole="">
             <v:imagedata r:id="rId112" o:title=""/>
             <w10:bordertop type="single" width="4" shadow="t"/>
             <w10:borderleft type="single" width="4" shadow="t"/>
             <w10:borderbottom type="single" width="4" shadow="t"/>
             <w10:borderright type="single" width="4" shadow="t"/>
           </v:shape>
-          <o:OLEObject Type="Link" ProgID="PowerPoint.Slide.8" ShapeID="_x0000_i1077" DrawAspect="Content" r:id="rId113" UpdateMode="Always">
+          <o:OLEObject Type="Link" ProgID="PowerPoint.Slide.8" ShapeID="_x0000_i1076" DrawAspect="Content" r:id="rId113" UpdateMode="Always">
             <o:LinkType>EnhancedMetaFile</o:LinkType>
             <o:LockedField>false</o:LockedField>
           </o:OLEObject>
@@ -2661,15 +2661,15 @@
     <w:p/>
     <w:p>
       <w:r>
-        <w:object w:dxaOrig="12805" w:dyaOrig="7189">
-          <v:shape id="_x0000_i1078" type="#_x0000_t75" style="width:480.2pt;height:269.85pt" o:ole="">
+        <w:object w:dxaOrig="12770" w:dyaOrig="7199">
+          <v:shape id="_x0000_i1077" type="#_x0000_t75" style="width:478.95pt;height:270.45pt" o:ole="">
             <v:imagedata r:id="rId114" o:title=""/>
             <w10:bordertop type="single" width="4" shadow="t"/>
             <w10:borderleft type="single" width="4" shadow="t"/>
             <w10:borderbottom type="single" width="4" shadow="t"/>
             <w10:borderright type="single" width="4" shadow="t"/>
           </v:shape>
-          <o:OLEObject Type="Link" ProgID="PowerPoint.Slide.8" ShapeID="_x0000_i1078" DrawAspect="Content" r:id="rId115" UpdateMode="Always">
+          <o:OLEObject Type="Link" ProgID="PowerPoint.Slide.8" ShapeID="_x0000_i1077" DrawAspect="Content" r:id="rId115" UpdateMode="Always">
             <o:LinkType>EnhancedMetaFile</o:LinkType>
             <o:LockedField>false</o:LockedField>
           </o:OLEObject>
@@ -2704,15 +2704,15 @@
     <w:p/>
     <w:p>
       <w:r>
-        <w:object w:dxaOrig="12805" w:dyaOrig="7189">
-          <v:shape id="_x0000_i1079" type="#_x0000_t75" style="width:480.2pt;height:269.85pt" o:ole="">
+        <w:object w:dxaOrig="12770" w:dyaOrig="7199">
+          <v:shape id="_x0000_i1078" type="#_x0000_t75" style="width:478.95pt;height:270.45pt" o:ole="">
             <v:imagedata r:id="rId116" o:title=""/>
             <w10:bordertop type="single" width="4" shadow="t"/>
             <w10:borderleft type="single" width="4" shadow="t"/>
             <w10:borderbottom type="single" width="4" shadow="t"/>
             <w10:borderright type="single" width="4" shadow="t"/>
           </v:shape>
-          <o:OLEObject Type="Link" ProgID="PowerPoint.Slide.8" ShapeID="_x0000_i1079" DrawAspect="Content" r:id="rId117" UpdateMode="Always">
+          <o:OLEObject Type="Link" ProgID="PowerPoint.Slide.8" ShapeID="_x0000_i1078" DrawAspect="Content" r:id="rId117" UpdateMode="Always">
             <o:LinkType>EnhancedMetaFile</o:LinkType>
             <o:LockedField>false</o:LockedField>
           </o:OLEObject>
@@ -2747,15 +2747,15 @@
     <w:p/>
     <w:p>
       <w:r>
-        <w:object w:dxaOrig="12805" w:dyaOrig="7189">
-          <v:shape id="_x0000_i1080" type="#_x0000_t75" style="width:480.2pt;height:269.85pt" o:ole="">
+        <w:object w:dxaOrig="12770" w:dyaOrig="7199">
+          <v:shape id="_x0000_i1079" type="#_x0000_t75" style="width:478.95pt;height:270.45pt" o:ole="">
             <v:imagedata r:id="rId118" o:title=""/>
             <w10:bordertop type="single" width="4" shadow="t"/>
             <w10:borderleft type="single" width="4" shadow="t"/>
             <w10:borderbottom type="single" width="4" shadow="t"/>
             <w10:borderright type="single" width="4" shadow="t"/>
           </v:shape>
-          <o:OLEObject Type="Link" ProgID="PowerPoint.Slide.8" ShapeID="_x0000_i1080" DrawAspect="Content" r:id="rId119" UpdateMode="Always">
+          <o:OLEObject Type="Link" ProgID="PowerPoint.Slide.8" ShapeID="_x0000_i1079" DrawAspect="Content" r:id="rId119" UpdateMode="Always">
             <o:LinkType>EnhancedMetaFile</o:LinkType>
             <o:LockedField>false</o:LockedField>
           </o:OLEObject>
@@ -2784,15 +2784,15 @@
     <w:p/>
     <w:p>
       <w:r>
-        <w:object w:dxaOrig="12805" w:dyaOrig="7189">
-          <v:shape id="_x0000_i1081" type="#_x0000_t75" style="width:480.2pt;height:269.85pt" o:ole="">
+        <w:object w:dxaOrig="12770" w:dyaOrig="7199">
+          <v:shape id="_x0000_i1080" type="#_x0000_t75" style="width:478.95pt;height:270.45pt" o:ole="">
             <v:imagedata r:id="rId120" o:title=""/>
             <w10:bordertop type="single" width="4" shadow="t"/>
             <w10:borderleft type="single" width="4" shadow="t"/>
             <w10:borderbottom type="single" width="4" shadow="t"/>
             <w10:borderright type="single" width="4" shadow="t"/>
           </v:shape>
-          <o:OLEObject Type="Link" ProgID="PowerPoint.Slide.8" ShapeID="_x0000_i1081" DrawAspect="Content" r:id="rId121" UpdateMode="Always">
+          <o:OLEObject Type="Link" ProgID="PowerPoint.Slide.8" ShapeID="_x0000_i1080" DrawAspect="Content" r:id="rId121" UpdateMode="Always">
             <o:LinkType>EnhancedMetaFile</o:LinkType>
             <o:LockedField>false</o:LockedField>
           </o:OLEObject>
@@ -2837,15 +2837,15 @@
     <w:p/>
     <w:p>
       <w:r>
-        <w:object w:dxaOrig="12805" w:dyaOrig="7189">
-          <v:shape id="_x0000_i1082" type="#_x0000_t75" style="width:480.2pt;height:269.85pt" o:ole="">
+        <w:object w:dxaOrig="12770" w:dyaOrig="7199">
+          <v:shape id="_x0000_i1081" type="#_x0000_t75" style="width:478.95pt;height:270.45pt" o:ole="">
             <v:imagedata r:id="rId122" o:title=""/>
             <w10:bordertop type="single" width="4" shadow="t"/>
             <w10:borderleft type="single" width="4" shadow="t"/>
             <w10:borderbottom type="single" width="4" shadow="t"/>
             <w10:borderright type="single" width="4" shadow="t"/>
           </v:shape>
-          <o:OLEObject Type="Link" ProgID="PowerPoint.Slide.8" ShapeID="_x0000_i1082" DrawAspect="Content" r:id="rId123" UpdateMode="Always">
+          <o:OLEObject Type="Link" ProgID="PowerPoint.Slide.8" ShapeID="_x0000_i1081" DrawAspect="Content" r:id="rId123" UpdateMode="Always">
             <o:LinkType>EnhancedMetaFile</o:LinkType>
             <o:LockedField>false</o:LockedField>
           </o:OLEObject>
@@ -2874,15 +2874,15 @@
     <w:p/>
     <w:p>
       <w:r>
-        <w:object w:dxaOrig="12805" w:dyaOrig="7189">
-          <v:shape id="_x0000_i1083" type="#_x0000_t75" style="width:480.2pt;height:269.85pt" o:ole="">
+        <w:object w:dxaOrig="12770" w:dyaOrig="7199">
+          <v:shape id="_x0000_i1082" type="#_x0000_t75" style="width:478.95pt;height:270.45pt" o:ole="">
             <v:imagedata r:id="rId124" o:title=""/>
             <w10:bordertop type="single" width="4" shadow="t"/>
             <w10:borderleft type="single" width="4" shadow="t"/>
             <w10:borderbottom type="single" width="4" shadow="t"/>
             <w10:borderright type="single" width="4" shadow="t"/>
           </v:shape>
-          <o:OLEObject Type="Link" ProgID="PowerPoint.Slide.8" ShapeID="_x0000_i1083" DrawAspect="Content" r:id="rId125" UpdateMode="Always">
+          <o:OLEObject Type="Link" ProgID="PowerPoint.Slide.8" ShapeID="_x0000_i1082" DrawAspect="Content" r:id="rId125" UpdateMode="Always">
             <o:LinkType>EnhancedMetaFile</o:LinkType>
             <o:LockedField>false</o:LockedField>
           </o:OLEObject>
@@ -2962,15 +2962,15 @@
     <w:p/>
     <w:p>
       <w:r>
-        <w:object w:dxaOrig="12805" w:dyaOrig="7189">
-          <v:shape id="_x0000_i1084" type="#_x0000_t75" style="width:480.2pt;height:269.85pt" o:ole="">
+        <w:object w:dxaOrig="12770" w:dyaOrig="7199">
+          <v:shape id="_x0000_i1083" type="#_x0000_t75" style="width:478.95pt;height:270.45pt" o:ole="">
             <v:imagedata r:id="rId126" o:title=""/>
             <w10:bordertop type="single" width="4" shadow="t"/>
             <w10:borderleft type="single" width="4" shadow="t"/>
             <w10:borderbottom type="single" width="4" shadow="t"/>
             <w10:borderright type="single" width="4" shadow="t"/>
           </v:shape>
-          <o:OLEObject Type="Link" ProgID="PowerPoint.Slide.8" ShapeID="_x0000_i1084" DrawAspect="Content" r:id="rId127" UpdateMode="Always">
+          <o:OLEObject Type="Link" ProgID="PowerPoint.Slide.8" ShapeID="_x0000_i1083" DrawAspect="Content" r:id="rId127" UpdateMode="Always">
             <o:LinkType>EnhancedMetaFile</o:LinkType>
             <o:LockedField>false</o:LockedField>
           </o:OLEObject>
@@ -3005,15 +3005,15 @@
     <w:p/>
     <w:p>
       <w:r>
-        <w:object w:dxaOrig="12805" w:dyaOrig="7189">
-          <v:shape id="_x0000_i1085" type="#_x0000_t75" style="width:480.2pt;height:269.85pt" o:ole="">
+        <w:object w:dxaOrig="12770" w:dyaOrig="7199">
+          <v:shape id="_x0000_i1084" type="#_x0000_t75" style="width:478.95pt;height:270.45pt" o:ole="">
             <v:imagedata r:id="rId128" o:title=""/>
             <w10:bordertop type="single" width="4" shadow="t"/>
             <w10:borderleft type="single" width="4" shadow="t"/>
             <w10:borderbottom type="single" width="4" shadow="t"/>
             <w10:borderright type="single" width="4" shadow="t"/>
           </v:shape>
-          <o:OLEObject Type="Link" ProgID="PowerPoint.Slide.8" ShapeID="_x0000_i1085" DrawAspect="Content" r:id="rId129" UpdateMode="Always">
+          <o:OLEObject Type="Link" ProgID="PowerPoint.Slide.8" ShapeID="_x0000_i1084" DrawAspect="Content" r:id="rId129" UpdateMode="Always">
             <o:LinkType>EnhancedMetaFile</o:LinkType>
             <o:LockedField>false</o:LockedField>
           </o:OLEObject>
@@ -3042,15 +3042,15 @@
     <w:p/>
     <w:p>
       <w:r>
-        <w:object w:dxaOrig="12805" w:dyaOrig="7189">
-          <v:shape id="_x0000_i1086" type="#_x0000_t75" style="width:480.2pt;height:269.85pt" o:ole="">
+        <w:object w:dxaOrig="12770" w:dyaOrig="7199">
+          <v:shape id="_x0000_i1085" type="#_x0000_t75" style="width:478.95pt;height:270.45pt" o:ole="">
             <v:imagedata r:id="rId130" o:title=""/>
             <w10:bordertop type="single" width="4" shadow="t"/>
             <w10:borderleft type="single" width="4" shadow="t"/>
             <w10:borderbottom type="single" width="4" shadow="t"/>
             <w10:borderright type="single" width="4" shadow="t"/>
           </v:shape>
-          <o:OLEObject Type="Link" ProgID="PowerPoint.Slide.8" ShapeID="_x0000_i1086" DrawAspect="Content" r:id="rId131" UpdateMode="Always">
+          <o:OLEObject Type="Link" ProgID="PowerPoint.Slide.8" ShapeID="_x0000_i1085" DrawAspect="Content" r:id="rId131" UpdateMode="Always">
             <o:LinkType>EnhancedMetaFile</o:LinkType>
             <o:LockedField>false</o:LockedField>
           </o:OLEObject>
@@ -3079,15 +3079,15 @@
     <w:p/>
     <w:p>
       <w:r>
-        <w:object w:dxaOrig="12805" w:dyaOrig="7189">
-          <v:shape id="_x0000_i1087" type="#_x0000_t75" style="width:480.2pt;height:269.85pt" o:ole="">
+        <w:object w:dxaOrig="12770" w:dyaOrig="7199">
+          <v:shape id="_x0000_i1086" type="#_x0000_t75" style="width:478.95pt;height:270.45pt" o:ole="">
             <v:imagedata r:id="rId132" o:title=""/>
             <w10:bordertop type="single" width="4" shadow="t"/>
             <w10:borderleft type="single" width="4" shadow="t"/>
             <w10:borderbottom type="single" width="4" shadow="t"/>
             <w10:borderright type="single" width="4" shadow="t"/>
           </v:shape>
-          <o:OLEObject Type="Link" ProgID="PowerPoint.Slide.8" ShapeID="_x0000_i1087" DrawAspect="Content" r:id="rId133" UpdateMode="Always">
+          <o:OLEObject Type="Link" ProgID="PowerPoint.Slide.8" ShapeID="_x0000_i1086" DrawAspect="Content" r:id="rId133" UpdateMode="Always">
             <o:LinkType>EnhancedMetaFile</o:LinkType>
             <o:LockedField>false</o:LockedField>
           </o:OLEObject>
@@ -3116,15 +3116,15 @@
     <w:p/>
     <w:p>
       <w:r>
-        <w:object w:dxaOrig="12805" w:dyaOrig="7189">
-          <v:shape id="_x0000_i1088" type="#_x0000_t75" style="width:480.2pt;height:269.85pt" o:ole="">
+        <w:object w:dxaOrig="12770" w:dyaOrig="7199">
+          <v:shape id="_x0000_i1087" type="#_x0000_t75" style="width:478.95pt;height:270.45pt" o:ole="">
             <v:imagedata r:id="rId134" o:title=""/>
             <w10:bordertop type="single" width="4" shadow="t"/>
             <w10:borderleft type="single" width="4" shadow="t"/>
             <w10:borderbottom type="single" width="4" shadow="t"/>
             <w10:borderright type="single" width="4" shadow="t"/>
           </v:shape>
-          <o:OLEObject Type="Link" ProgID="PowerPoint.Slide.8" ShapeID="_x0000_i1088" DrawAspect="Content" r:id="rId135" UpdateMode="Always">
+          <o:OLEObject Type="Link" ProgID="PowerPoint.Slide.8" ShapeID="_x0000_i1087" DrawAspect="Content" r:id="rId135" UpdateMode="Always">
             <o:LinkType>EnhancedMetaFile</o:LinkType>
             <o:LockedField>false</o:LockedField>
           </o:OLEObject>
@@ -3153,15 +3153,15 @@
     <w:p/>
     <w:p>
       <w:r>
-        <w:object w:dxaOrig="12805" w:dyaOrig="7189">
-          <v:shape id="_x0000_i1089" type="#_x0000_t75" style="width:480.2pt;height:269.85pt" o:ole="">
+        <w:object w:dxaOrig="12770" w:dyaOrig="7199">
+          <v:shape id="_x0000_i1088" type="#_x0000_t75" style="width:478.95pt;height:270.45pt" o:ole="">
             <v:imagedata r:id="rId136" o:title=""/>
             <w10:bordertop type="single" width="4" shadow="t"/>
             <w10:borderleft type="single" width="4" shadow="t"/>
             <w10:borderbottom type="single" width="4" shadow="t"/>
             <w10:borderright type="single" width="4" shadow="t"/>
           </v:shape>
-          <o:OLEObject Type="Link" ProgID="PowerPoint.Slide.8" ShapeID="_x0000_i1089" DrawAspect="Content" r:id="rId137" UpdateMode="Always">
+          <o:OLEObject Type="Link" ProgID="PowerPoint.Slide.8" ShapeID="_x0000_i1088" DrawAspect="Content" r:id="rId137" UpdateMode="Always">
             <o:LinkType>EnhancedMetaFile</o:LinkType>
             <o:LockedField>false</o:LockedField>
           </o:OLEObject>
@@ -3190,15 +3190,15 @@
     <w:p/>
     <w:p>
       <w:r>
-        <w:object w:dxaOrig="12805" w:dyaOrig="7189">
-          <v:shape id="_x0000_i1090" type="#_x0000_t75" style="width:480.2pt;height:269.85pt" o:ole="">
+        <w:object w:dxaOrig="12770" w:dyaOrig="7199">
+          <v:shape id="_x0000_i1089" type="#_x0000_t75" style="width:478.95pt;height:270.45pt" o:ole="">
             <v:imagedata r:id="rId138" o:title=""/>
             <w10:bordertop type="single" width="4" shadow="t"/>
             <w10:borderleft type="single" width="4" shadow="t"/>
             <w10:borderbottom type="single" width="4" shadow="t"/>
             <w10:borderright type="single" width="4" shadow="t"/>
           </v:shape>
-          <o:OLEObject Type="Link" ProgID="PowerPoint.Slide.8" ShapeID="_x0000_i1090" DrawAspect="Content" r:id="rId139" UpdateMode="Always">
+          <o:OLEObject Type="Link" ProgID="PowerPoint.Slide.8" ShapeID="_x0000_i1089" DrawAspect="Content" r:id="rId139" UpdateMode="Always">
             <o:LinkType>EnhancedMetaFile</o:LinkType>
             <o:LockedField>false</o:LockedField>
           </o:OLEObject>
@@ -3258,15 +3258,15 @@
     <w:p/>
     <w:p>
       <w:r>
-        <w:object w:dxaOrig="12805" w:dyaOrig="7189">
-          <v:shape id="_x0000_i1091" type="#_x0000_t75" style="width:480.2pt;height:269.85pt" o:ole="">
+        <w:object w:dxaOrig="12770" w:dyaOrig="7199">
+          <v:shape id="_x0000_i1090" type="#_x0000_t75" style="width:478.95pt;height:270.45pt" o:ole="">
             <v:imagedata r:id="rId140" o:title=""/>
             <w10:bordertop type="single" width="4" shadow="t"/>
             <w10:borderleft type="single" width="4" shadow="t"/>
             <w10:borderbottom type="single" width="4" shadow="t"/>
             <w10:borderright type="single" width="4" shadow="t"/>
           </v:shape>
-          <o:OLEObject Type="Link" ProgID="PowerPoint.Slide.8" ShapeID="_x0000_i1091" DrawAspect="Content" r:id="rId141" UpdateMode="Always">
+          <o:OLEObject Type="Link" ProgID="PowerPoint.Slide.8" ShapeID="_x0000_i1090" DrawAspect="Content" r:id="rId141" UpdateMode="Always">
             <o:LinkType>EnhancedMetaFile</o:LinkType>
             <o:LockedField>false</o:LockedField>
           </o:OLEObject>
@@ -3323,15 +3323,15 @@
     <w:p/>
     <w:p>
       <w:r>
-        <w:object w:dxaOrig="12805" w:dyaOrig="7189">
-          <v:shape id="_x0000_i1092" type="#_x0000_t75" style="width:480.2pt;height:269.85pt" o:ole="">
+        <w:object w:dxaOrig="12770" w:dyaOrig="7199">
+          <v:shape id="_x0000_i1091" type="#_x0000_t75" style="width:478.95pt;height:270.45pt" o:ole="">
             <v:imagedata r:id="rId142" o:title=""/>
             <w10:bordertop type="single" width="4" shadow="t"/>
             <w10:borderleft type="single" width="4" shadow="t"/>
             <w10:borderbottom type="single" width="4" shadow="t"/>
             <w10:borderright type="single" width="4" shadow="t"/>
           </v:shape>
-          <o:OLEObject Type="Link" ProgID="PowerPoint.Slide.8" ShapeID="_x0000_i1092" DrawAspect="Content" r:id="rId143" UpdateMode="Always">
+          <o:OLEObject Type="Link" ProgID="PowerPoint.Slide.8" ShapeID="_x0000_i1091" DrawAspect="Content" r:id="rId143" UpdateMode="Always">
             <o:LinkType>EnhancedMetaFile</o:LinkType>
             <o:LockedField>false</o:LockedField>
           </o:OLEObject>
@@ -3360,15 +3360,15 @@
     <w:p/>
     <w:p>
       <w:r>
-        <w:object w:dxaOrig="12805" w:dyaOrig="7189">
-          <v:shape id="_x0000_i1093" type="#_x0000_t75" style="width:480.2pt;height:269.85pt" o:ole="">
+        <w:object w:dxaOrig="12770" w:dyaOrig="7199">
+          <v:shape id="_x0000_i1092" type="#_x0000_t75" style="width:478.95pt;height:270.45pt" o:ole="">
             <v:imagedata r:id="rId144" o:title=""/>
             <w10:bordertop type="single" width="4" shadow="t"/>
             <w10:borderleft type="single" width="4" shadow="t"/>
             <w10:borderbottom type="single" width="4" shadow="t"/>
             <w10:borderright type="single" width="4" shadow="t"/>
           </v:shape>
-          <o:OLEObject Type="Link" ProgID="PowerPoint.Slide.8" ShapeID="_x0000_i1093" DrawAspect="Content" r:id="rId145" UpdateMode="Always">
+          <o:OLEObject Type="Link" ProgID="PowerPoint.Slide.8" ShapeID="_x0000_i1092" DrawAspect="Content" r:id="rId145" UpdateMode="Always">
             <o:LinkType>EnhancedMetaFile</o:LinkType>
             <o:LockedField>false</o:LockedField>
           </o:OLEObject>
@@ -3403,15 +3403,15 @@
     <w:p/>
     <w:p>
       <w:r>
-        <w:object w:dxaOrig="12805" w:dyaOrig="7189">
-          <v:shape id="_x0000_i1094" type="#_x0000_t75" style="width:480.2pt;height:269.85pt" o:ole="">
+        <w:object w:dxaOrig="12770" w:dyaOrig="7199">
+          <v:shape id="_x0000_i1093" type="#_x0000_t75" style="width:478.95pt;height:270.45pt" o:ole="">
             <v:imagedata r:id="rId146" o:title=""/>
             <w10:bordertop type="single" width="4" shadow="t"/>
             <w10:borderleft type="single" width="4" shadow="t"/>
             <w10:borderbottom type="single" width="4" shadow="t"/>
             <w10:borderright type="single" width="4" shadow="t"/>
           </v:shape>
-          <o:OLEObject Type="Link" ProgID="PowerPoint.Slide.8" ShapeID="_x0000_i1094" DrawAspect="Content" r:id="rId147" UpdateMode="Always">
+          <o:OLEObject Type="Link" ProgID="PowerPoint.Slide.8" ShapeID="_x0000_i1093" DrawAspect="Content" r:id="rId147" UpdateMode="Always">
             <o:LinkType>EnhancedMetaFile</o:LinkType>
             <o:LockedField>false</o:LockedField>
           </o:OLEObject>
@@ -3440,15 +3440,15 @@
     <w:p/>
     <w:p>
       <w:r>
-        <w:object w:dxaOrig="12805" w:dyaOrig="7189">
-          <v:shape id="_x0000_i1095" type="#_x0000_t75" style="width:480.2pt;height:269.85pt" o:ole="">
+        <w:object w:dxaOrig="12770" w:dyaOrig="7199">
+          <v:shape id="_x0000_i1094" type="#_x0000_t75" style="width:478.95pt;height:270.45pt" o:ole="">
             <v:imagedata r:id="rId148" o:title=""/>
             <w10:bordertop type="single" width="4" shadow="t"/>
             <w10:borderleft type="single" width="4" shadow="t"/>
             <w10:borderbottom type="single" width="4" shadow="t"/>
             <w10:borderright type="single" width="4" shadow="t"/>
           </v:shape>
-          <o:OLEObject Type="Link" ProgID="PowerPoint.Slide.8" ShapeID="_x0000_i1095" DrawAspect="Content" r:id="rId149" UpdateMode="Always">
+          <o:OLEObject Type="Link" ProgID="PowerPoint.Slide.8" ShapeID="_x0000_i1094" DrawAspect="Content" r:id="rId149" UpdateMode="Always">
             <o:LinkType>EnhancedMetaFile</o:LinkType>
             <o:LockedField>false</o:LockedField>
           </o:OLEObject>
@@ -3483,15 +3483,15 @@
     <w:p/>
     <w:p>
       <w:r>
-        <w:object w:dxaOrig="12805" w:dyaOrig="7189">
-          <v:shape id="_x0000_i1096" type="#_x0000_t75" style="width:480.2pt;height:269.85pt" o:ole="">
+        <w:object w:dxaOrig="12770" w:dyaOrig="7199">
+          <v:shape id="_x0000_i1095" type="#_x0000_t75" style="width:478.95pt;height:270.45pt" o:ole="">
             <v:imagedata r:id="rId150" o:title=""/>
             <w10:bordertop type="single" width="4" shadow="t"/>
             <w10:borderleft type="single" width="4" shadow="t"/>
             <w10:borderbottom type="single" width="4" shadow="t"/>
             <w10:borderright type="single" width="4" shadow="t"/>
           </v:shape>
-          <o:OLEObject Type="Link" ProgID="PowerPoint.Slide.8" ShapeID="_x0000_i1096" DrawAspect="Content" r:id="rId151" UpdateMode="Always">
+          <o:OLEObject Type="Link" ProgID="PowerPoint.Slide.8" ShapeID="_x0000_i1095" DrawAspect="Content" r:id="rId151" UpdateMode="Always">
             <o:LinkType>EnhancedMetaFile</o:LinkType>
             <o:LockedField>false</o:LockedField>
           </o:OLEObject>
@@ -3526,15 +3526,15 @@
     <w:p/>
     <w:p>
       <w:r>
-        <w:object w:dxaOrig="12805" w:dyaOrig="7189">
-          <v:shape id="_x0000_i1097" type="#_x0000_t75" style="width:480.2pt;height:269.85pt" o:ole="">
+        <w:object w:dxaOrig="12770" w:dyaOrig="7199">
+          <v:shape id="_x0000_i1096" type="#_x0000_t75" style="width:478.95pt;height:270.45pt" o:ole="">
             <v:imagedata r:id="rId152" o:title=""/>
             <w10:bordertop type="single" width="4" shadow="t"/>
             <w10:borderleft type="single" width="4" shadow="t"/>
             <w10:borderbottom type="single" width="4" shadow="t"/>
             <w10:borderright type="single" width="4" shadow="t"/>
           </v:shape>
-          <o:OLEObject Type="Link" ProgID="PowerPoint.Slide.8" ShapeID="_x0000_i1097" DrawAspect="Content" r:id="rId153" UpdateMode="Always">
+          <o:OLEObject Type="Link" ProgID="PowerPoint.Slide.8" ShapeID="_x0000_i1096" DrawAspect="Content" r:id="rId153" UpdateMode="Always">
             <o:LinkType>EnhancedMetaFile</o:LinkType>
             <o:LockedField>false</o:LockedField>
           </o:OLEObject>
@@ -4714,7 +4714,7 @@
 </file>
 
 <file path=customXml/itemProps1.xml><?xml version="1.0" encoding="utf-8"?>
-<ds:datastoreItem xmlns:ds="http://schemas.openxmlformats.org/officeDocument/2006/customXml" ds:itemID="{763CC857-4B0D-4E1C-9E57-2D66C40BB74A}">
+<ds:datastoreItem xmlns:ds="http://schemas.openxmlformats.org/officeDocument/2006/customXml" ds:itemID="{362091BE-29F4-4F8B-BCE0-A82C818B3125}">
   <ds:schemaRefs>
     <ds:schemaRef ds:uri="http://schemas.openxmlformats.org/officeDocument/2006/bibliography"/>
   </ds:schemaRefs>

</xml_diff>